<commit_message>
Update and rename soc_sablona_2025 templates
Rename 'soc_sablona_2025 word updated pdf.pdf' to 'soc_sablona_2025 pdf updated.pdf', remove obsolete 'soc_sablona_2025 pdf.pdf' and 'soc_sablona_2025 word.docx', and apply updates to 'soc_sablona_2025 word updated.docx' to consolidate and refresh the template files.
</commit_message>
<xml_diff>
--- a/__ms-praca__/soc_sablona_2025 word updated.docx
+++ b/__ms-praca__/soc_sablona_2025 word updated.docx
@@ -619,6 +619,7 @@
           <w:szCs w:val="28"/>
         </w:rPr>
       </w:pPr>
+      <w:proofErr w:type="spellStart"/>
       <w:r>
         <w:rPr>
           <w:rFonts w:ascii="Times New Roman" w:hAnsi="Times New Roman" w:cs="Times New Roman"/>
@@ -627,8 +628,9 @@
           <w:sz w:val="28"/>
           <w:szCs w:val="28"/>
         </w:rPr>
-        <w:t>&lt;</w:t>
-      </w:r>
+        <w:t>Eventify</w:t>
+      </w:r>
+      <w:proofErr w:type="spellEnd"/>
       <w:r>
         <w:rPr>
           <w:rFonts w:ascii="Times New Roman" w:hAnsi="Times New Roman" w:cs="Times New Roman"/>
@@ -637,17 +639,7 @@
           <w:sz w:val="28"/>
           <w:szCs w:val="28"/>
         </w:rPr>
-        <w:t>Názov práce</w:t>
-      </w:r>
-      <w:r>
-        <w:rPr>
-          <w:rFonts w:ascii="Times New Roman" w:hAnsi="Times New Roman" w:cs="Times New Roman"/>
-          <w:b/>
-          <w:bCs/>
-          <w:sz w:val="28"/>
-          <w:szCs w:val="28"/>
-        </w:rPr>
-        <w:t>&gt;</w:t>
+        <w:t xml:space="preserve"> – Webová Aplikácia</w:t>
       </w:r>
     </w:p>
     <w:p>
@@ -1521,24 +1513,18 @@
           <w:sz w:val="24"/>
           <w:szCs w:val="24"/>
         </w:rPr>
-        <w:t>&lt;</w:t>
-      </w:r>
-      <w:r>
-        <w:rPr>
-          <w:rFonts w:ascii="Times New Roman" w:hAnsi="Times New Roman" w:cs="Times New Roman"/>
-          <w:sz w:val="24"/>
-          <w:szCs w:val="24"/>
-        </w:rPr>
-        <w:t>Meno a priezvisko autora/autorov</w:t>
-      </w:r>
-      <w:r>
-        <w:rPr>
-          <w:rFonts w:ascii="Times New Roman" w:hAnsi="Times New Roman" w:cs="Times New Roman"/>
-          <w:sz w:val="24"/>
-          <w:szCs w:val="24"/>
-        </w:rPr>
-        <w:t>&gt;</w:t>
-      </w:r>
+        <w:t xml:space="preserve">Dominik </w:t>
+      </w:r>
+      <w:proofErr w:type="spellStart"/>
+      <w:r>
+        <w:rPr>
+          <w:rFonts w:ascii="Times New Roman" w:hAnsi="Times New Roman" w:cs="Times New Roman"/>
+          <w:sz w:val="24"/>
+          <w:szCs w:val="24"/>
+        </w:rPr>
+        <w:t>Kováć</w:t>
+      </w:r>
+      <w:proofErr w:type="spellEnd"/>
     </w:p>
     <w:p>
       <w:pPr>
@@ -1758,81 +1744,55 @@
         <w:jc w:val="both"/>
         <w:rPr>
           <w:rFonts w:ascii="Times New Roman" w:hAnsi="Times New Roman" w:cs="Times New Roman"/>
-          <w:sz w:val="24"/>
-          <w:szCs w:val="24"/>
-        </w:rPr>
-      </w:pPr>
-      <w:r>
-        <w:rPr>
-          <w:rFonts w:ascii="Times New Roman" w:hAnsi="Times New Roman" w:cs="Times New Roman"/>
-          <w:sz w:val="24"/>
-          <w:szCs w:val="24"/>
-        </w:rPr>
-        <w:t xml:space="preserve">Rád by som sa touto cestou poďakoval svojmu </w:t>
-      </w:r>
-      <w:r>
-        <w:rPr>
-          <w:rFonts w:ascii="Times New Roman" w:hAnsi="Times New Roman" w:cs="Times New Roman"/>
-          <w:sz w:val="24"/>
-          <w:szCs w:val="24"/>
-        </w:rPr>
-        <w:t>&lt;</w:t>
-      </w:r>
-      <w:r>
-        <w:rPr>
-          <w:rFonts w:ascii="Times New Roman" w:hAnsi="Times New Roman" w:cs="Times New Roman"/>
-          <w:sz w:val="24"/>
-          <w:szCs w:val="24"/>
-        </w:rPr>
-        <w:t>školiteľovi</w:t>
-      </w:r>
-      <w:r>
-        <w:rPr>
-          <w:rFonts w:ascii="Times New Roman" w:hAnsi="Times New Roman" w:cs="Times New Roman"/>
-          <w:sz w:val="24"/>
-          <w:szCs w:val="24"/>
-        </w:rPr>
-        <w:t>&gt;</w:t>
-      </w:r>
-      <w:r>
-        <w:rPr>
-          <w:rFonts w:ascii="Times New Roman" w:hAnsi="Times New Roman" w:cs="Times New Roman"/>
-          <w:sz w:val="24"/>
-          <w:szCs w:val="24"/>
-        </w:rPr>
-        <w:t xml:space="preserve"> za prístup a odborné rady. Tiež by som sa rád poďakoval </w:t>
-      </w:r>
-      <w:r>
-        <w:rPr>
-          <w:rFonts w:ascii="Times New Roman" w:hAnsi="Times New Roman" w:cs="Times New Roman"/>
-          <w:sz w:val="24"/>
-          <w:szCs w:val="24"/>
-        </w:rPr>
-        <w:t>&lt;</w:t>
-      </w:r>
-      <w:r>
-        <w:rPr>
-          <w:rFonts w:ascii="Times New Roman" w:hAnsi="Times New Roman" w:cs="Times New Roman"/>
-          <w:sz w:val="24"/>
-          <w:szCs w:val="24"/>
-        </w:rPr>
-        <w:t>spoločnosti</w:t>
-      </w:r>
-      <w:r>
-        <w:rPr>
-          <w:rFonts w:ascii="Times New Roman" w:hAnsi="Times New Roman" w:cs="Times New Roman"/>
-          <w:sz w:val="24"/>
-          <w:szCs w:val="24"/>
-        </w:rPr>
-        <w:t>&gt;</w:t>
-      </w:r>
-      <w:r>
-        <w:rPr>
-          <w:rFonts w:ascii="Times New Roman" w:hAnsi="Times New Roman" w:cs="Times New Roman"/>
-          <w:sz w:val="24"/>
-          <w:szCs w:val="24"/>
-        </w:rPr>
-        <w:t xml:space="preserve"> za finančnú podporu pri realizácii praktickej časti mojej práce.</w:t>
+          <w:b/>
+          <w:bCs/>
+          <w:sz w:val="24"/>
+          <w:szCs w:val="24"/>
+        </w:rPr>
+      </w:pPr>
+      <w:r>
+        <w:rPr>
+          <w:rFonts w:ascii="Times New Roman" w:hAnsi="Times New Roman" w:cs="Times New Roman"/>
+          <w:sz w:val="24"/>
+          <w:szCs w:val="24"/>
+        </w:rPr>
+        <w:t>Rád by som sa touto cestou poďakoval</w:t>
+      </w:r>
+      <w:r>
+        <w:rPr>
+          <w:rFonts w:ascii="Times New Roman" w:hAnsi="Times New Roman" w:cs="Times New Roman"/>
+          <w:sz w:val="24"/>
+          <w:szCs w:val="24"/>
+        </w:rPr>
+        <w:t xml:space="preserve"> Ing. Dominikovi </w:t>
+      </w:r>
+      <w:proofErr w:type="spellStart"/>
+      <w:r>
+        <w:rPr>
+          <w:rFonts w:ascii="Times New Roman" w:hAnsi="Times New Roman" w:cs="Times New Roman"/>
+          <w:sz w:val="24"/>
+          <w:szCs w:val="24"/>
+        </w:rPr>
+        <w:t>Zatkalíkovi</w:t>
+      </w:r>
+      <w:proofErr w:type="spellEnd"/>
+      <w:r>
+        <w:rPr>
+          <w:rFonts w:ascii="Times New Roman" w:hAnsi="Times New Roman" w:cs="Times New Roman"/>
+          <w:b/>
+          <w:bCs/>
+          <w:sz w:val="24"/>
+          <w:szCs w:val="24"/>
+        </w:rPr>
+        <w:t xml:space="preserve"> </w:t>
+      </w:r>
+      <w:r>
+        <w:rPr>
+          <w:rFonts w:ascii="Times New Roman" w:hAnsi="Times New Roman" w:cs="Times New Roman"/>
+          <w:sz w:val="24"/>
+          <w:szCs w:val="24"/>
+        </w:rPr>
+        <w:t>za prístup a odborné rady.</w:t>
       </w:r>
     </w:p>
     <w:p>
@@ -1930,7 +1890,7 @@
           <w:r>
             <w:fldChar w:fldCharType="separate"/>
           </w:r>
-          <w:hyperlink w:anchor="_Toc218676508" w:history="1">
+          <w:hyperlink w:anchor="_Toc221270601" w:history="1">
             <w:r>
               <w:rPr>
                 <w:rStyle w:val="Hypertextovprepojenie"/>
@@ -1974,7 +1934,7 @@
                 <w:noProof/>
                 <w:webHidden/>
               </w:rPr>
-              <w:instrText xml:space="preserve"> PAGEREF _Toc218676508 \h </w:instrText>
+              <w:instrText xml:space="preserve"> PAGEREF _Toc221270601 \h </w:instrText>
             </w:r>
             <w:r>
               <w:rPr>
@@ -2020,7 +1980,7 @@
               <w:lang w:eastAsia="sk-SK"/>
             </w:rPr>
           </w:pPr>
-          <w:hyperlink w:anchor="_Toc218676509" w:history="1">
+          <w:hyperlink w:anchor="_Toc221270602" w:history="1">
             <w:r>
               <w:rPr>
                 <w:rStyle w:val="Hypertextovprepojenie"/>
@@ -2064,7 +2024,7 @@
                 <w:noProof/>
                 <w:webHidden/>
               </w:rPr>
-              <w:instrText xml:space="preserve"> PAGEREF _Toc218676509 \h </w:instrText>
+              <w:instrText xml:space="preserve"> PAGEREF _Toc221270602 \h </w:instrText>
             </w:r>
             <w:r>
               <w:rPr>
@@ -2110,7 +2070,7 @@
               <w:lang w:eastAsia="sk-SK"/>
             </w:rPr>
           </w:pPr>
-          <w:hyperlink w:anchor="_Toc218676510" w:history="1">
+          <w:hyperlink w:anchor="_Toc221270603" w:history="1">
             <w:r>
               <w:rPr>
                 <w:rStyle w:val="Hypertextovprepojenie"/>
@@ -2154,7 +2114,7 @@
                 <w:noProof/>
                 <w:webHidden/>
               </w:rPr>
-              <w:instrText xml:space="preserve"> PAGEREF _Toc218676510 \h </w:instrText>
+              <w:instrText xml:space="preserve"> PAGEREF _Toc221270603 \h </w:instrText>
             </w:r>
             <w:r>
               <w:rPr>
@@ -2200,7 +2160,7 @@
               <w:lang w:eastAsia="sk-SK"/>
             </w:rPr>
           </w:pPr>
-          <w:hyperlink w:anchor="_Toc218676511" w:history="1">
+          <w:hyperlink w:anchor="_Toc221270604" w:history="1">
             <w:r>
               <w:rPr>
                 <w:rStyle w:val="Hypertextovprepojenie"/>
@@ -2244,7 +2204,7 @@
                 <w:noProof/>
                 <w:webHidden/>
               </w:rPr>
-              <w:instrText xml:space="preserve"> PAGEREF _Toc218676511 \h </w:instrText>
+              <w:instrText xml:space="preserve"> PAGEREF _Toc221270604 \h </w:instrText>
             </w:r>
             <w:r>
               <w:rPr>
@@ -2289,7 +2249,7 @@
               <w:lang w:eastAsia="sk-SK"/>
             </w:rPr>
           </w:pPr>
-          <w:hyperlink w:anchor="_Toc218676512" w:history="1">
+          <w:hyperlink w:anchor="_Toc221270605" w:history="1">
             <w:r>
               <w:rPr>
                 <w:rStyle w:val="Hypertextovprepojenie"/>
@@ -2319,7 +2279,7 @@
                 <w:noProof/>
                 <w:webHidden/>
               </w:rPr>
-              <w:instrText xml:space="preserve"> PAGEREF _Toc218676512 \h </w:instrText>
+              <w:instrText xml:space="preserve"> PAGEREF _Toc221270605 \h </w:instrText>
             </w:r>
             <w:r>
               <w:rPr>
@@ -2364,7 +2324,7 @@
               <w:lang w:eastAsia="sk-SK"/>
             </w:rPr>
           </w:pPr>
-          <w:hyperlink w:anchor="_Toc218676513" w:history="1">
+          <w:hyperlink w:anchor="_Toc221270606" w:history="1">
             <w:r>
               <w:rPr>
                 <w:rStyle w:val="Hypertextovprepojenie"/>
@@ -2394,7 +2354,7 @@
                 <w:noProof/>
                 <w:webHidden/>
               </w:rPr>
-              <w:instrText xml:space="preserve"> PAGEREF _Toc218676513 \h </w:instrText>
+              <w:instrText xml:space="preserve"> PAGEREF _Toc221270606 \h </w:instrText>
             </w:r>
             <w:r>
               <w:rPr>
@@ -2439,7 +2399,7 @@
               <w:lang w:eastAsia="sk-SK"/>
             </w:rPr>
           </w:pPr>
-          <w:hyperlink w:anchor="_Toc218676514" w:history="1">
+          <w:hyperlink w:anchor="_Toc221270607" w:history="1">
             <w:r>
               <w:rPr>
                 <w:rStyle w:val="Hypertextovprepojenie"/>
@@ -2469,7 +2429,7 @@
                 <w:noProof/>
                 <w:webHidden/>
               </w:rPr>
-              <w:instrText xml:space="preserve"> PAGEREF _Toc218676514 \h </w:instrText>
+              <w:instrText xml:space="preserve"> PAGEREF _Toc221270607 \h </w:instrText>
             </w:r>
             <w:r>
               <w:rPr>
@@ -2515,7 +2475,7 @@
               <w:lang w:eastAsia="sk-SK"/>
             </w:rPr>
           </w:pPr>
-          <w:hyperlink w:anchor="_Toc218676515" w:history="1">
+          <w:hyperlink w:anchor="_Toc221270608" w:history="1">
             <w:r>
               <w:rPr>
                 <w:rStyle w:val="Hypertextovprepojenie"/>
@@ -2559,7 +2519,7 @@
                 <w:noProof/>
                 <w:webHidden/>
               </w:rPr>
-              <w:instrText xml:space="preserve"> PAGEREF _Toc218676515 \h </w:instrText>
+              <w:instrText xml:space="preserve"> PAGEREF _Toc221270608 \h </w:instrText>
             </w:r>
             <w:r>
               <w:rPr>
@@ -2605,7 +2565,7 @@
               <w:lang w:eastAsia="sk-SK"/>
             </w:rPr>
           </w:pPr>
-          <w:hyperlink w:anchor="_Toc218676516" w:history="1">
+          <w:hyperlink w:anchor="_Toc221270609" w:history="1">
             <w:r>
               <w:rPr>
                 <w:rStyle w:val="Hypertextovprepojenie"/>
@@ -2649,7 +2609,7 @@
                 <w:noProof/>
                 <w:webHidden/>
               </w:rPr>
-              <w:instrText xml:space="preserve"> PAGEREF _Toc218676516 \h </w:instrText>
+              <w:instrText xml:space="preserve"> PAGEREF _Toc221270609 \h </w:instrText>
             </w:r>
             <w:r>
               <w:rPr>
@@ -2695,7 +2655,7 @@
               <w:lang w:eastAsia="sk-SK"/>
             </w:rPr>
           </w:pPr>
-          <w:hyperlink w:anchor="_Toc218676517" w:history="1">
+          <w:hyperlink w:anchor="_Toc221270610" w:history="1">
             <w:r>
               <w:rPr>
                 <w:rStyle w:val="Hypertextovprepojenie"/>
@@ -2739,7 +2699,7 @@
                 <w:noProof/>
                 <w:webHidden/>
               </w:rPr>
-              <w:instrText xml:space="preserve"> PAGEREF _Toc218676517 \h </w:instrText>
+              <w:instrText xml:space="preserve"> PAGEREF _Toc221270610 \h </w:instrText>
             </w:r>
             <w:r>
               <w:rPr>
@@ -2785,7 +2745,7 @@
               <w:lang w:eastAsia="sk-SK"/>
             </w:rPr>
           </w:pPr>
-          <w:hyperlink w:anchor="_Toc218676518" w:history="1">
+          <w:hyperlink w:anchor="_Toc221270611" w:history="1">
             <w:r>
               <w:rPr>
                 <w:rStyle w:val="Hypertextovprepojenie"/>
@@ -2829,7 +2789,7 @@
                 <w:noProof/>
                 <w:webHidden/>
               </w:rPr>
-              <w:instrText xml:space="preserve"> PAGEREF _Toc218676518 \h </w:instrText>
+              <w:instrText xml:space="preserve"> PAGEREF _Toc221270611 \h </w:instrText>
             </w:r>
             <w:r>
               <w:rPr>
@@ -2875,7 +2835,7 @@
               <w:lang w:eastAsia="sk-SK"/>
             </w:rPr>
           </w:pPr>
-          <w:hyperlink w:anchor="_Toc218676519" w:history="1">
+          <w:hyperlink w:anchor="_Toc221270612" w:history="1">
             <w:r>
               <w:rPr>
                 <w:rStyle w:val="Hypertextovprepojenie"/>
@@ -2919,7 +2879,7 @@
                 <w:noProof/>
                 <w:webHidden/>
               </w:rPr>
-              <w:instrText xml:space="preserve"> PAGEREF _Toc218676519 \h </w:instrText>
+              <w:instrText xml:space="preserve"> PAGEREF _Toc221270612 \h </w:instrText>
             </w:r>
             <w:r>
               <w:rPr>
@@ -2965,7 +2925,7 @@
               <w:lang w:eastAsia="sk-SK"/>
             </w:rPr>
           </w:pPr>
-          <w:hyperlink w:anchor="_Toc218676520" w:history="1">
+          <w:hyperlink w:anchor="_Toc221270613" w:history="1">
             <w:r>
               <w:rPr>
                 <w:rStyle w:val="Hypertextovprepojenie"/>
@@ -3009,7 +2969,7 @@
                 <w:noProof/>
                 <w:webHidden/>
               </w:rPr>
-              <w:instrText xml:space="preserve"> PAGEREF _Toc218676520 \h </w:instrText>
+              <w:instrText xml:space="preserve"> PAGEREF _Toc221270613 \h </w:instrText>
             </w:r>
             <w:r>
               <w:rPr>
@@ -3055,7 +3015,7 @@
               <w:lang w:eastAsia="sk-SK"/>
             </w:rPr>
           </w:pPr>
-          <w:hyperlink w:anchor="_Toc218676521" w:history="1">
+          <w:hyperlink w:anchor="_Toc221270614" w:history="1">
             <w:r>
               <w:rPr>
                 <w:rStyle w:val="Hypertextovprepojenie"/>
@@ -3099,7 +3059,7 @@
                 <w:noProof/>
                 <w:webHidden/>
               </w:rPr>
-              <w:instrText xml:space="preserve"> PAGEREF _Toc218676521 \h </w:instrText>
+              <w:instrText xml:space="preserve"> PAGEREF _Toc221270614 \h </w:instrText>
             </w:r>
             <w:r>
               <w:rPr>
@@ -3145,7 +3105,7 @@
               <w:lang w:eastAsia="sk-SK"/>
             </w:rPr>
           </w:pPr>
-          <w:hyperlink w:anchor="_Toc218676522" w:history="1">
+          <w:hyperlink w:anchor="_Toc221270615" w:history="1">
             <w:r>
               <w:rPr>
                 <w:rStyle w:val="Hypertextovprepojenie"/>
@@ -3189,7 +3149,7 @@
                 <w:noProof/>
                 <w:webHidden/>
               </w:rPr>
-              <w:instrText xml:space="preserve"> PAGEREF _Toc218676522 \h </w:instrText>
+              <w:instrText xml:space="preserve"> PAGEREF _Toc221270615 \h </w:instrText>
             </w:r>
             <w:r>
               <w:rPr>
@@ -3235,7 +3195,7 @@
               <w:lang w:eastAsia="sk-SK"/>
             </w:rPr>
           </w:pPr>
-          <w:hyperlink w:anchor="_Toc218676523" w:history="1">
+          <w:hyperlink w:anchor="_Toc221270616" w:history="1">
             <w:r>
               <w:rPr>
                 <w:rStyle w:val="Hypertextovprepojenie"/>
@@ -3279,7 +3239,7 @@
                 <w:noProof/>
                 <w:webHidden/>
               </w:rPr>
-              <w:instrText xml:space="preserve"> PAGEREF _Toc218676523 \h </w:instrText>
+              <w:instrText xml:space="preserve"> PAGEREF _Toc221270616 \h </w:instrText>
             </w:r>
             <w:r>
               <w:rPr>
@@ -3325,7 +3285,7 @@
               <w:lang w:eastAsia="sk-SK"/>
             </w:rPr>
           </w:pPr>
-          <w:hyperlink w:anchor="_Toc218676524" w:history="1">
+          <w:hyperlink w:anchor="_Toc221270617" w:history="1">
             <w:r>
               <w:rPr>
                 <w:rStyle w:val="Hypertextovprepojenie"/>
@@ -3369,7 +3329,7 @@
                 <w:noProof/>
                 <w:webHidden/>
               </w:rPr>
-              <w:instrText xml:space="preserve"> PAGEREF _Toc218676524 \h </w:instrText>
+              <w:instrText xml:space="preserve"> PAGEREF _Toc221270617 \h </w:instrText>
             </w:r>
             <w:r>
               <w:rPr>
@@ -3415,7 +3375,7 @@
               <w:lang w:eastAsia="sk-SK"/>
             </w:rPr>
           </w:pPr>
-          <w:hyperlink w:anchor="_Toc218676525" w:history="1">
+          <w:hyperlink w:anchor="_Toc221270618" w:history="1">
             <w:r>
               <w:rPr>
                 <w:rStyle w:val="Hypertextovprepojenie"/>
@@ -3459,7 +3419,7 @@
                 <w:noProof/>
                 <w:webHidden/>
               </w:rPr>
-              <w:instrText xml:space="preserve"> PAGEREF _Toc218676525 \h </w:instrText>
+              <w:instrText xml:space="preserve"> PAGEREF _Toc221270618 \h </w:instrText>
             </w:r>
             <w:r>
               <w:rPr>
@@ -3504,7 +3464,7 @@
               <w:lang w:eastAsia="sk-SK"/>
             </w:rPr>
           </w:pPr>
-          <w:hyperlink w:anchor="_Toc218676526" w:history="1">
+          <w:hyperlink w:anchor="_Toc221270619" w:history="1">
             <w:r>
               <w:rPr>
                 <w:rStyle w:val="Hypertextovprepojenie"/>
@@ -3534,7 +3494,7 @@
                 <w:noProof/>
                 <w:webHidden/>
               </w:rPr>
-              <w:instrText xml:space="preserve"> PAGEREF _Toc218676526 \h </w:instrText>
+              <w:instrText xml:space="preserve"> PAGEREF _Toc221270619 \h </w:instrText>
             </w:r>
             <w:r>
               <w:rPr>
@@ -3579,7 +3539,7 @@
               <w:lang w:eastAsia="sk-SK"/>
             </w:rPr>
           </w:pPr>
-          <w:hyperlink w:anchor="_Toc218676527" w:history="1">
+          <w:hyperlink w:anchor="_Toc221270620" w:history="1">
             <w:r>
               <w:rPr>
                 <w:rStyle w:val="Hypertextovprepojenie"/>
@@ -3609,7 +3569,7 @@
                 <w:noProof/>
                 <w:webHidden/>
               </w:rPr>
-              <w:instrText xml:space="preserve"> PAGEREF _Toc218676527 \h </w:instrText>
+              <w:instrText xml:space="preserve"> PAGEREF _Toc221270620 \h </w:instrText>
             </w:r>
             <w:r>
               <w:rPr>
@@ -3654,7 +3614,7 @@
               <w:lang w:eastAsia="sk-SK"/>
             </w:rPr>
           </w:pPr>
-          <w:hyperlink w:anchor="_Toc218676528" w:history="1">
+          <w:hyperlink w:anchor="_Toc221270621" w:history="1">
             <w:r>
               <w:rPr>
                 <w:rStyle w:val="Hypertextovprepojenie"/>
@@ -3684,7 +3644,7 @@
                 <w:noProof/>
                 <w:webHidden/>
               </w:rPr>
-              <w:instrText xml:space="preserve"> PAGEREF _Toc218676528 \h </w:instrText>
+              <w:instrText xml:space="preserve"> PAGEREF _Toc221270621 \h </w:instrText>
             </w:r>
             <w:r>
               <w:rPr>
@@ -3730,7 +3690,7 @@
               <w:lang w:eastAsia="sk-SK"/>
             </w:rPr>
           </w:pPr>
-          <w:hyperlink w:anchor="_Toc218676529" w:history="1">
+          <w:hyperlink w:anchor="_Toc221270622" w:history="1">
             <w:r>
               <w:rPr>
                 <w:rStyle w:val="Hypertextovprepojenie"/>
@@ -3774,7 +3734,7 @@
                 <w:noProof/>
                 <w:webHidden/>
               </w:rPr>
-              <w:instrText xml:space="preserve"> PAGEREF _Toc218676529 \h </w:instrText>
+              <w:instrText xml:space="preserve"> PAGEREF _Toc221270622 \h </w:instrText>
             </w:r>
             <w:r>
               <w:rPr>
@@ -3820,7 +3780,7 @@
               <w:lang w:eastAsia="sk-SK"/>
             </w:rPr>
           </w:pPr>
-          <w:hyperlink w:anchor="_Toc218676530" w:history="1">
+          <w:hyperlink w:anchor="_Toc221270623" w:history="1">
             <w:r>
               <w:rPr>
                 <w:rStyle w:val="Hypertextovprepojenie"/>
@@ -3864,7 +3824,7 @@
                 <w:noProof/>
                 <w:webHidden/>
               </w:rPr>
-              <w:instrText xml:space="preserve"> PAGEREF _Toc218676530 \h </w:instrText>
+              <w:instrText xml:space="preserve"> PAGEREF _Toc221270623 \h </w:instrText>
             </w:r>
             <w:r>
               <w:rPr>
@@ -3910,7 +3870,7 @@
               <w:lang w:eastAsia="sk-SK"/>
             </w:rPr>
           </w:pPr>
-          <w:hyperlink w:anchor="_Toc218676531" w:history="1">
+          <w:hyperlink w:anchor="_Toc221270624" w:history="1">
             <w:r>
               <w:rPr>
                 <w:rStyle w:val="Hypertextovprepojenie"/>
@@ -3954,7 +3914,7 @@
                 <w:noProof/>
                 <w:webHidden/>
               </w:rPr>
-              <w:instrText xml:space="preserve"> PAGEREF _Toc218676531 \h </w:instrText>
+              <w:instrText xml:space="preserve"> PAGEREF _Toc221270624 \h </w:instrText>
             </w:r>
             <w:r>
               <w:rPr>
@@ -4000,7 +3960,7 @@
               <w:lang w:eastAsia="sk-SK"/>
             </w:rPr>
           </w:pPr>
-          <w:hyperlink w:anchor="_Toc218676532" w:history="1">
+          <w:hyperlink w:anchor="_Toc221270625" w:history="1">
             <w:r>
               <w:rPr>
                 <w:rStyle w:val="Hypertextovprepojenie"/>
@@ -4044,7 +4004,7 @@
                 <w:noProof/>
                 <w:webHidden/>
               </w:rPr>
-              <w:instrText xml:space="preserve"> PAGEREF _Toc218676532 \h </w:instrText>
+              <w:instrText xml:space="preserve"> PAGEREF _Toc221270625 \h </w:instrText>
             </w:r>
             <w:r>
               <w:rPr>
@@ -4090,7 +4050,7 @@
               <w:lang w:eastAsia="sk-SK"/>
             </w:rPr>
           </w:pPr>
-          <w:hyperlink w:anchor="_Toc218676533" w:history="1">
+          <w:hyperlink w:anchor="_Toc221270626" w:history="1">
             <w:r>
               <w:rPr>
                 <w:rStyle w:val="Hypertextovprepojenie"/>
@@ -4134,7 +4094,7 @@
                 <w:noProof/>
                 <w:webHidden/>
               </w:rPr>
-              <w:instrText xml:space="preserve"> PAGEREF _Toc218676533 \h </w:instrText>
+              <w:instrText xml:space="preserve"> PAGEREF _Toc221270626 \h </w:instrText>
             </w:r>
             <w:r>
               <w:rPr>
@@ -4180,7 +4140,7 @@
               <w:lang w:eastAsia="sk-SK"/>
             </w:rPr>
           </w:pPr>
-          <w:hyperlink w:anchor="_Toc218676534" w:history="1">
+          <w:hyperlink w:anchor="_Toc221270627" w:history="1">
             <w:r>
               <w:rPr>
                 <w:rStyle w:val="Hypertextovprepojenie"/>
@@ -4224,7 +4184,7 @@
                 <w:noProof/>
                 <w:webHidden/>
               </w:rPr>
-              <w:instrText xml:space="preserve"> PAGEREF _Toc218676534 \h </w:instrText>
+              <w:instrText xml:space="preserve"> PAGEREF _Toc221270627 \h </w:instrText>
             </w:r>
             <w:r>
               <w:rPr>
@@ -4270,7 +4230,7 @@
               <w:lang w:eastAsia="sk-SK"/>
             </w:rPr>
           </w:pPr>
-          <w:hyperlink w:anchor="_Toc218676535" w:history="1">
+          <w:hyperlink w:anchor="_Toc221270628" w:history="1">
             <w:r>
               <w:rPr>
                 <w:rStyle w:val="Hypertextovprepojenie"/>
@@ -4314,7 +4274,7 @@
                 <w:noProof/>
                 <w:webHidden/>
               </w:rPr>
-              <w:instrText xml:space="preserve"> PAGEREF _Toc218676535 \h </w:instrText>
+              <w:instrText xml:space="preserve"> PAGEREF _Toc221270628 \h </w:instrText>
             </w:r>
             <w:r>
               <w:rPr>
@@ -4360,7 +4320,7 @@
               <w:lang w:eastAsia="sk-SK"/>
             </w:rPr>
           </w:pPr>
-          <w:hyperlink w:anchor="_Toc218676536" w:history="1">
+          <w:hyperlink w:anchor="_Toc221270629" w:history="1">
             <w:r>
               <w:rPr>
                 <w:rStyle w:val="Hypertextovprepojenie"/>
@@ -4404,7 +4364,7 @@
                 <w:noProof/>
                 <w:webHidden/>
               </w:rPr>
-              <w:instrText xml:space="preserve"> PAGEREF _Toc218676536 \h </w:instrText>
+              <w:instrText xml:space="preserve"> PAGEREF _Toc221270629 \h </w:instrText>
             </w:r>
             <w:r>
               <w:rPr>
@@ -4450,7 +4410,7 @@
               <w:lang w:eastAsia="sk-SK"/>
             </w:rPr>
           </w:pPr>
-          <w:hyperlink w:anchor="_Toc218676537" w:history="1">
+          <w:hyperlink w:anchor="_Toc221270630" w:history="1">
             <w:r>
               <w:rPr>
                 <w:rStyle w:val="Hypertextovprepojenie"/>
@@ -4494,7 +4454,7 @@
                 <w:noProof/>
                 <w:webHidden/>
               </w:rPr>
-              <w:instrText xml:space="preserve"> PAGEREF _Toc218676537 \h </w:instrText>
+              <w:instrText xml:space="preserve"> PAGEREF _Toc221270630 \h </w:instrText>
             </w:r>
             <w:r>
               <w:rPr>
@@ -4540,7 +4500,7 @@
               <w:lang w:eastAsia="sk-SK"/>
             </w:rPr>
           </w:pPr>
-          <w:hyperlink w:anchor="_Toc218676538" w:history="1">
+          <w:hyperlink w:anchor="_Toc221270631" w:history="1">
             <w:r>
               <w:rPr>
                 <w:rStyle w:val="Hypertextovprepojenie"/>
@@ -4584,7 +4544,7 @@
                 <w:noProof/>
                 <w:webHidden/>
               </w:rPr>
-              <w:instrText xml:space="preserve"> PAGEREF _Toc218676538 \h </w:instrText>
+              <w:instrText xml:space="preserve"> PAGEREF _Toc221270631 \h </w:instrText>
             </w:r>
             <w:r>
               <w:rPr>
@@ -4630,7 +4590,7 @@
               <w:lang w:eastAsia="sk-SK"/>
             </w:rPr>
           </w:pPr>
-          <w:hyperlink w:anchor="_Toc218676539" w:history="1">
+          <w:hyperlink w:anchor="_Toc221270632" w:history="1">
             <w:r>
               <w:rPr>
                 <w:rStyle w:val="Hypertextovprepojenie"/>
@@ -4674,7 +4634,7 @@
                 <w:noProof/>
                 <w:webHidden/>
               </w:rPr>
-              <w:instrText xml:space="preserve"> PAGEREF _Toc218676539 \h </w:instrText>
+              <w:instrText xml:space="preserve"> PAGEREF _Toc221270632 \h </w:instrText>
             </w:r>
             <w:r>
               <w:rPr>
@@ -4720,7 +4680,7 @@
               <w:lang w:eastAsia="sk-SK"/>
             </w:rPr>
           </w:pPr>
-          <w:hyperlink w:anchor="_Toc218676540" w:history="1">
+          <w:hyperlink w:anchor="_Toc221270633" w:history="1">
             <w:r>
               <w:rPr>
                 <w:rStyle w:val="Hypertextovprepojenie"/>
@@ -4764,7 +4724,7 @@
                 <w:noProof/>
                 <w:webHidden/>
               </w:rPr>
-              <w:instrText xml:space="preserve"> PAGEREF _Toc218676540 \h </w:instrText>
+              <w:instrText xml:space="preserve"> PAGEREF _Toc221270633 \h </w:instrText>
             </w:r>
             <w:r>
               <w:rPr>
@@ -4810,7 +4770,7 @@
               <w:lang w:eastAsia="sk-SK"/>
             </w:rPr>
           </w:pPr>
-          <w:hyperlink w:anchor="_Toc218676541" w:history="1">
+          <w:hyperlink w:anchor="_Toc221270634" w:history="1">
             <w:r>
               <w:rPr>
                 <w:rStyle w:val="Hypertextovprepojenie"/>
@@ -4854,7 +4814,7 @@
                 <w:noProof/>
                 <w:webHidden/>
               </w:rPr>
-              <w:instrText xml:space="preserve"> PAGEREF _Toc218676541 \h </w:instrText>
+              <w:instrText xml:space="preserve"> PAGEREF _Toc221270634 \h </w:instrText>
             </w:r>
             <w:r>
               <w:rPr>
@@ -4900,7 +4860,7 @@
               <w:lang w:eastAsia="sk-SK"/>
             </w:rPr>
           </w:pPr>
-          <w:hyperlink w:anchor="_Toc218676542" w:history="1">
+          <w:hyperlink w:anchor="_Toc221270635" w:history="1">
             <w:r>
               <w:rPr>
                 <w:rStyle w:val="Hypertextovprepojenie"/>
@@ -4944,7 +4904,7 @@
                 <w:noProof/>
                 <w:webHidden/>
               </w:rPr>
-              <w:instrText xml:space="preserve"> PAGEREF _Toc218676542 \h </w:instrText>
+              <w:instrText xml:space="preserve"> PAGEREF _Toc221270635 \h </w:instrText>
             </w:r>
             <w:r>
               <w:rPr>
@@ -4990,7 +4950,7 @@
               <w:lang w:eastAsia="sk-SK"/>
             </w:rPr>
           </w:pPr>
-          <w:hyperlink w:anchor="_Toc218676543" w:history="1">
+          <w:hyperlink w:anchor="_Toc221270636" w:history="1">
             <w:r>
               <w:rPr>
                 <w:rStyle w:val="Hypertextovprepojenie"/>
@@ -5034,7 +4994,7 @@
                 <w:noProof/>
                 <w:webHidden/>
               </w:rPr>
-              <w:instrText xml:space="preserve"> PAGEREF _Toc218676543 \h </w:instrText>
+              <w:instrText xml:space="preserve"> PAGEREF _Toc221270636 \h </w:instrText>
             </w:r>
             <w:r>
               <w:rPr>
@@ -5080,7 +5040,7 @@
               <w:lang w:eastAsia="sk-SK"/>
             </w:rPr>
           </w:pPr>
-          <w:hyperlink w:anchor="_Toc218676544" w:history="1">
+          <w:hyperlink w:anchor="_Toc221270637" w:history="1">
             <w:r>
               <w:rPr>
                 <w:rStyle w:val="Hypertextovprepojenie"/>
@@ -5124,7 +5084,7 @@
                 <w:noProof/>
                 <w:webHidden/>
               </w:rPr>
-              <w:instrText xml:space="preserve"> PAGEREF _Toc218676544 \h </w:instrText>
+              <w:instrText xml:space="preserve"> PAGEREF _Toc221270637 \h </w:instrText>
             </w:r>
             <w:r>
               <w:rPr>
@@ -5170,7 +5130,7 @@
               <w:lang w:eastAsia="sk-SK"/>
             </w:rPr>
           </w:pPr>
-          <w:hyperlink w:anchor="_Toc218676545" w:history="1">
+          <w:hyperlink w:anchor="_Toc221270638" w:history="1">
             <w:r>
               <w:rPr>
                 <w:rStyle w:val="Hypertextovprepojenie"/>
@@ -5214,7 +5174,7 @@
                 <w:noProof/>
                 <w:webHidden/>
               </w:rPr>
-              <w:instrText xml:space="preserve"> PAGEREF _Toc218676545 \h </w:instrText>
+              <w:instrText xml:space="preserve"> PAGEREF _Toc221270638 \h </w:instrText>
             </w:r>
             <w:r>
               <w:rPr>
@@ -5260,7 +5220,7 @@
               <w:lang w:eastAsia="sk-SK"/>
             </w:rPr>
           </w:pPr>
-          <w:hyperlink w:anchor="_Toc218676546" w:history="1">
+          <w:hyperlink w:anchor="_Toc221270639" w:history="1">
             <w:r>
               <w:rPr>
                 <w:rStyle w:val="Hypertextovprepojenie"/>
@@ -5304,7 +5264,7 @@
                 <w:noProof/>
                 <w:webHidden/>
               </w:rPr>
-              <w:instrText xml:space="preserve"> PAGEREF _Toc218676546 \h </w:instrText>
+              <w:instrText xml:space="preserve"> PAGEREF _Toc221270639 \h </w:instrText>
             </w:r>
             <w:r>
               <w:rPr>
@@ -5350,7 +5310,7 @@
               <w:lang w:eastAsia="sk-SK"/>
             </w:rPr>
           </w:pPr>
-          <w:hyperlink w:anchor="_Toc218676547" w:history="1">
+          <w:hyperlink w:anchor="_Toc221270640" w:history="1">
             <w:r>
               <w:rPr>
                 <w:rStyle w:val="Hypertextovprepojenie"/>
@@ -5394,7 +5354,7 @@
                 <w:noProof/>
                 <w:webHidden/>
               </w:rPr>
-              <w:instrText xml:space="preserve"> PAGEREF _Toc218676547 \h </w:instrText>
+              <w:instrText xml:space="preserve"> PAGEREF _Toc221270640 \h </w:instrText>
             </w:r>
             <w:r>
               <w:rPr>
@@ -5440,7 +5400,7 @@
               <w:lang w:eastAsia="sk-SK"/>
             </w:rPr>
           </w:pPr>
-          <w:hyperlink w:anchor="_Toc218676548" w:history="1">
+          <w:hyperlink w:anchor="_Toc221270641" w:history="1">
             <w:r>
               <w:rPr>
                 <w:rStyle w:val="Hypertextovprepojenie"/>
@@ -5484,7 +5444,7 @@
                 <w:noProof/>
                 <w:webHidden/>
               </w:rPr>
-              <w:instrText xml:space="preserve"> PAGEREF _Toc218676548 \h </w:instrText>
+              <w:instrText xml:space="preserve"> PAGEREF _Toc221270641 \h </w:instrText>
             </w:r>
             <w:r>
               <w:rPr>
@@ -5530,7 +5490,7 @@
               <w:lang w:eastAsia="sk-SK"/>
             </w:rPr>
           </w:pPr>
-          <w:hyperlink w:anchor="_Toc218676549" w:history="1">
+          <w:hyperlink w:anchor="_Toc221270642" w:history="1">
             <w:r>
               <w:rPr>
                 <w:rStyle w:val="Hypertextovprepojenie"/>
@@ -5574,7 +5534,7 @@
                 <w:noProof/>
                 <w:webHidden/>
               </w:rPr>
-              <w:instrText xml:space="preserve"> PAGEREF _Toc218676549 \h </w:instrText>
+              <w:instrText xml:space="preserve"> PAGEREF _Toc221270642 \h </w:instrText>
             </w:r>
             <w:r>
               <w:rPr>
@@ -5620,7 +5580,7 @@
               <w:lang w:eastAsia="sk-SK"/>
             </w:rPr>
           </w:pPr>
-          <w:hyperlink w:anchor="_Toc218676550" w:history="1">
+          <w:hyperlink w:anchor="_Toc221270643" w:history="1">
             <w:r>
               <w:rPr>
                 <w:rStyle w:val="Hypertextovprepojenie"/>
@@ -5664,7 +5624,7 @@
                 <w:noProof/>
                 <w:webHidden/>
               </w:rPr>
-              <w:instrText xml:space="preserve"> PAGEREF _Toc218676550 \h </w:instrText>
+              <w:instrText xml:space="preserve"> PAGEREF _Toc221270643 \h </w:instrText>
             </w:r>
             <w:r>
               <w:rPr>
@@ -5710,7 +5670,7 @@
               <w:lang w:eastAsia="sk-SK"/>
             </w:rPr>
           </w:pPr>
-          <w:hyperlink w:anchor="_Toc218676551" w:history="1">
+          <w:hyperlink w:anchor="_Toc221270644" w:history="1">
             <w:r>
               <w:rPr>
                 <w:rStyle w:val="Hypertextovprepojenie"/>
@@ -5754,7 +5714,7 @@
                 <w:noProof/>
                 <w:webHidden/>
               </w:rPr>
-              <w:instrText xml:space="preserve"> PAGEREF _Toc218676551 \h </w:instrText>
+              <w:instrText xml:space="preserve"> PAGEREF _Toc221270644 \h </w:instrText>
             </w:r>
             <w:r>
               <w:rPr>
@@ -5800,7 +5760,7 @@
               <w:lang w:eastAsia="sk-SK"/>
             </w:rPr>
           </w:pPr>
-          <w:hyperlink w:anchor="_Toc218676552" w:history="1">
+          <w:hyperlink w:anchor="_Toc221270645" w:history="1">
             <w:r>
               <w:rPr>
                 <w:rStyle w:val="Hypertextovprepojenie"/>
@@ -5844,7 +5804,7 @@
                 <w:noProof/>
                 <w:webHidden/>
               </w:rPr>
-              <w:instrText xml:space="preserve"> PAGEREF _Toc218676552 \h </w:instrText>
+              <w:instrText xml:space="preserve"> PAGEREF _Toc221270645 \h </w:instrText>
             </w:r>
             <w:r>
               <w:rPr>
@@ -6805,7 +6765,7 @@
         <w:pStyle w:val="Kapitola"/>
         <w:ind w:left="426" w:hanging="426"/>
       </w:pPr>
-      <w:bookmarkStart w:id="0" w:name="_Toc218676508"/>
+      <w:bookmarkStart w:id="0" w:name="_Toc221270601"/>
       <w:r>
         <w:lastRenderedPageBreak/>
         <w:t>ÚVOD</w:t>
@@ -6890,7 +6850,7 @@
       <w:pPr>
         <w:pStyle w:val="Kapitola"/>
       </w:pPr>
-      <w:bookmarkStart w:id="1" w:name="_Toc218676509"/>
+      <w:bookmarkStart w:id="1" w:name="_Toc221270602"/>
       <w:r>
         <w:lastRenderedPageBreak/>
         <w:t>Analýza existujúcich systémov na správu podujatí</w:t>
@@ -6905,7 +6865,7 @@
           <w:numId w:val="8"/>
         </w:numPr>
       </w:pPr>
-      <w:bookmarkStart w:id="2" w:name="_Toc218676510"/>
+      <w:bookmarkStart w:id="2" w:name="_Toc221270603"/>
       <w:r>
         <w:t>Charakteristika systémov na správu podujatí</w:t>
       </w:r>
@@ -7133,7 +7093,7 @@
           <w:numId w:val="8"/>
         </w:numPr>
       </w:pPr>
-      <w:bookmarkStart w:id="3" w:name="_Toc218676511"/>
+      <w:bookmarkStart w:id="3" w:name="_Toc221270604"/>
       <w:r>
         <w:t>Prehľad populárnych riešení</w:t>
       </w:r>
@@ -7150,7 +7110,7 @@
           <w:color w:val="auto"/>
         </w:rPr>
       </w:pPr>
-      <w:bookmarkStart w:id="4" w:name="_Toc218676512"/>
+      <w:bookmarkStart w:id="4" w:name="_Toc221270605"/>
       <w:proofErr w:type="spellStart"/>
       <w:r>
         <w:rPr>
@@ -7183,7 +7143,7 @@
           <w:color w:val="auto"/>
         </w:rPr>
       </w:pPr>
-      <w:bookmarkStart w:id="5" w:name="_Toc218676513"/>
+      <w:bookmarkStart w:id="5" w:name="_Toc221270606"/>
       <w:r>
         <w:rPr>
           <w:rFonts w:ascii="Times New Roman" w:eastAsia="Times New Roman" w:hAnsi="Times New Roman" w:cs="Times New Roman"/>
@@ -7218,7 +7178,7 @@
           <w:color w:val="auto"/>
         </w:rPr>
       </w:pPr>
-      <w:bookmarkStart w:id="6" w:name="_Toc218676514"/>
+      <w:bookmarkStart w:id="6" w:name="_Toc221270607"/>
       <w:r>
         <w:rPr>
           <w:rFonts w:ascii="Times New Roman" w:eastAsia="Times New Roman" w:hAnsi="Times New Roman" w:cs="Times New Roman"/>
@@ -7256,7 +7216,7 @@
           <w:numId w:val="8"/>
         </w:numPr>
       </w:pPr>
-      <w:bookmarkStart w:id="7" w:name="_Toc218676515"/>
+      <w:bookmarkStart w:id="7" w:name="_Toc221270608"/>
       <w:r>
         <w:t>Porovnanie a zhodnotenie</w:t>
       </w:r>
@@ -7707,7 +7667,7 @@
       <w:pPr>
         <w:pStyle w:val="Kapitola"/>
       </w:pPr>
-      <w:bookmarkStart w:id="8" w:name="_Toc218676516"/>
+      <w:bookmarkStart w:id="8" w:name="_Toc221270609"/>
       <w:r>
         <w:lastRenderedPageBreak/>
         <w:t>Výber technológií pre vývoj aplikácie EventZo</w:t>
@@ -7722,7 +7682,7 @@
           <w:numId w:val="8"/>
         </w:numPr>
       </w:pPr>
-      <w:bookmarkStart w:id="9" w:name="_Toc218676517"/>
+      <w:bookmarkStart w:id="9" w:name="_Toc221270610"/>
       <w:r>
         <w:t>Backend technológie</w:t>
       </w:r>
@@ -7760,7 +7720,7 @@
           <w:numId w:val="8"/>
         </w:numPr>
       </w:pPr>
-      <w:bookmarkStart w:id="10" w:name="_Toc218676518"/>
+      <w:bookmarkStart w:id="10" w:name="_Toc221270611"/>
       <w:r>
         <w:t>Frontend technológie</w:t>
       </w:r>
@@ -7806,7 +7766,7 @@
           <w:numId w:val="8"/>
         </w:numPr>
       </w:pPr>
-      <w:bookmarkStart w:id="11" w:name="_Toc218676519"/>
+      <w:bookmarkStart w:id="11" w:name="_Toc221270612"/>
       <w:r>
         <w:t>Databázové riešenie</w:t>
       </w:r>
@@ -7838,7 +7798,7 @@
           <w:numId w:val="8"/>
         </w:numPr>
       </w:pPr>
-      <w:bookmarkStart w:id="12" w:name="_Toc218676520"/>
+      <w:bookmarkStart w:id="12" w:name="_Toc221270613"/>
       <w:r>
         <w:t>Generovanie QR kódov</w:t>
       </w:r>
@@ -7880,7 +7840,7 @@
           <w:numId w:val="8"/>
         </w:numPr>
       </w:pPr>
-      <w:bookmarkStart w:id="13" w:name="_Toc218676521"/>
+      <w:bookmarkStart w:id="13" w:name="_Toc221270614"/>
       <w:r>
         <w:t>Prečo boli zvolené práve tieto technológie</w:t>
       </w:r>
@@ -8520,7 +8480,7 @@
       <w:pPr>
         <w:pStyle w:val="Kapitola"/>
       </w:pPr>
-      <w:bookmarkStart w:id="14" w:name="_Toc218676522"/>
+      <w:bookmarkStart w:id="14" w:name="_Toc221270615"/>
       <w:r>
         <w:lastRenderedPageBreak/>
         <w:t>Návrh konceptu a architektúry aplikácie EventZo</w:t>
@@ -8538,7 +8498,7 @@
           <w:noProof/>
         </w:rPr>
       </w:pPr>
-      <w:bookmarkStart w:id="15" w:name="_Toc218676523"/>
+      <w:bookmarkStart w:id="15" w:name="_Toc221270616"/>
       <w:r>
         <w:rPr>
           <w:noProof/>
@@ -8569,7 +8529,7 @@
           <w:noProof/>
         </w:rPr>
       </w:pPr>
-      <w:bookmarkStart w:id="16" w:name="_Toc218676524"/>
+      <w:bookmarkStart w:id="16" w:name="_Toc221270617"/>
       <w:r>
         <w:rPr>
           <w:noProof/>
@@ -8707,7 +8667,7 @@
           <w:noProof/>
         </w:rPr>
       </w:pPr>
-      <w:bookmarkStart w:id="17" w:name="_Toc218676525"/>
+      <w:bookmarkStart w:id="17" w:name="_Toc221270618"/>
       <w:r>
         <w:rPr>
           <w:noProof/>
@@ -8728,7 +8688,7 @@
           <w:color w:val="auto"/>
         </w:rPr>
       </w:pPr>
-      <w:bookmarkStart w:id="18" w:name="_Toc218676526"/>
+      <w:bookmarkStart w:id="18" w:name="_Toc221270619"/>
       <w:r>
         <w:rPr>
           <w:rFonts w:ascii="Times New Roman" w:eastAsia="Times New Roman" w:hAnsi="Times New Roman" w:cs="Times New Roman"/>
@@ -8764,7 +8724,7 @@
           <w:color w:val="auto"/>
         </w:rPr>
       </w:pPr>
-      <w:bookmarkStart w:id="19" w:name="_Toc218676527"/>
+      <w:bookmarkStart w:id="19" w:name="_Toc221270620"/>
       <w:r>
         <w:rPr>
           <w:rFonts w:ascii="Times New Roman" w:eastAsia="Times New Roman" w:hAnsi="Times New Roman" w:cs="Times New Roman"/>
@@ -8800,7 +8760,7 @@
           <w:color w:val="auto"/>
         </w:rPr>
       </w:pPr>
-      <w:bookmarkStart w:id="20" w:name="_Toc218676528"/>
+      <w:bookmarkStart w:id="20" w:name="_Toc221270621"/>
       <w:r>
         <w:rPr>
           <w:rFonts w:ascii="Times New Roman" w:eastAsia="Times New Roman" w:hAnsi="Times New Roman" w:cs="Times New Roman"/>
@@ -8843,7 +8803,7 @@
           <w:noProof/>
         </w:rPr>
       </w:pPr>
-      <w:bookmarkStart w:id="21" w:name="_Toc218676529"/>
+      <w:bookmarkStart w:id="21" w:name="_Toc221270622"/>
       <w:r>
         <w:rPr>
           <w:noProof/>
@@ -9140,7 +9100,7 @@
           <w:noProof/>
         </w:rPr>
       </w:pPr>
-      <w:bookmarkStart w:id="22" w:name="_Toc218676530"/>
+      <w:bookmarkStart w:id="22" w:name="_Toc221270623"/>
       <w:r>
         <w:rPr>
           <w:noProof/>
@@ -9161,7 +9121,7 @@
           <w:noProof/>
         </w:rPr>
       </w:pPr>
-      <w:bookmarkStart w:id="23" w:name="_Toc218676531"/>
+      <w:bookmarkStart w:id="23" w:name="_Toc221270624"/>
       <w:r>
         <w:rPr>
           <w:noProof/>
@@ -9448,7 +9408,7 @@
           <w:noProof/>
         </w:rPr>
       </w:pPr>
-      <w:bookmarkStart w:id="24" w:name="_Toc218676532"/>
+      <w:bookmarkStart w:id="24" w:name="_Toc221270625"/>
       <w:r>
         <w:rPr>
           <w:noProof/>
@@ -9949,7 +9909,7 @@
           <w:noProof/>
         </w:rPr>
       </w:pPr>
-      <w:bookmarkStart w:id="25" w:name="_Toc218676533"/>
+      <w:bookmarkStart w:id="25" w:name="_Toc221270626"/>
       <w:r>
         <w:rPr>
           <w:noProof/>
@@ -9970,7 +9930,7 @@
           <w:noProof/>
         </w:rPr>
       </w:pPr>
-      <w:bookmarkStart w:id="26" w:name="_Toc218676534"/>
+      <w:bookmarkStart w:id="26" w:name="_Toc221270627"/>
       <w:r>
         <w:rPr>
           <w:noProof/>
@@ -10403,7 +10363,7 @@
           <w:noProof/>
         </w:rPr>
       </w:pPr>
-      <w:bookmarkStart w:id="27" w:name="_Toc218676535"/>
+      <w:bookmarkStart w:id="27" w:name="_Toc221270628"/>
       <w:r>
         <w:rPr>
           <w:noProof/>
@@ -10456,7 +10416,7 @@
           <w:noProof/>
         </w:rPr>
       </w:pPr>
-      <w:bookmarkStart w:id="28" w:name="_Toc218676536"/>
+      <w:bookmarkStart w:id="28" w:name="_Toc221270629"/>
       <w:r>
         <w:rPr>
           <w:noProof/>
@@ -10644,7 +10604,7 @@
           <w:noProof/>
         </w:rPr>
       </w:pPr>
-      <w:bookmarkStart w:id="29" w:name="_Toc218676537"/>
+      <w:bookmarkStart w:id="29" w:name="_Toc221270630"/>
       <w:r>
         <w:rPr>
           <w:noProof/>
@@ -10665,7 +10625,7 @@
           <w:noProof/>
         </w:rPr>
       </w:pPr>
-      <w:bookmarkStart w:id="30" w:name="_Toc218676538"/>
+      <w:bookmarkStart w:id="30" w:name="_Toc221270631"/>
       <w:r>
         <w:rPr>
           <w:noProof/>
@@ -10749,7 +10709,7 @@
           <w:noProof/>
         </w:rPr>
       </w:pPr>
-      <w:bookmarkStart w:id="31" w:name="_Toc218676539"/>
+      <w:bookmarkStart w:id="31" w:name="_Toc221270632"/>
       <w:r>
         <w:rPr>
           <w:noProof/>
@@ -10833,7 +10793,7 @@
           <w:noProof/>
         </w:rPr>
       </w:pPr>
-      <w:bookmarkStart w:id="32" w:name="_Toc218676540"/>
+      <w:bookmarkStart w:id="32" w:name="_Toc221270633"/>
       <w:r>
         <w:rPr>
           <w:noProof/>
@@ -10900,7 +10860,7 @@
           <w:noProof/>
         </w:rPr>
       </w:pPr>
-      <w:bookmarkStart w:id="33" w:name="_Toc218676541"/>
+      <w:bookmarkStart w:id="33" w:name="_Toc221270634"/>
       <w:r>
         <w:rPr>
           <w:noProof/>
@@ -10921,7 +10881,7 @@
           <w:noProof/>
         </w:rPr>
       </w:pPr>
-      <w:bookmarkStart w:id="34" w:name="_Toc218676542"/>
+      <w:bookmarkStart w:id="34" w:name="_Toc221270635"/>
       <w:r>
         <w:rPr>
           <w:noProof/>
@@ -11220,7 +11180,7 @@
           <w:noProof/>
         </w:rPr>
       </w:pPr>
-      <w:bookmarkStart w:id="35" w:name="_Toc218676543"/>
+      <w:bookmarkStart w:id="35" w:name="_Toc221270636"/>
       <w:r>
         <w:rPr>
           <w:noProof/>
@@ -11496,7 +11456,7 @@
           <w:noProof/>
         </w:rPr>
       </w:pPr>
-      <w:bookmarkStart w:id="36" w:name="_Toc218676544"/>
+      <w:bookmarkStart w:id="36" w:name="_Toc221270637"/>
       <w:r>
         <w:rPr>
           <w:noProof/>
@@ -11519,7 +11479,7 @@
           <w:noProof/>
         </w:rPr>
       </w:pPr>
-      <w:bookmarkStart w:id="37" w:name="_Toc218676545"/>
+      <w:bookmarkStart w:id="37" w:name="_Toc221270638"/>
       <w:r>
         <w:rPr>
           <w:noProof/>
@@ -11793,7 +11753,7 @@
           <w:noProof/>
         </w:rPr>
       </w:pPr>
-      <w:bookmarkStart w:id="38" w:name="_Toc218676546"/>
+      <w:bookmarkStart w:id="38" w:name="_Toc221270639"/>
       <w:r>
         <w:rPr>
           <w:noProof/>
@@ -11914,7 +11874,7 @@
           <w:noProof/>
         </w:rPr>
       </w:pPr>
-      <w:bookmarkStart w:id="39" w:name="_Toc218676547"/>
+      <w:bookmarkStart w:id="39" w:name="_Toc221270640"/>
       <w:r>
         <w:rPr>
           <w:noProof/>
@@ -11934,7 +11894,7 @@
           <w:noProof/>
         </w:rPr>
       </w:pPr>
-      <w:bookmarkStart w:id="40" w:name="_Toc218676548"/>
+      <w:bookmarkStart w:id="40" w:name="_Toc221270641"/>
       <w:r>
         <w:rPr>
           <w:noProof/>
@@ -12019,7 +11979,7 @@
           <w:noProof/>
         </w:rPr>
       </w:pPr>
-      <w:bookmarkStart w:id="41" w:name="_Toc218676549"/>
+      <w:bookmarkStart w:id="41" w:name="_Toc221270642"/>
       <w:r>
         <w:rPr>
           <w:noProof/>
@@ -12440,7 +12400,7 @@
       <w:pPr>
         <w:pStyle w:val="Kapitola"/>
       </w:pPr>
-      <w:bookmarkStart w:id="42" w:name="_Toc218676550"/>
+      <w:bookmarkStart w:id="42" w:name="_Toc221270643"/>
       <w:r>
         <w:t>Prínos práce a zhodnotenie riešenia</w:t>
       </w:r>
@@ -12744,7 +12704,7 @@
           <w:noProof/>
         </w:rPr>
       </w:pPr>
-      <w:bookmarkStart w:id="43" w:name="_Toc218676551"/>
+      <w:bookmarkStart w:id="43" w:name="_Toc221270644"/>
       <w:r>
         <w:rPr>
           <w:noProof/>
@@ -13325,7 +13285,7 @@
           <w:noProof/>
         </w:rPr>
       </w:pPr>
-      <w:bookmarkStart w:id="44" w:name="_Toc218676552"/>
+      <w:bookmarkStart w:id="44" w:name="_Toc221270645"/>
       <w:r>
         <w:rPr>
           <w:noProof/>
@@ -15495,7 +15455,6 @@
   <w:style w:type="character" w:default="1" w:styleId="Predvolenpsmoodseku">
     <w:name w:val="Default Paragraph Font"/>
     <w:uiPriority w:val="1"/>
-    <w:semiHidden/>
     <w:unhideWhenUsed/>
   </w:style>
   <w:style w:type="table" w:default="1" w:styleId="Normlnatabuka">
@@ -16322,15 +16281,6 @@
 </file>
 
 <file path=customXml/item1.xml><?xml version="1.0" encoding="utf-8"?>
-<?mso-contentType ?>
-<FormTemplates xmlns="http://schemas.microsoft.com/sharepoint/v3/contenttype/forms">
-  <Display>DocumentLibraryForm</Display>
-  <Edit>DocumentLibraryForm</Edit>
-  <New>DocumentLibraryForm</New>
-</FormTemplates>
-</file>
-
-<file path=customXml/item2.xml><?xml version="1.0" encoding="utf-8"?>
 <ct:contentTypeSchema xmlns:ct="http://schemas.microsoft.com/office/2006/metadata/contentType" xmlns:ma="http://schemas.microsoft.com/office/2006/metadata/properties/metaAttributes" ct:_="" ma:_="" ma:contentTypeName="Dokument" ma:contentTypeID="0x010100FF914F332154174D803A7B644D03395C" ma:contentTypeVersion="16" ma:contentTypeDescription="Umožňuje vytvoriť nový dokument." ma:contentTypeScope="" ma:versionID="fd77751d24e8168fda22eab337079d00">
   <xsd:schema xmlns:xsd="http://www.w3.org/2001/XMLSchema" xmlns:xs="http://www.w3.org/2001/XMLSchema" xmlns:p="http://schemas.microsoft.com/office/2006/metadata/properties" xmlns:ns3="a94799e5-846a-4ad9-b31d-5ba5d0428847" xmlns:ns4="b0f22963-9bb8-4dce-be88-550968040c8c" targetNamespace="http://schemas.microsoft.com/office/2006/metadata/properties" ma:root="true" ma:fieldsID="b71646f853d82629af3ee6a4474bd060" ns3:_="" ns4:_="">
     <xsd:import namespace="a94799e5-846a-4ad9-b31d-5ba5d0428847"/>
@@ -16569,11 +16519,16 @@
 </ct:contentTypeSchema>
 </file>
 
-<file path=customXml/item3.xml><?xml version="1.0" encoding="utf-8"?>
-<b:Sources xmlns:b="http://schemas.openxmlformats.org/officeDocument/2006/bibliography" xmlns="http://schemas.openxmlformats.org/officeDocument/2006/bibliography" SelectedStyle="\APASixthEditionOfficeOnline.xsl" StyleName="APA" Version="6"/>
+<file path=customXml/item2.xml><?xml version="1.0" encoding="utf-8"?>
+<?mso-contentType ?>
+<FormTemplates xmlns="http://schemas.microsoft.com/sharepoint/v3/contenttype/forms">
+  <Display>DocumentLibraryForm</Display>
+  <Edit>DocumentLibraryForm</Edit>
+  <New>DocumentLibraryForm</New>
+</FormTemplates>
 </file>
 
-<file path=customXml/item4.xml><?xml version="1.0" encoding="utf-8"?>
+<file path=customXml/item3.xml><?xml version="1.0" encoding="utf-8"?>
 <p:properties xmlns:p="http://schemas.microsoft.com/office/2006/metadata/properties" xmlns:xsi="http://www.w3.org/2001/XMLSchema-instance" xmlns:pc="http://schemas.microsoft.com/office/infopath/2007/PartnerControls">
   <documentManagement>
     <_activity xmlns="a94799e5-846a-4ad9-b31d-5ba5d0428847" xsi:nil="true"/>
@@ -16581,15 +16536,11 @@
 </p:properties>
 </file>
 
-<file path=customXml/itemProps1.xml><?xml version="1.0" encoding="utf-8"?>
-<ds:datastoreItem xmlns:ds="http://schemas.openxmlformats.org/officeDocument/2006/customXml" ds:itemID="{1F4F2074-9665-40AE-AC4D-38B5428FDE6E}">
-  <ds:schemaRefs>
-    <ds:schemaRef ds:uri="http://schemas.microsoft.com/sharepoint/v3/contenttype/forms"/>
-  </ds:schemaRefs>
-</ds:datastoreItem>
+<file path=customXml/item4.xml><?xml version="1.0" encoding="utf-8"?>
+<b:Sources xmlns:b="http://schemas.openxmlformats.org/officeDocument/2006/bibliography" xmlns="http://schemas.openxmlformats.org/officeDocument/2006/bibliography" SelectedStyle="\APASixthEditionOfficeOnline.xsl" StyleName="APA" Version="6"/>
 </file>
 
-<file path=customXml/itemProps2.xml><?xml version="1.0" encoding="utf-8"?>
+<file path=customXml/itemProps1.xml><?xml version="1.0" encoding="utf-8"?>
 <ds:datastoreItem xmlns:ds="http://schemas.openxmlformats.org/officeDocument/2006/customXml" ds:itemID="{C3329A49-AD3D-4BA1-96E5-F249191C1F65}">
   <ds:schemaRefs>
     <ds:schemaRef ds:uri="http://schemas.microsoft.com/office/2006/metadata/contentType"/>
@@ -16608,15 +16559,15 @@
 </ds:datastoreItem>
 </file>
 
-<file path=customXml/itemProps3.xml><?xml version="1.0" encoding="utf-8"?>
-<ds:datastoreItem xmlns:ds="http://schemas.openxmlformats.org/officeDocument/2006/customXml" ds:itemID="{33B51BA0-60DC-4A69-874E-22CBA927F23E}">
+<file path=customXml/itemProps2.xml><?xml version="1.0" encoding="utf-8"?>
+<ds:datastoreItem xmlns:ds="http://schemas.openxmlformats.org/officeDocument/2006/customXml" ds:itemID="{1F4F2074-9665-40AE-AC4D-38B5428FDE6E}">
   <ds:schemaRefs>
-    <ds:schemaRef ds:uri="http://schemas.openxmlformats.org/officeDocument/2006/bibliography"/>
+    <ds:schemaRef ds:uri="http://schemas.microsoft.com/sharepoint/v3/contenttype/forms"/>
   </ds:schemaRefs>
 </ds:datastoreItem>
 </file>
 
-<file path=customXml/itemProps4.xml><?xml version="1.0" encoding="utf-8"?>
+<file path=customXml/itemProps3.xml><?xml version="1.0" encoding="utf-8"?>
 <ds:datastoreItem xmlns:ds="http://schemas.openxmlformats.org/officeDocument/2006/customXml" ds:itemID="{8A7D4A20-64F2-4259-949F-7A93E612CEDE}">
   <ds:schemaRefs>
     <ds:schemaRef ds:uri="http://schemas.microsoft.com/office/2006/metadata/properties"/>
@@ -16624,4 +16575,12 @@
     <ds:schemaRef ds:uri="a94799e5-846a-4ad9-b31d-5ba5d0428847"/>
   </ds:schemaRefs>
 </ds:datastoreItem>
+</file>
+
+<file path=customXml/itemProps4.xml><?xml version="1.0" encoding="utf-8"?>
+<ds:datastoreItem xmlns:ds="http://schemas.openxmlformats.org/officeDocument/2006/customXml" ds:itemID="{33B51BA0-60DC-4A69-874E-22CBA927F23E}">
+  <ds:schemaRefs>
+    <ds:schemaRef ds:uri="http://schemas.openxmlformats.org/officeDocument/2006/bibliography"/>
+  </ds:schemaRefs>
+</ds:datastoreItem>
 </file>
</xml_diff>

<commit_message>
Rename PDF and update Word template
Rename PDF: '__ms-praca__/soc_sablona_2025 pdf updated.pdf' -> '__ms-praca__/soc_sablona_2025 word updated pdf.pdf' (75% similarity). Update binary Word file '__ms-praca__/soc_sablona_2025 word updated.docx' with new changes (template/content/metadata updated).
</commit_message>
<xml_diff>
--- a/__ms-praca__/soc_sablona_2025 word updated.docx
+++ b/__ms-praca__/soc_sablona_2025 word updated.docx
@@ -127,6 +127,7 @@
         <w:spacing w:line="360" w:lineRule="auto"/>
         <w:jc w:val="center"/>
       </w:pPr>
+      <w:proofErr w:type="spellStart"/>
       <w:r>
         <w:rPr>
           <w:rFonts w:ascii="Times New Roman" w:hAnsi="Times New Roman" w:cs="Times New Roman"/>
@@ -135,7 +136,726 @@
           <w:sz w:val="28"/>
           <w:szCs w:val="28"/>
         </w:rPr>
-        <w:t>Eventify - webová aplikácia</w:t>
+        <w:t>Eventify</w:t>
+      </w:r>
+      <w:proofErr w:type="spellEnd"/>
+    </w:p>
+    <w:p>
+      <w:pPr>
+        <w:spacing w:line="360" w:lineRule="auto"/>
+        <w:jc w:val="center"/>
+        <w:rPr>
+          <w:rFonts w:ascii="Times New Roman" w:hAnsi="Times New Roman" w:cs="Times New Roman"/>
+          <w:sz w:val="24"/>
+          <w:szCs w:val="24"/>
+        </w:rPr>
+      </w:pPr>
+      <w:r>
+        <w:rPr>
+          <w:rFonts w:ascii="Times New Roman" w:hAnsi="Times New Roman" w:cs="Times New Roman"/>
+          <w:sz w:val="24"/>
+          <w:szCs w:val="24"/>
+        </w:rPr>
+        <w:t>KOMPLEXNÁ ODBORNÁ MATURITNÁ PRÁCA</w:t>
+      </w:r>
+    </w:p>
+    <w:p>
+      <w:pPr>
+        <w:spacing w:line="360" w:lineRule="auto"/>
+        <w:jc w:val="center"/>
+        <w:rPr>
+          <w:rFonts w:ascii="Times New Roman" w:hAnsi="Times New Roman" w:cs="Times New Roman"/>
+          <w:sz w:val="24"/>
+          <w:szCs w:val="24"/>
+        </w:rPr>
+      </w:pPr>
+    </w:p>
+    <w:p>
+      <w:pPr>
+        <w:spacing w:line="360" w:lineRule="auto"/>
+        <w:jc w:val="center"/>
+        <w:rPr>
+          <w:rFonts w:ascii="Times New Roman" w:hAnsi="Times New Roman" w:cs="Times New Roman"/>
+          <w:sz w:val="24"/>
+          <w:szCs w:val="24"/>
+        </w:rPr>
+      </w:pPr>
+    </w:p>
+    <w:p>
+      <w:pPr>
+        <w:spacing w:line="360" w:lineRule="auto"/>
+        <w:jc w:val="center"/>
+        <w:rPr>
+          <w:rFonts w:ascii="Times New Roman" w:hAnsi="Times New Roman" w:cs="Times New Roman"/>
+          <w:sz w:val="24"/>
+          <w:szCs w:val="24"/>
+        </w:rPr>
+      </w:pPr>
+    </w:p>
+    <w:p>
+      <w:pPr>
+        <w:spacing w:line="360" w:lineRule="auto"/>
+        <w:jc w:val="center"/>
+        <w:rPr>
+          <w:rFonts w:ascii="Times New Roman" w:hAnsi="Times New Roman" w:cs="Times New Roman"/>
+          <w:sz w:val="24"/>
+          <w:szCs w:val="24"/>
+        </w:rPr>
+      </w:pPr>
+    </w:p>
+    <w:p>
+      <w:pPr>
+        <w:spacing w:line="360" w:lineRule="auto"/>
+        <w:jc w:val="center"/>
+        <w:rPr>
+          <w:rFonts w:ascii="Times New Roman" w:hAnsi="Times New Roman" w:cs="Times New Roman"/>
+          <w:sz w:val="24"/>
+          <w:szCs w:val="24"/>
+        </w:rPr>
+      </w:pPr>
+    </w:p>
+    <w:p>
+      <w:pPr>
+        <w:spacing w:line="360" w:lineRule="auto"/>
+        <w:rPr>
+          <w:rFonts w:ascii="Times New Roman" w:hAnsi="Times New Roman" w:cs="Times New Roman"/>
+          <w:sz w:val="24"/>
+          <w:szCs w:val="24"/>
+        </w:rPr>
+      </w:pPr>
+    </w:p>
+    <w:p>
+      <w:pPr>
+        <w:spacing w:line="360" w:lineRule="auto"/>
+        <w:jc w:val="right"/>
+        <w:rPr>
+          <w:rFonts w:ascii="Times New Roman" w:hAnsi="Times New Roman" w:cs="Times New Roman"/>
+          <w:sz w:val="24"/>
+          <w:szCs w:val="24"/>
+        </w:rPr>
+      </w:pPr>
+    </w:p>
+    <w:p>
+      <w:pPr>
+        <w:spacing w:line="360" w:lineRule="auto"/>
+        <w:jc w:val="right"/>
+        <w:rPr>
+          <w:rFonts w:ascii="Times New Roman" w:hAnsi="Times New Roman" w:cs="Times New Roman"/>
+          <w:sz w:val="24"/>
+          <w:szCs w:val="24"/>
+        </w:rPr>
+      </w:pPr>
+    </w:p>
+    <w:p>
+      <w:pPr>
+        <w:spacing w:line="360" w:lineRule="auto"/>
+        <w:jc w:val="right"/>
+        <w:rPr>
+          <w:rFonts w:ascii="Times New Roman" w:hAnsi="Times New Roman" w:cs="Times New Roman"/>
+          <w:sz w:val="24"/>
+          <w:szCs w:val="24"/>
+        </w:rPr>
+      </w:pPr>
+    </w:p>
+    <w:p>
+      <w:pPr>
+        <w:spacing w:line="360" w:lineRule="auto"/>
+        <w:jc w:val="right"/>
+        <w:rPr>
+          <w:rFonts w:ascii="Times New Roman" w:hAnsi="Times New Roman" w:cs="Times New Roman"/>
+          <w:sz w:val="24"/>
+          <w:szCs w:val="24"/>
+        </w:rPr>
+      </w:pPr>
+    </w:p>
+    <w:p>
+      <w:pPr>
+        <w:spacing w:line="360" w:lineRule="auto"/>
+        <w:jc w:val="right"/>
+        <w:rPr>
+          <w:rFonts w:ascii="Times New Roman" w:hAnsi="Times New Roman" w:cs="Times New Roman"/>
+          <w:sz w:val="24"/>
+          <w:szCs w:val="24"/>
+        </w:rPr>
+      </w:pPr>
+    </w:p>
+    <w:p>
+      <w:pPr>
+        <w:spacing w:line="360" w:lineRule="auto"/>
+        <w:jc w:val="right"/>
+        <w:rPr>
+          <w:rFonts w:ascii="Times New Roman" w:hAnsi="Times New Roman" w:cs="Times New Roman"/>
+          <w:sz w:val="24"/>
+          <w:szCs w:val="24"/>
+        </w:rPr>
+      </w:pPr>
+    </w:p>
+    <w:p>
+      <w:pPr>
+        <w:spacing w:line="360" w:lineRule="auto"/>
+        <w:rPr>
+          <w:rFonts w:ascii="Times New Roman" w:hAnsi="Times New Roman" w:cs="Times New Roman"/>
+          <w:sz w:val="24"/>
+          <w:szCs w:val="24"/>
+        </w:rPr>
+      </w:pPr>
+      <w:r>
+        <w:rPr>
+          <w:rFonts w:ascii="Times New Roman" w:hAnsi="Times New Roman" w:cs="Times New Roman"/>
+          <w:sz w:val="24"/>
+          <w:szCs w:val="24"/>
+        </w:rPr>
+        <w:t xml:space="preserve">Bratislava, 2025                                    4.D                                               </w:t>
+      </w:r>
+      <w:r>
+        <w:rPr>
+          <w:rFonts w:ascii="Times New Roman" w:hAnsi="Times New Roman" w:cs="Times New Roman"/>
+          <w:sz w:val="24"/>
+          <w:szCs w:val="24"/>
+        </w:rPr>
+        <w:t>Dominik Kováč</w:t>
+      </w:r>
+    </w:p>
+    <w:p>
+      <w:pPr>
+        <w:spacing w:line="360" w:lineRule="auto"/>
+        <w:jc w:val="center"/>
+        <w:rPr>
+          <w:rFonts w:ascii="Times New Roman" w:hAnsi="Times New Roman" w:cs="Times New Roman"/>
+          <w:caps/>
+          <w:sz w:val="24"/>
+          <w:szCs w:val="24"/>
+        </w:rPr>
+      </w:pPr>
+      <w:r>
+        <w:rPr>
+          <w:rFonts w:ascii="Times New Roman" w:hAnsi="Times New Roman" w:cs="Times New Roman"/>
+          <w:sz w:val="24"/>
+          <w:szCs w:val="24"/>
+        </w:rPr>
+        <w:br w:type="page"/>
+      </w:r>
+      <w:r>
+        <w:rPr>
+          <w:rFonts w:ascii="Times New Roman" w:hAnsi="Times New Roman" w:cs="Times New Roman"/>
+          <w:caps/>
+          <w:sz w:val="24"/>
+          <w:szCs w:val="24"/>
+        </w:rPr>
+        <w:lastRenderedPageBreak/>
+        <w:t>Stredná priemyselná škola elektrotechnická</w:t>
+      </w:r>
+    </w:p>
+    <w:p>
+      <w:pPr>
+        <w:spacing w:line="360" w:lineRule="auto"/>
+        <w:jc w:val="center"/>
+        <w:rPr>
+          <w:rFonts w:ascii="Times New Roman" w:hAnsi="Times New Roman" w:cs="Times New Roman"/>
+          <w:caps/>
+          <w:sz w:val="24"/>
+          <w:szCs w:val="24"/>
+        </w:rPr>
+      </w:pPr>
+      <w:r>
+        <w:rPr>
+          <w:rFonts w:ascii="Times New Roman" w:hAnsi="Times New Roman" w:cs="Times New Roman"/>
+          <w:caps/>
+          <w:sz w:val="24"/>
+          <w:szCs w:val="24"/>
+        </w:rPr>
+        <w:t>Hálova 16, 851 01 Bratislava</w:t>
+      </w:r>
+    </w:p>
+    <w:p>
+      <w:pPr>
+        <w:spacing w:line="360" w:lineRule="auto"/>
+        <w:rPr>
+          <w:rFonts w:ascii="Times New Roman" w:hAnsi="Times New Roman" w:cs="Times New Roman"/>
+          <w:sz w:val="24"/>
+          <w:szCs w:val="24"/>
+        </w:rPr>
+      </w:pPr>
+      <w:r>
+        <w:rPr>
+          <w:rFonts w:ascii="Times New Roman" w:hAnsi="Times New Roman" w:cs="Times New Roman"/>
+          <w:sz w:val="24"/>
+          <w:szCs w:val="24"/>
+        </w:rPr>
+        <w:t xml:space="preserve"> </w:t>
+      </w:r>
+    </w:p>
+    <w:p>
+      <w:pPr>
+        <w:spacing w:line="360" w:lineRule="auto"/>
+        <w:rPr>
+          <w:rFonts w:ascii="Times New Roman" w:hAnsi="Times New Roman" w:cs="Times New Roman"/>
+          <w:sz w:val="24"/>
+          <w:szCs w:val="24"/>
+        </w:rPr>
+      </w:pPr>
+    </w:p>
+    <w:p>
+      <w:pPr>
+        <w:spacing w:line="360" w:lineRule="auto"/>
+        <w:rPr>
+          <w:rFonts w:ascii="Times New Roman" w:hAnsi="Times New Roman" w:cs="Times New Roman"/>
+          <w:sz w:val="24"/>
+          <w:szCs w:val="24"/>
+        </w:rPr>
+      </w:pPr>
+    </w:p>
+    <w:p>
+      <w:pPr>
+        <w:spacing w:line="360" w:lineRule="auto"/>
+        <w:rPr>
+          <w:rFonts w:ascii="Times New Roman" w:hAnsi="Times New Roman" w:cs="Times New Roman"/>
+          <w:sz w:val="24"/>
+          <w:szCs w:val="24"/>
+        </w:rPr>
+      </w:pPr>
+    </w:p>
+    <w:p>
+      <w:pPr>
+        <w:spacing w:line="360" w:lineRule="auto"/>
+        <w:rPr>
+          <w:rFonts w:ascii="Times New Roman" w:hAnsi="Times New Roman" w:cs="Times New Roman"/>
+          <w:sz w:val="24"/>
+          <w:szCs w:val="24"/>
+        </w:rPr>
+      </w:pPr>
+    </w:p>
+    <w:p>
+      <w:pPr>
+        <w:spacing w:line="360" w:lineRule="auto"/>
+        <w:rPr>
+          <w:rFonts w:ascii="Times New Roman" w:hAnsi="Times New Roman" w:cs="Times New Roman"/>
+          <w:sz w:val="24"/>
+          <w:szCs w:val="24"/>
+        </w:rPr>
+      </w:pPr>
+    </w:p>
+    <w:p>
+      <w:pPr>
+        <w:spacing w:line="360" w:lineRule="auto"/>
+        <w:rPr>
+          <w:rFonts w:ascii="Times New Roman" w:hAnsi="Times New Roman" w:cs="Times New Roman"/>
+          <w:sz w:val="24"/>
+          <w:szCs w:val="24"/>
+        </w:rPr>
+      </w:pPr>
+    </w:p>
+    <w:p>
+      <w:pPr>
+        <w:spacing w:line="360" w:lineRule="auto"/>
+        <w:jc w:val="center"/>
+      </w:pPr>
+      <w:proofErr w:type="spellStart"/>
+      <w:r>
+        <w:rPr>
+          <w:rFonts w:ascii="Times New Roman" w:hAnsi="Times New Roman" w:cs="Times New Roman"/>
+          <w:b/>
+          <w:bCs/>
+          <w:sz w:val="28"/>
+          <w:szCs w:val="28"/>
+        </w:rPr>
+        <w:t>Eventify</w:t>
+      </w:r>
+      <w:proofErr w:type="spellEnd"/>
+    </w:p>
+    <w:p>
+      <w:pPr>
+        <w:spacing w:line="360" w:lineRule="auto"/>
+        <w:jc w:val="center"/>
+        <w:rPr>
+          <w:rFonts w:ascii="Times New Roman" w:hAnsi="Times New Roman" w:cs="Times New Roman"/>
+          <w:sz w:val="24"/>
+          <w:szCs w:val="24"/>
+        </w:rPr>
+      </w:pPr>
+      <w:r>
+        <w:rPr>
+          <w:rFonts w:ascii="Times New Roman" w:hAnsi="Times New Roman" w:cs="Times New Roman"/>
+          <w:sz w:val="24"/>
+          <w:szCs w:val="24"/>
+        </w:rPr>
+        <w:t>KOMPLEXNÁ ODBORNÁ MATURITNÁ PRÁCA</w:t>
+      </w:r>
+    </w:p>
+    <w:p>
+      <w:pPr>
+        <w:spacing w:line="360" w:lineRule="auto"/>
+        <w:jc w:val="center"/>
+        <w:rPr>
+          <w:rFonts w:ascii="Times New Roman" w:hAnsi="Times New Roman" w:cs="Times New Roman"/>
+          <w:sz w:val="24"/>
+          <w:szCs w:val="24"/>
+        </w:rPr>
+      </w:pPr>
+    </w:p>
+    <w:p>
+      <w:pPr>
+        <w:spacing w:line="360" w:lineRule="auto"/>
+        <w:jc w:val="center"/>
+        <w:rPr>
+          <w:rFonts w:ascii="Times New Roman" w:hAnsi="Times New Roman" w:cs="Times New Roman"/>
+          <w:sz w:val="24"/>
+          <w:szCs w:val="24"/>
+        </w:rPr>
+      </w:pPr>
+    </w:p>
+    <w:p>
+      <w:pPr>
+        <w:spacing w:line="360" w:lineRule="auto"/>
+        <w:jc w:val="center"/>
+        <w:rPr>
+          <w:rFonts w:ascii="Times New Roman" w:hAnsi="Times New Roman" w:cs="Times New Roman"/>
+          <w:sz w:val="24"/>
+          <w:szCs w:val="24"/>
+        </w:rPr>
+      </w:pPr>
+    </w:p>
+    <w:p>
+      <w:pPr>
+        <w:spacing w:line="360" w:lineRule="auto"/>
+        <w:jc w:val="center"/>
+        <w:rPr>
+          <w:rFonts w:ascii="Times New Roman" w:hAnsi="Times New Roman" w:cs="Times New Roman"/>
+          <w:sz w:val="24"/>
+          <w:szCs w:val="24"/>
+        </w:rPr>
+      </w:pPr>
+    </w:p>
+    <w:p>
+      <w:pPr>
+        <w:spacing w:line="360" w:lineRule="auto"/>
+        <w:jc w:val="center"/>
+        <w:rPr>
+          <w:rFonts w:ascii="Times New Roman" w:hAnsi="Times New Roman" w:cs="Times New Roman"/>
+          <w:sz w:val="24"/>
+          <w:szCs w:val="24"/>
+        </w:rPr>
+      </w:pPr>
+    </w:p>
+    <w:p>
+      <w:pPr>
+        <w:spacing w:line="360" w:lineRule="auto"/>
+        <w:rPr>
+          <w:rFonts w:ascii="Times New Roman" w:hAnsi="Times New Roman" w:cs="Times New Roman"/>
+          <w:sz w:val="24"/>
+          <w:szCs w:val="24"/>
+        </w:rPr>
+      </w:pPr>
+    </w:p>
+    <w:p>
+      <w:pPr>
+        <w:spacing w:line="360" w:lineRule="auto"/>
+        <w:jc w:val="right"/>
+        <w:rPr>
+          <w:rFonts w:ascii="Times New Roman" w:hAnsi="Times New Roman" w:cs="Times New Roman"/>
+          <w:sz w:val="24"/>
+          <w:szCs w:val="24"/>
+        </w:rPr>
+      </w:pPr>
+    </w:p>
+    <w:p>
+      <w:pPr>
+        <w:spacing w:line="360" w:lineRule="auto"/>
+        <w:jc w:val="right"/>
+        <w:rPr>
+          <w:rFonts w:ascii="Times New Roman" w:hAnsi="Times New Roman" w:cs="Times New Roman"/>
+          <w:sz w:val="24"/>
+          <w:szCs w:val="24"/>
+        </w:rPr>
+      </w:pPr>
+    </w:p>
+    <w:p>
+      <w:pPr>
+        <w:spacing w:line="360" w:lineRule="auto"/>
+        <w:jc w:val="right"/>
+        <w:rPr>
+          <w:rFonts w:ascii="Times New Roman" w:hAnsi="Times New Roman" w:cs="Times New Roman"/>
+          <w:sz w:val="24"/>
+          <w:szCs w:val="24"/>
+        </w:rPr>
+      </w:pPr>
+    </w:p>
+    <w:p>
+      <w:pPr>
+        <w:spacing w:line="360" w:lineRule="auto"/>
+        <w:rPr>
+          <w:rFonts w:ascii="Times New Roman" w:hAnsi="Times New Roman" w:cs="Times New Roman"/>
+          <w:sz w:val="24"/>
+          <w:szCs w:val="24"/>
+        </w:rPr>
+      </w:pPr>
+      <w:r>
+        <w:rPr>
+          <w:rFonts w:ascii="Times New Roman" w:hAnsi="Times New Roman" w:cs="Times New Roman"/>
+          <w:b/>
+          <w:bCs/>
+          <w:sz w:val="24"/>
+          <w:szCs w:val="24"/>
+        </w:rPr>
+        <w:t>Študijný odbor:</w:t>
+      </w:r>
+      <w:r>
+        <w:rPr>
+          <w:rFonts w:ascii="Times New Roman" w:hAnsi="Times New Roman" w:cs="Times New Roman"/>
+          <w:sz w:val="24"/>
+          <w:szCs w:val="24"/>
+        </w:rPr>
+        <w:t xml:space="preserve"> 2573M programovanie digitálnych technológií </w:t>
+      </w:r>
+    </w:p>
+    <w:p>
+      <w:pPr>
+        <w:spacing w:line="360" w:lineRule="auto"/>
+        <w:rPr>
+          <w:rFonts w:ascii="Times New Roman" w:hAnsi="Times New Roman" w:cs="Times New Roman"/>
+          <w:sz w:val="24"/>
+          <w:szCs w:val="24"/>
+        </w:rPr>
+      </w:pPr>
+      <w:r>
+        <w:rPr>
+          <w:rFonts w:ascii="Times New Roman" w:hAnsi="Times New Roman" w:cs="Times New Roman"/>
+          <w:b/>
+          <w:bCs/>
+          <w:sz w:val="24"/>
+          <w:szCs w:val="24"/>
+        </w:rPr>
+        <w:t>Konzultant:</w:t>
+      </w:r>
+      <w:r>
+        <w:rPr>
+          <w:rFonts w:ascii="Times New Roman" w:hAnsi="Times New Roman" w:cs="Times New Roman"/>
+          <w:sz w:val="24"/>
+          <w:szCs w:val="24"/>
+        </w:rPr>
+        <w:t xml:space="preserve"> Ing. Dominik </w:t>
+      </w:r>
+      <w:proofErr w:type="spellStart"/>
+      <w:r>
+        <w:rPr>
+          <w:rFonts w:ascii="Times New Roman" w:hAnsi="Times New Roman" w:cs="Times New Roman"/>
+          <w:sz w:val="24"/>
+          <w:szCs w:val="24"/>
+        </w:rPr>
+        <w:t>Zatkalík</w:t>
+      </w:r>
+      <w:proofErr w:type="spellEnd"/>
+      <w:r>
+        <w:rPr>
+          <w:rFonts w:ascii="Times New Roman" w:hAnsi="Times New Roman" w:cs="Times New Roman"/>
+          <w:sz w:val="24"/>
+          <w:szCs w:val="24"/>
+        </w:rPr>
+        <w:t xml:space="preserve">, PhD., </w:t>
+      </w:r>
+      <w:proofErr w:type="spellStart"/>
+      <w:r>
+        <w:rPr>
+          <w:rFonts w:ascii="Times New Roman" w:hAnsi="Times New Roman" w:cs="Times New Roman"/>
+          <w:sz w:val="24"/>
+          <w:szCs w:val="24"/>
+        </w:rPr>
+        <w:t>Ing.Paed.IGIP</w:t>
+      </w:r>
+      <w:proofErr w:type="spellEnd"/>
+    </w:p>
+    <w:p>
+      <w:pPr>
+        <w:spacing w:line="360" w:lineRule="auto"/>
+        <w:jc w:val="right"/>
+        <w:rPr>
+          <w:rFonts w:ascii="Times New Roman" w:hAnsi="Times New Roman" w:cs="Times New Roman"/>
+          <w:sz w:val="24"/>
+          <w:szCs w:val="24"/>
+        </w:rPr>
+      </w:pPr>
+    </w:p>
+    <w:p>
+      <w:pPr>
+        <w:spacing w:line="360" w:lineRule="auto"/>
+        <w:rPr>
+          <w:rFonts w:ascii="Times New Roman" w:hAnsi="Times New Roman" w:cs="Times New Roman"/>
+          <w:sz w:val="24"/>
+          <w:szCs w:val="24"/>
+        </w:rPr>
+      </w:pPr>
+      <w:r>
+        <w:rPr>
+          <w:rFonts w:ascii="Times New Roman" w:hAnsi="Times New Roman" w:cs="Times New Roman"/>
+          <w:sz w:val="24"/>
+          <w:szCs w:val="24"/>
+        </w:rPr>
+        <w:t>Bratislava, 2025                                    4.D                                               Dominik Kováč</w:t>
+      </w:r>
+    </w:p>
+    <w:p>
+      <w:pPr>
+        <w:spacing w:line="360" w:lineRule="auto"/>
+        <w:rPr>
+          <w:rFonts w:ascii="Times New Roman" w:hAnsi="Times New Roman" w:cs="Times New Roman"/>
+          <w:sz w:val="24"/>
+          <w:szCs w:val="24"/>
+        </w:rPr>
+      </w:pPr>
+    </w:p>
+    <w:p>
+      <w:pPr>
+        <w:spacing w:line="360" w:lineRule="auto"/>
+        <w:jc w:val="center"/>
+        <w:rPr>
+          <w:rFonts w:ascii="Times New Roman" w:hAnsi="Times New Roman" w:cs="Times New Roman"/>
+          <w:caps/>
+          <w:sz w:val="24"/>
+          <w:szCs w:val="24"/>
+        </w:rPr>
+      </w:pPr>
+      <w:r>
+        <w:rPr>
+          <w:rFonts w:ascii="Times New Roman" w:hAnsi="Times New Roman" w:cs="Times New Roman"/>
+          <w:caps/>
+          <w:sz w:val="24"/>
+          <w:szCs w:val="24"/>
+        </w:rPr>
+        <w:t>Stredná priemyselná škola elektrotechnická</w:t>
+      </w:r>
+    </w:p>
+    <w:p>
+      <w:pPr>
+        <w:spacing w:line="360" w:lineRule="auto"/>
+        <w:jc w:val="center"/>
+        <w:rPr>
+          <w:rFonts w:ascii="Times New Roman" w:hAnsi="Times New Roman" w:cs="Times New Roman"/>
+          <w:caps/>
+          <w:sz w:val="24"/>
+          <w:szCs w:val="24"/>
+        </w:rPr>
+      </w:pPr>
+      <w:r>
+        <w:rPr>
+          <w:rFonts w:ascii="Times New Roman" w:hAnsi="Times New Roman" w:cs="Times New Roman"/>
+          <w:caps/>
+          <w:sz w:val="24"/>
+          <w:szCs w:val="24"/>
+        </w:rPr>
+        <w:t>Hálova 16, 851 01 Bratislava</w:t>
+      </w:r>
+    </w:p>
+    <w:p>
+      <w:pPr>
+        <w:spacing w:line="360" w:lineRule="auto"/>
+        <w:rPr>
+          <w:rFonts w:ascii="Times New Roman" w:hAnsi="Times New Roman" w:cs="Times New Roman"/>
+          <w:sz w:val="24"/>
+          <w:szCs w:val="24"/>
+        </w:rPr>
+      </w:pPr>
+      <w:r>
+        <w:rPr>
+          <w:rFonts w:ascii="Times New Roman" w:hAnsi="Times New Roman" w:cs="Times New Roman"/>
+          <w:sz w:val="24"/>
+          <w:szCs w:val="24"/>
+        </w:rPr>
+        <w:t xml:space="preserve"> </w:t>
+      </w:r>
+    </w:p>
+    <w:p>
+      <w:pPr>
+        <w:spacing w:line="360" w:lineRule="auto"/>
+        <w:rPr>
+          <w:rFonts w:ascii="Times New Roman" w:hAnsi="Times New Roman" w:cs="Times New Roman"/>
+          <w:sz w:val="24"/>
+          <w:szCs w:val="24"/>
+        </w:rPr>
+      </w:pPr>
+    </w:p>
+    <w:p>
+      <w:pPr>
+        <w:spacing w:line="360" w:lineRule="auto"/>
+        <w:rPr>
+          <w:rFonts w:ascii="Times New Roman" w:hAnsi="Times New Roman" w:cs="Times New Roman"/>
+          <w:sz w:val="24"/>
+          <w:szCs w:val="24"/>
+        </w:rPr>
+      </w:pPr>
+    </w:p>
+    <w:p>
+      <w:pPr>
+        <w:spacing w:line="360" w:lineRule="auto"/>
+        <w:rPr>
+          <w:rFonts w:ascii="Times New Roman" w:hAnsi="Times New Roman" w:cs="Times New Roman"/>
+          <w:sz w:val="24"/>
+          <w:szCs w:val="24"/>
+        </w:rPr>
+      </w:pPr>
+    </w:p>
+    <w:p>
+      <w:pPr>
+        <w:spacing w:line="360" w:lineRule="auto"/>
+        <w:rPr>
+          <w:rFonts w:ascii="Times New Roman" w:hAnsi="Times New Roman" w:cs="Times New Roman"/>
+          <w:sz w:val="24"/>
+          <w:szCs w:val="24"/>
+        </w:rPr>
+      </w:pPr>
+    </w:p>
+    <w:p>
+      <w:pPr>
+        <w:spacing w:line="360" w:lineRule="auto"/>
+        <w:rPr>
+          <w:rFonts w:ascii="Times New Roman" w:hAnsi="Times New Roman" w:cs="Times New Roman"/>
+          <w:sz w:val="24"/>
+          <w:szCs w:val="24"/>
+        </w:rPr>
+      </w:pPr>
+    </w:p>
+    <w:p>
+      <w:pPr>
+        <w:spacing w:line="360" w:lineRule="auto"/>
+        <w:rPr>
+          <w:rFonts w:ascii="Times New Roman" w:hAnsi="Times New Roman" w:cs="Times New Roman"/>
+          <w:sz w:val="24"/>
+          <w:szCs w:val="24"/>
+        </w:rPr>
+      </w:pPr>
+    </w:p>
+    <w:p>
+      <w:pPr>
+        <w:spacing w:line="360" w:lineRule="auto"/>
+        <w:jc w:val="center"/>
+        <w:rPr>
+          <w:rFonts w:ascii="Times New Roman" w:hAnsi="Times New Roman" w:cs="Times New Roman"/>
+          <w:b/>
+          <w:bCs/>
+          <w:sz w:val="28"/>
+          <w:szCs w:val="28"/>
+        </w:rPr>
+      </w:pPr>
+      <w:proofErr w:type="spellStart"/>
+      <w:r>
+        <w:rPr>
+          <w:rFonts w:ascii="Times New Roman" w:hAnsi="Times New Roman" w:cs="Times New Roman"/>
+          <w:b/>
+          <w:bCs/>
+          <w:sz w:val="28"/>
+          <w:szCs w:val="28"/>
+        </w:rPr>
+        <w:t>Eventify</w:t>
+      </w:r>
+      <w:proofErr w:type="spellEnd"/>
+      <w:r>
+        <w:rPr>
+          <w:rFonts w:ascii="Times New Roman" w:hAnsi="Times New Roman" w:cs="Times New Roman"/>
+          <w:b/>
+          <w:bCs/>
+          <w:sz w:val="28"/>
+          <w:szCs w:val="28"/>
+        </w:rPr>
+        <w:t xml:space="preserve"> – Webová Aplikácia</w:t>
       </w:r>
     </w:p>
     <w:p>
@@ -483,51 +1203,109 @@
           <w:sz w:val="24"/>
           <w:szCs w:val="24"/>
         </w:rPr>
-        <w:br w:type="page"/>
+        <w:lastRenderedPageBreak/>
+        <w:tab/>
+      </w:r>
+      <w:r>
+        <w:rPr>
+          <w:rFonts w:ascii="Times New Roman" w:hAnsi="Times New Roman" w:cs="Times New Roman"/>
+          <w:sz w:val="24"/>
+          <w:szCs w:val="24"/>
+        </w:rPr>
+        <w:tab/>
+      </w:r>
+      <w:r>
+        <w:rPr>
+          <w:rFonts w:ascii="Times New Roman" w:hAnsi="Times New Roman" w:cs="Times New Roman"/>
+          <w:sz w:val="24"/>
+          <w:szCs w:val="24"/>
+        </w:rPr>
+        <w:tab/>
+      </w:r>
+      <w:r>
+        <w:rPr>
+          <w:rFonts w:ascii="Times New Roman" w:hAnsi="Times New Roman" w:cs="Times New Roman"/>
+          <w:sz w:val="24"/>
+          <w:szCs w:val="24"/>
+        </w:rPr>
+        <w:tab/>
+      </w:r>
+      <w:r>
+        <w:rPr>
+          <w:rFonts w:ascii="Times New Roman" w:hAnsi="Times New Roman" w:cs="Times New Roman"/>
+          <w:sz w:val="24"/>
+          <w:szCs w:val="24"/>
+        </w:rPr>
+        <w:tab/>
+      </w:r>
+      <w:r>
+        <w:rPr>
+          <w:rFonts w:ascii="Times New Roman" w:hAnsi="Times New Roman" w:cs="Times New Roman"/>
+          <w:sz w:val="24"/>
+          <w:szCs w:val="24"/>
+        </w:rPr>
+        <w:tab/>
+      </w:r>
+      <w:r>
+        <w:rPr>
+          <w:rFonts w:ascii="Times New Roman" w:hAnsi="Times New Roman" w:cs="Times New Roman"/>
+          <w:sz w:val="24"/>
+          <w:szCs w:val="24"/>
+        </w:rPr>
+        <w:tab/>
+      </w:r>
+      <w:r>
+        <w:rPr>
+          <w:rFonts w:ascii="Times New Roman" w:hAnsi="Times New Roman" w:cs="Times New Roman"/>
+          <w:sz w:val="24"/>
+          <w:szCs w:val="24"/>
+        </w:rPr>
+        <w:tab/>
+      </w:r>
+      <w:r>
+        <w:rPr>
+          <w:rFonts w:ascii="Times New Roman" w:hAnsi="Times New Roman" w:cs="Times New Roman"/>
+          <w:sz w:val="24"/>
+          <w:szCs w:val="24"/>
+        </w:rPr>
+        <w:t>&lt;</w:t>
+      </w:r>
+      <w:r>
+        <w:rPr>
+          <w:rFonts w:ascii="Times New Roman" w:hAnsi="Times New Roman" w:cs="Times New Roman"/>
+          <w:sz w:val="24"/>
+          <w:szCs w:val="24"/>
+        </w:rPr>
+        <w:t>Školiteľ</w:t>
+      </w:r>
+      <w:r>
+        <w:rPr>
+          <w:rFonts w:ascii="Times New Roman" w:hAnsi="Times New Roman" w:cs="Times New Roman"/>
+          <w:sz w:val="24"/>
+          <w:szCs w:val="24"/>
+        </w:rPr>
+        <w:t>&gt;</w:t>
       </w:r>
     </w:p>
     <w:p>
       <w:pPr>
         <w:spacing w:line="360" w:lineRule="auto"/>
-        <w:jc w:val="center"/>
-        <w:rPr>
-          <w:rFonts w:ascii="Times New Roman" w:hAnsi="Times New Roman" w:cs="Times New Roman"/>
-          <w:caps/>
-          <w:sz w:val="24"/>
-          <w:szCs w:val="24"/>
-        </w:rPr>
-      </w:pPr>
-      <w:r>
-        <w:rPr>
-          <w:rFonts w:ascii="Times New Roman" w:hAnsi="Times New Roman" w:cs="Times New Roman"/>
-          <w:caps/>
-          <w:sz w:val="24"/>
-          <w:szCs w:val="24"/>
-        </w:rPr>
-        <w:lastRenderedPageBreak/>
-        <w:t>Stredná priemyselná škola elektrotechnická</w:t>
-      </w:r>
+        <w:rPr>
+          <w:rFonts w:ascii="Times New Roman" w:hAnsi="Times New Roman" w:cs="Times New Roman"/>
+          <w:sz w:val="24"/>
+          <w:szCs w:val="24"/>
+        </w:rPr>
+      </w:pPr>
     </w:p>
     <w:p>
       <w:pPr>
         <w:spacing w:line="360" w:lineRule="auto"/>
-        <w:jc w:val="center"/>
-        <w:rPr>
-          <w:rFonts w:ascii="Times New Roman" w:hAnsi="Times New Roman" w:cs="Times New Roman"/>
-          <w:caps/>
-          <w:sz w:val="24"/>
-          <w:szCs w:val="24"/>
-        </w:rPr>
-      </w:pPr>
-      <w:r>
-        <w:rPr>
-          <w:rFonts w:ascii="Times New Roman" w:hAnsi="Times New Roman" w:cs="Times New Roman"/>
-          <w:caps/>
-          <w:sz w:val="24"/>
-          <w:szCs w:val="24"/>
-        </w:rPr>
-        <w:t>Hálova 16, 851 01 Bratislava</w:t>
-      </w:r>
+        <w:rPr>
+          <w:rFonts w:ascii="Times New Roman" w:hAnsi="Times New Roman" w:cs="Times New Roman"/>
+          <w:sz w:val="24"/>
+          <w:szCs w:val="24"/>
+        </w:rPr>
+      </w:pPr>
     </w:p>
     <w:p>
       <w:pPr>
@@ -538,14 +1316,6 @@
           <w:szCs w:val="24"/>
         </w:rPr>
       </w:pPr>
-      <w:r>
-        <w:rPr>
-          <w:rFonts w:ascii="Times New Roman" w:hAnsi="Times New Roman" w:cs="Times New Roman"/>
-          <w:sz w:val="24"/>
-          <w:szCs w:val="24"/>
-        </w:rPr>
-        <w:t xml:space="preserve"> </w:t>
-      </w:r>
     </w:p>
     <w:p>
       <w:pPr>
@@ -610,7 +1380,86 @@
     <w:p>
       <w:pPr>
         <w:spacing w:line="360" w:lineRule="auto"/>
-        <w:jc w:val="center"/>
+        <w:rPr>
+          <w:rFonts w:ascii="Times New Roman" w:hAnsi="Times New Roman" w:cs="Times New Roman"/>
+          <w:sz w:val="24"/>
+          <w:szCs w:val="24"/>
+        </w:rPr>
+      </w:pPr>
+    </w:p>
+    <w:p>
+      <w:pPr>
+        <w:spacing w:line="360" w:lineRule="auto"/>
+        <w:rPr>
+          <w:rFonts w:ascii="Times New Roman" w:hAnsi="Times New Roman" w:cs="Times New Roman"/>
+          <w:sz w:val="24"/>
+          <w:szCs w:val="24"/>
+        </w:rPr>
+      </w:pPr>
+    </w:p>
+    <w:p>
+      <w:pPr>
+        <w:spacing w:line="360" w:lineRule="auto"/>
+        <w:rPr>
+          <w:rFonts w:ascii="Times New Roman" w:hAnsi="Times New Roman" w:cs="Times New Roman"/>
+          <w:sz w:val="24"/>
+          <w:szCs w:val="24"/>
+        </w:rPr>
+      </w:pPr>
+    </w:p>
+    <w:p>
+      <w:pPr>
+        <w:spacing w:line="360" w:lineRule="auto"/>
+        <w:rPr>
+          <w:rFonts w:ascii="Times New Roman" w:hAnsi="Times New Roman" w:cs="Times New Roman"/>
+          <w:sz w:val="24"/>
+          <w:szCs w:val="24"/>
+        </w:rPr>
+      </w:pPr>
+    </w:p>
+    <w:p>
+      <w:pPr>
+        <w:spacing w:line="360" w:lineRule="auto"/>
+        <w:rPr>
+          <w:rFonts w:ascii="Times New Roman" w:hAnsi="Times New Roman" w:cs="Times New Roman"/>
+          <w:sz w:val="24"/>
+          <w:szCs w:val="24"/>
+        </w:rPr>
+      </w:pPr>
+    </w:p>
+    <w:p>
+      <w:pPr>
+        <w:spacing w:line="360" w:lineRule="auto"/>
+        <w:rPr>
+          <w:rFonts w:ascii="Times New Roman" w:hAnsi="Times New Roman" w:cs="Times New Roman"/>
+          <w:sz w:val="24"/>
+          <w:szCs w:val="24"/>
+        </w:rPr>
+      </w:pPr>
+    </w:p>
+    <w:p>
+      <w:pPr>
+        <w:spacing w:line="360" w:lineRule="auto"/>
+        <w:rPr>
+          <w:rFonts w:ascii="Times New Roman" w:hAnsi="Times New Roman" w:cs="Times New Roman"/>
+          <w:sz w:val="24"/>
+          <w:szCs w:val="24"/>
+        </w:rPr>
+      </w:pPr>
+    </w:p>
+    <w:p>
+      <w:pPr>
+        <w:spacing w:line="360" w:lineRule="auto"/>
+        <w:rPr>
+          <w:rFonts w:ascii="Times New Roman" w:hAnsi="Times New Roman" w:cs="Times New Roman"/>
+          <w:sz w:val="24"/>
+          <w:szCs w:val="24"/>
+        </w:rPr>
+      </w:pPr>
+    </w:p>
+    <w:p>
+      <w:pPr>
+        <w:spacing w:line="360" w:lineRule="auto"/>
         <w:rPr>
           <w:rFonts w:ascii="Times New Roman" w:hAnsi="Times New Roman" w:cs="Times New Roman"/>
           <w:b/>
@@ -619,7 +1468,6 @@
           <w:szCs w:val="28"/>
         </w:rPr>
       </w:pPr>
-      <w:proofErr w:type="spellStart"/>
       <w:r>
         <w:rPr>
           <w:rFonts w:ascii="Times New Roman" w:hAnsi="Times New Roman" w:cs="Times New Roman"/>
@@ -628,10 +1476,340 @@
           <w:sz w:val="28"/>
           <w:szCs w:val="28"/>
         </w:rPr>
-        <w:t>Eventify</w:t>
+        <w:t>Čestné vyhlásenie</w:t>
+      </w:r>
+    </w:p>
+    <w:p>
+      <w:pPr>
+        <w:spacing w:line="360" w:lineRule="auto"/>
+        <w:rPr>
+          <w:rFonts w:ascii="Times New Roman" w:hAnsi="Times New Roman" w:cs="Times New Roman"/>
+          <w:sz w:val="24"/>
+          <w:szCs w:val="24"/>
+        </w:rPr>
+      </w:pPr>
+      <w:r>
+        <w:rPr>
+          <w:rFonts w:ascii="Times New Roman" w:hAnsi="Times New Roman" w:cs="Times New Roman"/>
+          <w:sz w:val="24"/>
+          <w:szCs w:val="24"/>
+        </w:rPr>
+        <w:t xml:space="preserve">Vyhlasujem, že prácu stredoškolskej odbornej činnosti na tému Project-N, som vypracoval samostatne, s použitím uvedených literárnych zdrojov. Prácu som neprihlásil a ani neprezentoval v žiadnej inej súťaži, ktorá je pod </w:t>
+      </w:r>
+      <w:proofErr w:type="spellStart"/>
+      <w:r>
+        <w:rPr>
+          <w:rFonts w:ascii="Times New Roman" w:hAnsi="Times New Roman" w:cs="Times New Roman"/>
+          <w:sz w:val="24"/>
+          <w:szCs w:val="24"/>
+        </w:rPr>
+        <w:t>gestorstvom</w:t>
       </w:r>
       <w:proofErr w:type="spellEnd"/>
       <w:r>
+        <w:rPr>
+          <w:rFonts w:ascii="Times New Roman" w:hAnsi="Times New Roman" w:cs="Times New Roman"/>
+          <w:sz w:val="24"/>
+          <w:szCs w:val="24"/>
+        </w:rPr>
+        <w:t xml:space="preserve"> </w:t>
+      </w:r>
+      <w:proofErr w:type="spellStart"/>
+      <w:r>
+        <w:rPr>
+          <w:rFonts w:ascii="Times New Roman" w:hAnsi="Times New Roman" w:cs="Times New Roman"/>
+          <w:sz w:val="24"/>
+          <w:szCs w:val="24"/>
+        </w:rPr>
+        <w:t>MŠVVaM</w:t>
+      </w:r>
+      <w:proofErr w:type="spellEnd"/>
+      <w:r>
+        <w:rPr>
+          <w:rFonts w:ascii="Times New Roman" w:hAnsi="Times New Roman" w:cs="Times New Roman"/>
+          <w:sz w:val="24"/>
+          <w:szCs w:val="24"/>
+        </w:rPr>
+        <w:t xml:space="preserve"> SR. Som si vedomý dôsledkov, ak uvedené údaje nie sú pravdivé.</w:t>
+      </w:r>
+    </w:p>
+    <w:p>
+      <w:pPr>
+        <w:spacing w:line="360" w:lineRule="auto"/>
+        <w:rPr>
+          <w:rFonts w:ascii="Times New Roman" w:hAnsi="Times New Roman" w:cs="Times New Roman"/>
+          <w:sz w:val="24"/>
+          <w:szCs w:val="24"/>
+        </w:rPr>
+      </w:pPr>
+      <w:r>
+        <w:rPr>
+          <w:rFonts w:ascii="Times New Roman" w:hAnsi="Times New Roman" w:cs="Times New Roman"/>
+          <w:sz w:val="24"/>
+          <w:szCs w:val="24"/>
+        </w:rPr>
+        <w:t>.........................................................</w:t>
+      </w:r>
+    </w:p>
+    <w:p>
+      <w:pPr>
+        <w:spacing w:line="360" w:lineRule="auto"/>
+        <w:rPr>
+          <w:rFonts w:ascii="Times New Roman" w:hAnsi="Times New Roman" w:cs="Times New Roman"/>
+          <w:sz w:val="24"/>
+          <w:szCs w:val="24"/>
+        </w:rPr>
+      </w:pPr>
+      <w:r>
+        <w:rPr>
+          <w:rFonts w:ascii="Times New Roman" w:hAnsi="Times New Roman" w:cs="Times New Roman"/>
+          <w:sz w:val="24"/>
+          <w:szCs w:val="24"/>
+        </w:rPr>
+        <w:t xml:space="preserve">V Bratislave, </w:t>
+      </w:r>
+      <w:r>
+        <w:rPr>
+          <w:rFonts w:ascii="Times New Roman" w:hAnsi="Times New Roman" w:cs="Times New Roman"/>
+          <w:sz w:val="24"/>
+          <w:szCs w:val="24"/>
+        </w:rPr>
+        <w:t>20.2.2025</w:t>
+      </w:r>
+      <w:r>
+        <w:rPr>
+          <w:rFonts w:ascii="Times New Roman" w:hAnsi="Times New Roman" w:cs="Times New Roman"/>
+          <w:sz w:val="24"/>
+          <w:szCs w:val="24"/>
+        </w:rPr>
+        <w:tab/>
+      </w:r>
+      <w:r>
+        <w:rPr>
+          <w:rFonts w:ascii="Times New Roman" w:hAnsi="Times New Roman" w:cs="Times New Roman"/>
+          <w:sz w:val="24"/>
+          <w:szCs w:val="24"/>
+        </w:rPr>
+        <w:tab/>
+      </w:r>
+      <w:r>
+        <w:rPr>
+          <w:rFonts w:ascii="Times New Roman" w:hAnsi="Times New Roman" w:cs="Times New Roman"/>
+          <w:sz w:val="24"/>
+          <w:szCs w:val="24"/>
+        </w:rPr>
+        <w:tab/>
+      </w:r>
+      <w:r>
+        <w:rPr>
+          <w:rFonts w:ascii="Times New Roman" w:hAnsi="Times New Roman" w:cs="Times New Roman"/>
+          <w:sz w:val="24"/>
+          <w:szCs w:val="24"/>
+        </w:rPr>
+        <w:t xml:space="preserve">                                     </w:t>
+      </w:r>
+      <w:r>
+        <w:rPr>
+          <w:rFonts w:ascii="Times New Roman" w:hAnsi="Times New Roman" w:cs="Times New Roman"/>
+          <w:sz w:val="24"/>
+          <w:szCs w:val="24"/>
+        </w:rPr>
+        <w:t>Dominik Kováć</w:t>
+      </w:r>
+    </w:p>
+    <w:p>
+      <w:pPr>
+        <w:spacing w:line="360" w:lineRule="auto"/>
+        <w:rPr>
+          <w:rFonts w:ascii="Times New Roman" w:hAnsi="Times New Roman" w:cs="Times New Roman"/>
+          <w:sz w:val="24"/>
+          <w:szCs w:val="24"/>
+        </w:rPr>
+      </w:pPr>
+    </w:p>
+    <w:p>
+      <w:pPr>
+        <w:spacing w:line="360" w:lineRule="auto"/>
+        <w:rPr>
+          <w:rFonts w:ascii="Times New Roman" w:hAnsi="Times New Roman" w:cs="Times New Roman"/>
+          <w:sz w:val="24"/>
+          <w:szCs w:val="24"/>
+        </w:rPr>
+      </w:pPr>
+    </w:p>
+    <w:p>
+      <w:pPr>
+        <w:spacing w:line="360" w:lineRule="auto"/>
+        <w:rPr>
+          <w:rFonts w:ascii="Times New Roman" w:hAnsi="Times New Roman" w:cs="Times New Roman"/>
+          <w:sz w:val="24"/>
+          <w:szCs w:val="24"/>
+        </w:rPr>
+      </w:pPr>
+    </w:p>
+    <w:p>
+      <w:pPr>
+        <w:spacing w:line="360" w:lineRule="auto"/>
+        <w:rPr>
+          <w:rFonts w:ascii="Times New Roman" w:hAnsi="Times New Roman" w:cs="Times New Roman"/>
+          <w:sz w:val="24"/>
+          <w:szCs w:val="24"/>
+        </w:rPr>
+      </w:pPr>
+    </w:p>
+    <w:p>
+      <w:pPr>
+        <w:spacing w:line="360" w:lineRule="auto"/>
+        <w:rPr>
+          <w:rFonts w:ascii="Times New Roman" w:hAnsi="Times New Roman" w:cs="Times New Roman"/>
+          <w:sz w:val="24"/>
+          <w:szCs w:val="24"/>
+        </w:rPr>
+      </w:pPr>
+    </w:p>
+    <w:p>
+      <w:pPr>
+        <w:spacing w:line="360" w:lineRule="auto"/>
+        <w:rPr>
+          <w:rFonts w:ascii="Times New Roman" w:hAnsi="Times New Roman" w:cs="Times New Roman"/>
+          <w:sz w:val="24"/>
+          <w:szCs w:val="24"/>
+        </w:rPr>
+      </w:pPr>
+    </w:p>
+    <w:p>
+      <w:pPr>
+        <w:spacing w:line="360" w:lineRule="auto"/>
+        <w:rPr>
+          <w:rFonts w:ascii="Times New Roman" w:hAnsi="Times New Roman" w:cs="Times New Roman"/>
+          <w:sz w:val="24"/>
+          <w:szCs w:val="24"/>
+        </w:rPr>
+      </w:pPr>
+    </w:p>
+    <w:p>
+      <w:pPr>
+        <w:spacing w:line="360" w:lineRule="auto"/>
+        <w:rPr>
+          <w:rFonts w:ascii="Times New Roman" w:hAnsi="Times New Roman" w:cs="Times New Roman"/>
+          <w:sz w:val="24"/>
+          <w:szCs w:val="24"/>
+        </w:rPr>
+      </w:pPr>
+    </w:p>
+    <w:p>
+      <w:pPr>
+        <w:spacing w:line="360" w:lineRule="auto"/>
+        <w:rPr>
+          <w:rFonts w:ascii="Times New Roman" w:hAnsi="Times New Roman" w:cs="Times New Roman"/>
+          <w:sz w:val="24"/>
+          <w:szCs w:val="24"/>
+        </w:rPr>
+      </w:pPr>
+    </w:p>
+    <w:p>
+      <w:pPr>
+        <w:spacing w:line="360" w:lineRule="auto"/>
+        <w:rPr>
+          <w:rFonts w:ascii="Times New Roman" w:hAnsi="Times New Roman" w:cs="Times New Roman"/>
+          <w:sz w:val="24"/>
+          <w:szCs w:val="24"/>
+        </w:rPr>
+      </w:pPr>
+    </w:p>
+    <w:p>
+      <w:pPr>
+        <w:spacing w:line="360" w:lineRule="auto"/>
+        <w:rPr>
+          <w:rFonts w:ascii="Times New Roman" w:hAnsi="Times New Roman" w:cs="Times New Roman"/>
+          <w:sz w:val="24"/>
+          <w:szCs w:val="24"/>
+        </w:rPr>
+      </w:pPr>
+    </w:p>
+    <w:p>
+      <w:pPr>
+        <w:spacing w:line="360" w:lineRule="auto"/>
+        <w:rPr>
+          <w:rFonts w:ascii="Times New Roman" w:hAnsi="Times New Roman" w:cs="Times New Roman"/>
+          <w:sz w:val="24"/>
+          <w:szCs w:val="24"/>
+        </w:rPr>
+      </w:pPr>
+    </w:p>
+    <w:p>
+      <w:pPr>
+        <w:spacing w:line="360" w:lineRule="auto"/>
+        <w:rPr>
+          <w:rFonts w:ascii="Times New Roman" w:hAnsi="Times New Roman" w:cs="Times New Roman"/>
+          <w:sz w:val="24"/>
+          <w:szCs w:val="24"/>
+        </w:rPr>
+      </w:pPr>
+    </w:p>
+    <w:p>
+      <w:pPr>
+        <w:spacing w:line="360" w:lineRule="auto"/>
+        <w:rPr>
+          <w:rFonts w:ascii="Times New Roman" w:hAnsi="Times New Roman" w:cs="Times New Roman"/>
+          <w:sz w:val="24"/>
+          <w:szCs w:val="24"/>
+        </w:rPr>
+      </w:pPr>
+    </w:p>
+    <w:p>
+      <w:pPr>
+        <w:spacing w:line="360" w:lineRule="auto"/>
+        <w:rPr>
+          <w:rFonts w:ascii="Times New Roman" w:hAnsi="Times New Roman" w:cs="Times New Roman"/>
+          <w:sz w:val="24"/>
+          <w:szCs w:val="24"/>
+        </w:rPr>
+      </w:pPr>
+    </w:p>
+    <w:p>
+      <w:pPr>
+        <w:spacing w:line="360" w:lineRule="auto"/>
+        <w:rPr>
+          <w:rFonts w:ascii="Times New Roman" w:hAnsi="Times New Roman" w:cs="Times New Roman"/>
+          <w:sz w:val="24"/>
+          <w:szCs w:val="24"/>
+        </w:rPr>
+      </w:pPr>
+    </w:p>
+    <w:p>
+      <w:pPr>
+        <w:spacing w:line="360" w:lineRule="auto"/>
+        <w:rPr>
+          <w:rFonts w:ascii="Times New Roman" w:hAnsi="Times New Roman" w:cs="Times New Roman"/>
+          <w:sz w:val="24"/>
+          <w:szCs w:val="24"/>
+        </w:rPr>
+      </w:pPr>
+    </w:p>
+    <w:p>
+      <w:pPr>
+        <w:spacing w:line="360" w:lineRule="auto"/>
+        <w:rPr>
+          <w:rFonts w:ascii="Times New Roman" w:hAnsi="Times New Roman" w:cs="Times New Roman"/>
+          <w:sz w:val="24"/>
+          <w:szCs w:val="24"/>
+        </w:rPr>
+      </w:pPr>
+    </w:p>
+    <w:p>
+      <w:pPr>
+        <w:spacing w:line="360" w:lineRule="auto"/>
+        <w:rPr>
+          <w:rFonts w:ascii="Times New Roman" w:hAnsi="Times New Roman" w:cs="Times New Roman"/>
+          <w:sz w:val="24"/>
+          <w:szCs w:val="24"/>
+        </w:rPr>
+      </w:pPr>
+    </w:p>
+    <w:p>
+      <w:pPr>
+        <w:spacing w:line="360" w:lineRule="auto"/>
         <w:rPr>
           <w:rFonts w:ascii="Times New Roman" w:hAnsi="Times New Roman" w:cs="Times New Roman"/>
           <w:b/>
@@ -639,610 +1817,8 @@
           <w:sz w:val="28"/>
           <w:szCs w:val="28"/>
         </w:rPr>
-        <w:t xml:space="preserve"> – Webová Aplikácia</w:t>
-      </w:r>
-    </w:p>
-    <w:p>
-      <w:pPr>
-        <w:spacing w:line="360" w:lineRule="auto"/>
-        <w:jc w:val="center"/>
-        <w:rPr>
-          <w:rFonts w:ascii="Times New Roman" w:hAnsi="Times New Roman" w:cs="Times New Roman"/>
-          <w:sz w:val="24"/>
-          <w:szCs w:val="24"/>
-        </w:rPr>
-      </w:pPr>
-      <w:r>
-        <w:rPr>
-          <w:rFonts w:ascii="Times New Roman" w:hAnsi="Times New Roman" w:cs="Times New Roman"/>
-          <w:sz w:val="24"/>
-          <w:szCs w:val="24"/>
-        </w:rPr>
-        <w:t>Stredoškolská odborná činnosť</w:t>
-      </w:r>
-    </w:p>
-    <w:p>
-      <w:pPr>
-        <w:spacing w:line="360" w:lineRule="auto"/>
-        <w:jc w:val="center"/>
-        <w:rPr>
-          <w:rFonts w:ascii="Times New Roman" w:hAnsi="Times New Roman" w:cs="Times New Roman"/>
-          <w:sz w:val="24"/>
-          <w:szCs w:val="24"/>
-        </w:rPr>
-      </w:pPr>
-    </w:p>
-    <w:p>
-      <w:pPr>
-        <w:spacing w:line="360" w:lineRule="auto"/>
-        <w:jc w:val="center"/>
-        <w:rPr>
-          <w:rFonts w:ascii="Times New Roman" w:hAnsi="Times New Roman" w:cs="Times New Roman"/>
-          <w:sz w:val="24"/>
-          <w:szCs w:val="24"/>
-        </w:rPr>
-      </w:pPr>
-      <w:r>
-        <w:rPr>
-          <w:rFonts w:ascii="Times New Roman" w:hAnsi="Times New Roman" w:cs="Times New Roman"/>
-          <w:sz w:val="24"/>
-          <w:szCs w:val="24"/>
-        </w:rPr>
-        <w:t xml:space="preserve">Č. odboru: </w:t>
-      </w:r>
-      <w:r>
-        <w:rPr>
-          <w:rFonts w:ascii="Times New Roman" w:hAnsi="Times New Roman" w:cs="Times New Roman"/>
-          <w:sz w:val="24"/>
-          <w:szCs w:val="24"/>
-        </w:rPr>
-        <w:t>&lt;číslo a názov súťažného odboru&gt;</w:t>
-      </w:r>
-    </w:p>
-    <w:p>
-      <w:pPr>
-        <w:spacing w:line="360" w:lineRule="auto"/>
-        <w:jc w:val="center"/>
-        <w:rPr>
-          <w:rFonts w:ascii="Times New Roman" w:hAnsi="Times New Roman" w:cs="Times New Roman"/>
-          <w:sz w:val="24"/>
-          <w:szCs w:val="24"/>
-        </w:rPr>
-      </w:pPr>
-    </w:p>
-    <w:p>
-      <w:pPr>
-        <w:spacing w:line="360" w:lineRule="auto"/>
-        <w:jc w:val="center"/>
-        <w:rPr>
-          <w:rFonts w:ascii="Times New Roman" w:hAnsi="Times New Roman" w:cs="Times New Roman"/>
-          <w:sz w:val="24"/>
-          <w:szCs w:val="24"/>
-        </w:rPr>
-      </w:pPr>
-    </w:p>
-    <w:p>
-      <w:pPr>
-        <w:spacing w:line="360" w:lineRule="auto"/>
-        <w:jc w:val="center"/>
-        <w:rPr>
-          <w:rFonts w:ascii="Times New Roman" w:hAnsi="Times New Roman" w:cs="Times New Roman"/>
-          <w:sz w:val="24"/>
-          <w:szCs w:val="24"/>
-        </w:rPr>
-      </w:pPr>
-    </w:p>
-    <w:p>
-      <w:pPr>
-        <w:spacing w:line="360" w:lineRule="auto"/>
-        <w:jc w:val="center"/>
-        <w:rPr>
-          <w:rFonts w:ascii="Times New Roman" w:hAnsi="Times New Roman" w:cs="Times New Roman"/>
-          <w:sz w:val="24"/>
-          <w:szCs w:val="24"/>
-        </w:rPr>
-      </w:pPr>
-    </w:p>
-    <w:p>
-      <w:pPr>
-        <w:spacing w:line="360" w:lineRule="auto"/>
-        <w:jc w:val="center"/>
-        <w:rPr>
-          <w:rFonts w:ascii="Times New Roman" w:hAnsi="Times New Roman" w:cs="Times New Roman"/>
-          <w:sz w:val="24"/>
-          <w:szCs w:val="24"/>
-        </w:rPr>
-      </w:pPr>
-    </w:p>
-    <w:p>
-      <w:pPr>
-        <w:spacing w:line="360" w:lineRule="auto"/>
-        <w:rPr>
-          <w:rFonts w:ascii="Times New Roman" w:hAnsi="Times New Roman" w:cs="Times New Roman"/>
-          <w:sz w:val="24"/>
-          <w:szCs w:val="24"/>
-        </w:rPr>
-      </w:pPr>
-    </w:p>
-    <w:p>
-      <w:pPr>
-        <w:spacing w:line="360" w:lineRule="auto"/>
-        <w:ind w:left="4956" w:firstLine="708"/>
-        <w:rPr>
-          <w:rFonts w:ascii="Times New Roman" w:hAnsi="Times New Roman" w:cs="Times New Roman"/>
-          <w:sz w:val="24"/>
-          <w:szCs w:val="24"/>
-        </w:rPr>
-      </w:pPr>
-      <w:r>
-        <w:rPr>
-          <w:rFonts w:ascii="Times New Roman" w:hAnsi="Times New Roman" w:cs="Times New Roman"/>
-          <w:sz w:val="24"/>
-          <w:szCs w:val="24"/>
-        </w:rPr>
-        <w:t>&lt;</w:t>
-      </w:r>
-      <w:r>
-        <w:rPr>
-          <w:rFonts w:ascii="Times New Roman" w:hAnsi="Times New Roman" w:cs="Times New Roman"/>
-          <w:sz w:val="24"/>
-          <w:szCs w:val="24"/>
-        </w:rPr>
-        <w:t>Riešitelia</w:t>
-      </w:r>
-      <w:r>
-        <w:rPr>
-          <w:rFonts w:ascii="Times New Roman" w:hAnsi="Times New Roman" w:cs="Times New Roman"/>
-          <w:sz w:val="24"/>
-          <w:szCs w:val="24"/>
-        </w:rPr>
-        <w:t>&gt;</w:t>
-      </w:r>
-    </w:p>
-    <w:p>
-      <w:pPr>
-        <w:tabs>
-          <w:tab w:val="left" w:pos="708"/>
-          <w:tab w:val="left" w:pos="1416"/>
-          <w:tab w:val="left" w:pos="2124"/>
-          <w:tab w:val="left" w:pos="6521"/>
-        </w:tabs>
-        <w:spacing w:line="360" w:lineRule="auto"/>
-        <w:rPr>
-          <w:rFonts w:ascii="Times New Roman" w:hAnsi="Times New Roman" w:cs="Times New Roman"/>
-          <w:sz w:val="24"/>
-          <w:szCs w:val="24"/>
-        </w:rPr>
-      </w:pPr>
-      <w:r>
-        <w:rPr>
-          <w:rFonts w:ascii="Times New Roman" w:hAnsi="Times New Roman" w:cs="Times New Roman"/>
-          <w:sz w:val="24"/>
-          <w:szCs w:val="24"/>
-        </w:rPr>
-        <w:t>&lt;</w:t>
-      </w:r>
-      <w:r>
-        <w:rPr>
-          <w:rFonts w:ascii="Times New Roman" w:hAnsi="Times New Roman" w:cs="Times New Roman"/>
-          <w:sz w:val="24"/>
-          <w:szCs w:val="24"/>
-        </w:rPr>
-        <w:t>Mesto</w:t>
-      </w:r>
-      <w:r>
-        <w:rPr>
-          <w:rFonts w:ascii="Times New Roman" w:hAnsi="Times New Roman" w:cs="Times New Roman"/>
-          <w:sz w:val="24"/>
-          <w:szCs w:val="24"/>
-        </w:rPr>
-        <w:t>&gt;</w:t>
-      </w:r>
-      <w:r>
-        <w:rPr>
-          <w:rFonts w:ascii="Times New Roman" w:hAnsi="Times New Roman" w:cs="Times New Roman"/>
-          <w:sz w:val="24"/>
-          <w:szCs w:val="24"/>
-        </w:rPr>
-        <w:tab/>
-      </w:r>
-      <w:r>
-        <w:rPr>
-          <w:rFonts w:ascii="Times New Roman" w:hAnsi="Times New Roman" w:cs="Times New Roman"/>
-          <w:sz w:val="24"/>
-          <w:szCs w:val="24"/>
-        </w:rPr>
-        <w:tab/>
-      </w:r>
-    </w:p>
-    <w:p>
-      <w:pPr>
-        <w:spacing w:line="360" w:lineRule="auto"/>
-        <w:rPr>
-          <w:rFonts w:ascii="Times New Roman" w:hAnsi="Times New Roman" w:cs="Times New Roman"/>
-          <w:sz w:val="24"/>
-          <w:szCs w:val="24"/>
-        </w:rPr>
-      </w:pPr>
-      <w:r>
-        <w:rPr>
-          <w:rFonts w:ascii="Times New Roman" w:hAnsi="Times New Roman" w:cs="Times New Roman"/>
-          <w:sz w:val="24"/>
-          <w:szCs w:val="24"/>
-        </w:rPr>
-        <w:t>&lt;</w:t>
-      </w:r>
-      <w:r>
-        <w:rPr>
-          <w:rFonts w:ascii="Times New Roman" w:hAnsi="Times New Roman" w:cs="Times New Roman"/>
-          <w:sz w:val="24"/>
-          <w:szCs w:val="24"/>
-        </w:rPr>
-        <w:t>Rok</w:t>
-      </w:r>
-      <w:r>
-        <w:rPr>
-          <w:rFonts w:ascii="Times New Roman" w:hAnsi="Times New Roman" w:cs="Times New Roman"/>
-          <w:sz w:val="24"/>
-          <w:szCs w:val="24"/>
-        </w:rPr>
-        <w:t>&gt;</w:t>
-      </w:r>
-    </w:p>
-    <w:p>
-      <w:pPr>
-        <w:spacing w:line="360" w:lineRule="auto"/>
-        <w:rPr>
-          <w:rFonts w:ascii="Times New Roman" w:hAnsi="Times New Roman" w:cs="Times New Roman"/>
-          <w:sz w:val="24"/>
-          <w:szCs w:val="24"/>
-        </w:rPr>
-      </w:pPr>
-      <w:r>
-        <w:rPr>
-          <w:rFonts w:ascii="Times New Roman" w:hAnsi="Times New Roman" w:cs="Times New Roman"/>
-          <w:sz w:val="24"/>
-          <w:szCs w:val="24"/>
-        </w:rPr>
-        <w:tab/>
-      </w:r>
-      <w:r>
-        <w:rPr>
-          <w:rFonts w:ascii="Times New Roman" w:hAnsi="Times New Roman" w:cs="Times New Roman"/>
-          <w:sz w:val="24"/>
-          <w:szCs w:val="24"/>
-        </w:rPr>
-        <w:tab/>
-      </w:r>
-      <w:r>
-        <w:rPr>
-          <w:rFonts w:ascii="Times New Roman" w:hAnsi="Times New Roman" w:cs="Times New Roman"/>
-          <w:sz w:val="24"/>
-          <w:szCs w:val="24"/>
-        </w:rPr>
-        <w:tab/>
-      </w:r>
-      <w:r>
-        <w:rPr>
-          <w:rFonts w:ascii="Times New Roman" w:hAnsi="Times New Roman" w:cs="Times New Roman"/>
-          <w:sz w:val="24"/>
-          <w:szCs w:val="24"/>
-        </w:rPr>
-        <w:tab/>
-      </w:r>
-      <w:r>
-        <w:rPr>
-          <w:rFonts w:ascii="Times New Roman" w:hAnsi="Times New Roman" w:cs="Times New Roman"/>
-          <w:sz w:val="24"/>
-          <w:szCs w:val="24"/>
-        </w:rPr>
-        <w:tab/>
-      </w:r>
-      <w:r>
-        <w:rPr>
-          <w:rFonts w:ascii="Times New Roman" w:hAnsi="Times New Roman" w:cs="Times New Roman"/>
-          <w:sz w:val="24"/>
-          <w:szCs w:val="24"/>
-        </w:rPr>
-        <w:tab/>
-      </w:r>
-      <w:r>
-        <w:rPr>
-          <w:rFonts w:ascii="Times New Roman" w:hAnsi="Times New Roman" w:cs="Times New Roman"/>
-          <w:sz w:val="24"/>
-          <w:szCs w:val="24"/>
-        </w:rPr>
-        <w:tab/>
-      </w:r>
-      <w:r>
-        <w:rPr>
-          <w:rFonts w:ascii="Times New Roman" w:hAnsi="Times New Roman" w:cs="Times New Roman"/>
-          <w:sz w:val="24"/>
-          <w:szCs w:val="24"/>
-        </w:rPr>
-        <w:tab/>
-        <w:t>Ročník štúdia:</w:t>
-      </w:r>
-      <w:r>
-        <w:rPr>
-          <w:rFonts w:ascii="Times New Roman" w:hAnsi="Times New Roman" w:cs="Times New Roman"/>
-          <w:sz w:val="24"/>
-          <w:szCs w:val="24"/>
-        </w:rPr>
-        <w:t xml:space="preserve"> &lt;ročník&gt;</w:t>
-      </w:r>
-    </w:p>
-    <w:p>
-      <w:pPr>
-        <w:spacing w:line="360" w:lineRule="auto"/>
-        <w:rPr>
-          <w:rFonts w:ascii="Times New Roman" w:hAnsi="Times New Roman" w:cs="Times New Roman"/>
-          <w:sz w:val="24"/>
-          <w:szCs w:val="24"/>
-        </w:rPr>
-      </w:pPr>
-      <w:r>
-        <w:rPr>
-          <w:rFonts w:ascii="Times New Roman" w:hAnsi="Times New Roman" w:cs="Times New Roman"/>
-          <w:sz w:val="24"/>
-          <w:szCs w:val="24"/>
-        </w:rPr>
-        <w:tab/>
-      </w:r>
-      <w:r>
-        <w:rPr>
-          <w:rFonts w:ascii="Times New Roman" w:hAnsi="Times New Roman" w:cs="Times New Roman"/>
-          <w:sz w:val="24"/>
-          <w:szCs w:val="24"/>
-        </w:rPr>
-        <w:tab/>
-      </w:r>
-      <w:r>
-        <w:rPr>
-          <w:rFonts w:ascii="Times New Roman" w:hAnsi="Times New Roman" w:cs="Times New Roman"/>
-          <w:sz w:val="24"/>
-          <w:szCs w:val="24"/>
-        </w:rPr>
-        <w:tab/>
-      </w:r>
-      <w:r>
-        <w:rPr>
-          <w:rFonts w:ascii="Times New Roman" w:hAnsi="Times New Roman" w:cs="Times New Roman"/>
-          <w:sz w:val="24"/>
-          <w:szCs w:val="24"/>
-        </w:rPr>
-        <w:tab/>
-      </w:r>
-      <w:r>
-        <w:rPr>
-          <w:rFonts w:ascii="Times New Roman" w:hAnsi="Times New Roman" w:cs="Times New Roman"/>
-          <w:sz w:val="24"/>
-          <w:szCs w:val="24"/>
-        </w:rPr>
-        <w:tab/>
-      </w:r>
-      <w:r>
-        <w:rPr>
-          <w:rFonts w:ascii="Times New Roman" w:hAnsi="Times New Roman" w:cs="Times New Roman"/>
-          <w:sz w:val="24"/>
-          <w:szCs w:val="24"/>
-        </w:rPr>
-        <w:tab/>
-      </w:r>
-      <w:r>
-        <w:rPr>
-          <w:rFonts w:ascii="Times New Roman" w:hAnsi="Times New Roman" w:cs="Times New Roman"/>
-          <w:sz w:val="24"/>
-          <w:szCs w:val="24"/>
-        </w:rPr>
-        <w:tab/>
-      </w:r>
-      <w:r>
-        <w:rPr>
-          <w:rFonts w:ascii="Times New Roman" w:hAnsi="Times New Roman" w:cs="Times New Roman"/>
-          <w:sz w:val="24"/>
-          <w:szCs w:val="24"/>
-        </w:rPr>
-        <w:tab/>
-      </w:r>
-      <w:r>
-        <w:rPr>
-          <w:rFonts w:ascii="Times New Roman" w:hAnsi="Times New Roman" w:cs="Times New Roman"/>
-          <w:sz w:val="24"/>
-          <w:szCs w:val="24"/>
-        </w:rPr>
-        <w:t>&lt;</w:t>
-      </w:r>
-      <w:r>
-        <w:rPr>
-          <w:rFonts w:ascii="Times New Roman" w:hAnsi="Times New Roman" w:cs="Times New Roman"/>
-          <w:sz w:val="24"/>
-          <w:szCs w:val="24"/>
-        </w:rPr>
-        <w:t>Školiteľ</w:t>
-      </w:r>
-      <w:r>
-        <w:rPr>
-          <w:rFonts w:ascii="Times New Roman" w:hAnsi="Times New Roman" w:cs="Times New Roman"/>
-          <w:sz w:val="24"/>
-          <w:szCs w:val="24"/>
-        </w:rPr>
-        <w:t>&gt;</w:t>
-      </w:r>
-    </w:p>
-    <w:p>
-      <w:pPr>
-        <w:spacing w:line="360" w:lineRule="auto"/>
-        <w:rPr>
-          <w:rFonts w:ascii="Times New Roman" w:hAnsi="Times New Roman" w:cs="Times New Roman"/>
-          <w:sz w:val="24"/>
-          <w:szCs w:val="24"/>
-        </w:rPr>
-      </w:pPr>
-    </w:p>
-    <w:p>
-      <w:pPr>
-        <w:spacing w:line="360" w:lineRule="auto"/>
-        <w:rPr>
-          <w:rFonts w:ascii="Times New Roman" w:hAnsi="Times New Roman" w:cs="Times New Roman"/>
-          <w:sz w:val="24"/>
-          <w:szCs w:val="24"/>
-        </w:rPr>
-      </w:pPr>
-    </w:p>
-    <w:p>
-      <w:pPr>
-        <w:spacing w:line="360" w:lineRule="auto"/>
-        <w:rPr>
-          <w:rFonts w:ascii="Times New Roman" w:hAnsi="Times New Roman" w:cs="Times New Roman"/>
-          <w:sz w:val="24"/>
-          <w:szCs w:val="24"/>
-        </w:rPr>
-      </w:pPr>
-    </w:p>
-    <w:p>
-      <w:pPr>
-        <w:spacing w:line="360" w:lineRule="auto"/>
-        <w:rPr>
-          <w:rFonts w:ascii="Times New Roman" w:hAnsi="Times New Roman" w:cs="Times New Roman"/>
-          <w:sz w:val="24"/>
-          <w:szCs w:val="24"/>
-        </w:rPr>
-      </w:pPr>
-    </w:p>
-    <w:p>
-      <w:pPr>
-        <w:spacing w:line="360" w:lineRule="auto"/>
-        <w:rPr>
-          <w:rFonts w:ascii="Times New Roman" w:hAnsi="Times New Roman" w:cs="Times New Roman"/>
-          <w:sz w:val="24"/>
-          <w:szCs w:val="24"/>
-        </w:rPr>
-      </w:pPr>
-    </w:p>
-    <w:p>
-      <w:pPr>
-        <w:spacing w:line="360" w:lineRule="auto"/>
-        <w:rPr>
-          <w:rFonts w:ascii="Times New Roman" w:hAnsi="Times New Roman" w:cs="Times New Roman"/>
-          <w:sz w:val="24"/>
-          <w:szCs w:val="24"/>
-        </w:rPr>
-      </w:pPr>
-    </w:p>
-    <w:p>
-      <w:pPr>
-        <w:spacing w:line="360" w:lineRule="auto"/>
-        <w:rPr>
-          <w:rFonts w:ascii="Times New Roman" w:hAnsi="Times New Roman" w:cs="Times New Roman"/>
-          <w:sz w:val="24"/>
-          <w:szCs w:val="24"/>
-        </w:rPr>
-      </w:pPr>
-    </w:p>
-    <w:p>
-      <w:pPr>
-        <w:spacing w:line="360" w:lineRule="auto"/>
-        <w:rPr>
-          <w:rFonts w:ascii="Times New Roman" w:hAnsi="Times New Roman" w:cs="Times New Roman"/>
-          <w:sz w:val="24"/>
-          <w:szCs w:val="24"/>
-        </w:rPr>
-      </w:pPr>
-    </w:p>
-    <w:p>
-      <w:pPr>
-        <w:spacing w:line="360" w:lineRule="auto"/>
-        <w:rPr>
-          <w:rFonts w:ascii="Times New Roman" w:hAnsi="Times New Roman" w:cs="Times New Roman"/>
-          <w:sz w:val="24"/>
-          <w:szCs w:val="24"/>
-        </w:rPr>
-      </w:pPr>
-    </w:p>
-    <w:p>
-      <w:pPr>
-        <w:spacing w:line="360" w:lineRule="auto"/>
-        <w:rPr>
-          <w:rFonts w:ascii="Times New Roman" w:hAnsi="Times New Roman" w:cs="Times New Roman"/>
-          <w:sz w:val="24"/>
-          <w:szCs w:val="24"/>
-        </w:rPr>
-      </w:pPr>
-    </w:p>
-    <w:p>
-      <w:pPr>
-        <w:spacing w:line="360" w:lineRule="auto"/>
-        <w:rPr>
-          <w:rFonts w:ascii="Times New Roman" w:hAnsi="Times New Roman" w:cs="Times New Roman"/>
-          <w:sz w:val="24"/>
-          <w:szCs w:val="24"/>
-        </w:rPr>
-      </w:pPr>
-    </w:p>
-    <w:p>
-      <w:pPr>
-        <w:spacing w:line="360" w:lineRule="auto"/>
-        <w:rPr>
-          <w:rFonts w:ascii="Times New Roman" w:hAnsi="Times New Roman" w:cs="Times New Roman"/>
-          <w:sz w:val="24"/>
-          <w:szCs w:val="24"/>
-        </w:rPr>
-      </w:pPr>
-    </w:p>
-    <w:p>
-      <w:pPr>
-        <w:spacing w:line="360" w:lineRule="auto"/>
-        <w:rPr>
-          <w:rFonts w:ascii="Times New Roman" w:hAnsi="Times New Roman" w:cs="Times New Roman"/>
-          <w:sz w:val="24"/>
-          <w:szCs w:val="24"/>
-        </w:rPr>
-      </w:pPr>
-    </w:p>
-    <w:p>
-      <w:pPr>
-        <w:spacing w:line="360" w:lineRule="auto"/>
-        <w:rPr>
-          <w:rFonts w:ascii="Times New Roman" w:hAnsi="Times New Roman" w:cs="Times New Roman"/>
-          <w:sz w:val="24"/>
-          <w:szCs w:val="24"/>
-        </w:rPr>
-      </w:pPr>
-    </w:p>
-    <w:p>
-      <w:pPr>
-        <w:spacing w:line="360" w:lineRule="auto"/>
-        <w:rPr>
-          <w:rFonts w:ascii="Times New Roman" w:hAnsi="Times New Roman" w:cs="Times New Roman"/>
-          <w:sz w:val="24"/>
-          <w:szCs w:val="24"/>
-        </w:rPr>
-      </w:pPr>
-    </w:p>
-    <w:p>
-      <w:pPr>
-        <w:spacing w:line="360" w:lineRule="auto"/>
-        <w:rPr>
-          <w:rFonts w:ascii="Times New Roman" w:hAnsi="Times New Roman" w:cs="Times New Roman"/>
-          <w:sz w:val="24"/>
-          <w:szCs w:val="24"/>
-        </w:rPr>
-      </w:pPr>
-    </w:p>
-    <w:p>
-      <w:pPr>
-        <w:spacing w:line="360" w:lineRule="auto"/>
-        <w:rPr>
-          <w:rFonts w:ascii="Times New Roman" w:hAnsi="Times New Roman" w:cs="Times New Roman"/>
-          <w:sz w:val="24"/>
-          <w:szCs w:val="24"/>
-        </w:rPr>
-      </w:pPr>
-    </w:p>
-    <w:p>
-      <w:pPr>
-        <w:spacing w:line="360" w:lineRule="auto"/>
+      </w:pPr>
+      <w:r>
         <w:rPr>
           <w:rFonts w:ascii="Times New Roman" w:hAnsi="Times New Roman" w:cs="Times New Roman"/>
           <w:b/>
@@ -1250,8 +1826,56 @@
           <w:sz w:val="28"/>
           <w:szCs w:val="28"/>
         </w:rPr>
-      </w:pPr>
-      <w:r>
+        <w:t>Poďakovanie</w:t>
+      </w:r>
+    </w:p>
+    <w:p>
+      <w:pPr>
+        <w:spacing w:line="360" w:lineRule="auto"/>
+        <w:rPr>
+          <w:rFonts w:ascii="Times New Roman" w:hAnsi="Times New Roman" w:cs="Times New Roman"/>
+          <w:sz w:val="24"/>
+          <w:szCs w:val="24"/>
+        </w:rPr>
+      </w:pPr>
+      <w:r>
+        <w:rPr>
+          <w:rFonts w:ascii="Times New Roman" w:hAnsi="Times New Roman" w:cs="Times New Roman"/>
+          <w:sz w:val="24"/>
+          <w:szCs w:val="24"/>
+        </w:rPr>
+        <w:t xml:space="preserve">Rád by som sa touto cestou poďakoval Dominikovi </w:t>
+      </w:r>
+      <w:proofErr w:type="spellStart"/>
+      <w:r>
+        <w:rPr>
+          <w:rFonts w:ascii="Times New Roman" w:hAnsi="Times New Roman" w:cs="Times New Roman"/>
+          <w:sz w:val="24"/>
+          <w:szCs w:val="24"/>
+        </w:rPr>
+        <w:t>Zatkalíkovi</w:t>
+      </w:r>
+      <w:proofErr w:type="spellEnd"/>
+      <w:r>
+        <w:rPr>
+          <w:rFonts w:ascii="Times New Roman" w:hAnsi="Times New Roman" w:cs="Times New Roman"/>
+          <w:sz w:val="24"/>
+          <w:szCs w:val="24"/>
+        </w:rPr>
+        <w:t xml:space="preserve"> za profesionálny prístup a odborné rady</w:t>
+      </w:r>
+      <w:r>
+        <w:rPr>
+          <w:rFonts w:ascii="Times New Roman" w:hAnsi="Times New Roman" w:cs="Times New Roman"/>
+          <w:sz w:val="24"/>
+          <w:szCs w:val="24"/>
+        </w:rPr>
+        <w:br w:type="page"/>
+      </w:r>
+    </w:p>
+    <w:p>
+      <w:pPr>
+        <w:spacing w:line="360" w:lineRule="auto"/>
         <w:rPr>
           <w:rFonts w:ascii="Times New Roman" w:hAnsi="Times New Roman" w:cs="Times New Roman"/>
           <w:b/>
@@ -1259,466 +1883,8 @@
           <w:sz w:val="28"/>
           <w:szCs w:val="28"/>
         </w:rPr>
-        <w:t>Čestné vyhlásenie</w:t>
-      </w:r>
-    </w:p>
-    <w:p>
-      <w:pPr>
-        <w:spacing w:line="360" w:lineRule="auto"/>
-        <w:jc w:val="both"/>
-        <w:rPr>
-          <w:rFonts w:ascii="Times New Roman" w:hAnsi="Times New Roman" w:cs="Times New Roman"/>
-          <w:sz w:val="24"/>
-          <w:szCs w:val="24"/>
-        </w:rPr>
-      </w:pPr>
-      <w:r>
-        <w:rPr>
-          <w:rFonts w:ascii="Times New Roman" w:hAnsi="Times New Roman" w:cs="Times New Roman"/>
-          <w:sz w:val="24"/>
-          <w:szCs w:val="24"/>
-        </w:rPr>
-        <w:t xml:space="preserve">Vyhlasujem, že prácu stredoškolskej odbornej činnosti na tému </w:t>
-      </w:r>
-      <w:r>
-        <w:rPr>
-          <w:rFonts w:ascii="Times New Roman" w:hAnsi="Times New Roman" w:cs="Times New Roman"/>
-          <w:sz w:val="24"/>
-          <w:szCs w:val="24"/>
-        </w:rPr>
-        <w:t>Eventify</w:t>
-      </w:r>
-      <w:r>
-        <w:rPr>
-          <w:rFonts w:ascii="Times New Roman" w:hAnsi="Times New Roman" w:cs="Times New Roman"/>
-          <w:sz w:val="24"/>
-          <w:szCs w:val="24"/>
-        </w:rPr>
-        <w:t>, som vypracoval samostatne, s použitím uvedených literárnych zdrojov. Prácu som neprihlásil a ani neprezentoval v žiadnej inej súťaži, ktorá je pod gestorstvom MŠVVa</w:t>
-      </w:r>
-      <w:r>
-        <w:rPr>
-          <w:rFonts w:ascii="Times New Roman" w:hAnsi="Times New Roman" w:cs="Times New Roman"/>
-          <w:sz w:val="24"/>
-          <w:szCs w:val="24"/>
-        </w:rPr>
-        <w:t>M</w:t>
-      </w:r>
-      <w:r>
-        <w:rPr>
-          <w:rFonts w:ascii="Times New Roman" w:hAnsi="Times New Roman" w:cs="Times New Roman"/>
-          <w:sz w:val="24"/>
-          <w:szCs w:val="24"/>
-        </w:rPr>
-        <w:t xml:space="preserve"> SR. Som si vedomý dôsledkov, ak uvedené údaje nie sú pravdivé.</w:t>
-      </w:r>
-    </w:p>
-    <w:p>
-      <w:pPr>
-        <w:spacing w:line="360" w:lineRule="auto"/>
-        <w:rPr>
-          <w:rFonts w:ascii="Times New Roman" w:hAnsi="Times New Roman" w:cs="Times New Roman"/>
-          <w:sz w:val="24"/>
-          <w:szCs w:val="24"/>
-        </w:rPr>
-      </w:pPr>
-    </w:p>
-    <w:p>
-      <w:pPr>
-        <w:spacing w:line="360" w:lineRule="auto"/>
-        <w:rPr>
-          <w:rFonts w:ascii="Times New Roman" w:hAnsi="Times New Roman" w:cs="Times New Roman"/>
-          <w:sz w:val="24"/>
-          <w:szCs w:val="24"/>
-        </w:rPr>
-      </w:pPr>
-      <w:r>
-        <w:rPr>
-          <w:rFonts w:ascii="Times New Roman" w:hAnsi="Times New Roman" w:cs="Times New Roman"/>
-          <w:sz w:val="24"/>
-          <w:szCs w:val="24"/>
-        </w:rPr>
-        <w:tab/>
-      </w:r>
-      <w:r>
-        <w:rPr>
-          <w:rFonts w:ascii="Times New Roman" w:hAnsi="Times New Roman" w:cs="Times New Roman"/>
-          <w:sz w:val="24"/>
-          <w:szCs w:val="24"/>
-        </w:rPr>
-        <w:tab/>
-      </w:r>
-      <w:r>
-        <w:rPr>
-          <w:rFonts w:ascii="Times New Roman" w:hAnsi="Times New Roman" w:cs="Times New Roman"/>
-          <w:sz w:val="24"/>
-          <w:szCs w:val="24"/>
-        </w:rPr>
-        <w:tab/>
-      </w:r>
-      <w:r>
-        <w:rPr>
-          <w:rFonts w:ascii="Times New Roman" w:hAnsi="Times New Roman" w:cs="Times New Roman"/>
-          <w:sz w:val="24"/>
-          <w:szCs w:val="24"/>
-        </w:rPr>
-        <w:tab/>
-      </w:r>
-      <w:r>
-        <w:rPr>
-          <w:rFonts w:ascii="Times New Roman" w:hAnsi="Times New Roman" w:cs="Times New Roman"/>
-          <w:sz w:val="24"/>
-          <w:szCs w:val="24"/>
-        </w:rPr>
-        <w:tab/>
-      </w:r>
-      <w:r>
-        <w:rPr>
-          <w:rFonts w:ascii="Times New Roman" w:hAnsi="Times New Roman" w:cs="Times New Roman"/>
-          <w:sz w:val="24"/>
-          <w:szCs w:val="24"/>
-        </w:rPr>
-        <w:tab/>
-      </w:r>
-      <w:r>
-        <w:rPr>
-          <w:rFonts w:ascii="Times New Roman" w:hAnsi="Times New Roman" w:cs="Times New Roman"/>
-          <w:sz w:val="24"/>
-          <w:szCs w:val="24"/>
-        </w:rPr>
-        <w:tab/>
-        <w:t>.........................................................</w:t>
-      </w:r>
-    </w:p>
-    <w:p>
-      <w:pPr>
-        <w:spacing w:line="360" w:lineRule="auto"/>
-        <w:rPr>
-          <w:rFonts w:ascii="Times New Roman" w:hAnsi="Times New Roman" w:cs="Times New Roman"/>
-          <w:sz w:val="24"/>
-          <w:szCs w:val="24"/>
-        </w:rPr>
-      </w:pPr>
-      <w:r>
-        <w:rPr>
-          <w:rFonts w:ascii="Times New Roman" w:hAnsi="Times New Roman" w:cs="Times New Roman"/>
-          <w:sz w:val="24"/>
-          <w:szCs w:val="24"/>
-        </w:rPr>
-        <w:t xml:space="preserve">V Bratislave, </w:t>
-      </w:r>
-      <w:r>
-        <w:rPr>
-          <w:rFonts w:ascii="Times New Roman" w:hAnsi="Times New Roman" w:cs="Times New Roman"/>
-          <w:sz w:val="24"/>
-          <w:szCs w:val="24"/>
-        </w:rPr>
-        <w:t>&lt;</w:t>
-      </w:r>
-      <w:proofErr w:type="spellStart"/>
-      <w:r>
-        <w:rPr>
-          <w:rFonts w:ascii="Times New Roman" w:hAnsi="Times New Roman" w:cs="Times New Roman"/>
-          <w:sz w:val="24"/>
-          <w:szCs w:val="24"/>
-        </w:rPr>
-        <w:t>dd</w:t>
-      </w:r>
-      <w:proofErr w:type="spellEnd"/>
-      <w:r>
-        <w:rPr>
-          <w:rFonts w:ascii="Times New Roman" w:hAnsi="Times New Roman" w:cs="Times New Roman"/>
-          <w:sz w:val="24"/>
-          <w:szCs w:val="24"/>
-        </w:rPr>
-        <w:t>.</w:t>
-      </w:r>
-      <w:r>
-        <w:rPr>
-          <w:rFonts w:ascii="Times New Roman" w:hAnsi="Times New Roman" w:cs="Times New Roman"/>
-          <w:sz w:val="24"/>
-          <w:szCs w:val="24"/>
-        </w:rPr>
-        <w:t xml:space="preserve"> </w:t>
-      </w:r>
-      <w:r>
-        <w:rPr>
-          <w:rFonts w:ascii="Times New Roman" w:hAnsi="Times New Roman" w:cs="Times New Roman"/>
-          <w:sz w:val="24"/>
-          <w:szCs w:val="24"/>
-        </w:rPr>
-        <w:t>mm.</w:t>
-      </w:r>
-      <w:r>
-        <w:rPr>
-          <w:rFonts w:ascii="Times New Roman" w:hAnsi="Times New Roman" w:cs="Times New Roman"/>
-          <w:sz w:val="24"/>
-          <w:szCs w:val="24"/>
-        </w:rPr>
-        <w:t xml:space="preserve"> </w:t>
-      </w:r>
-      <w:proofErr w:type="spellStart"/>
-      <w:r>
-        <w:rPr>
-          <w:rFonts w:ascii="Times New Roman" w:hAnsi="Times New Roman" w:cs="Times New Roman"/>
-          <w:sz w:val="24"/>
-          <w:szCs w:val="24"/>
-        </w:rPr>
-        <w:t>rrrr</w:t>
-      </w:r>
-      <w:proofErr w:type="spellEnd"/>
-      <w:r>
-        <w:rPr>
-          <w:rFonts w:ascii="Times New Roman" w:hAnsi="Times New Roman" w:cs="Times New Roman"/>
-          <w:sz w:val="24"/>
-          <w:szCs w:val="24"/>
-        </w:rPr>
-        <w:t>&gt;</w:t>
-      </w:r>
-      <w:r>
-        <w:rPr>
-          <w:rFonts w:ascii="Times New Roman" w:hAnsi="Times New Roman" w:cs="Times New Roman"/>
-          <w:sz w:val="24"/>
-          <w:szCs w:val="24"/>
-        </w:rPr>
-        <w:tab/>
-      </w:r>
-      <w:r>
-        <w:rPr>
-          <w:rFonts w:ascii="Times New Roman" w:hAnsi="Times New Roman" w:cs="Times New Roman"/>
-          <w:sz w:val="24"/>
-          <w:szCs w:val="24"/>
-        </w:rPr>
-        <w:tab/>
-      </w:r>
-      <w:r>
-        <w:rPr>
-          <w:rFonts w:ascii="Times New Roman" w:hAnsi="Times New Roman" w:cs="Times New Roman"/>
-          <w:sz w:val="24"/>
-          <w:szCs w:val="24"/>
-        </w:rPr>
-        <w:tab/>
-      </w:r>
-      <w:r>
-        <w:rPr>
-          <w:rFonts w:ascii="Times New Roman" w:hAnsi="Times New Roman" w:cs="Times New Roman"/>
-          <w:sz w:val="24"/>
-          <w:szCs w:val="24"/>
-        </w:rPr>
-        <w:tab/>
-      </w:r>
-      <w:r>
-        <w:rPr>
-          <w:rFonts w:ascii="Times New Roman" w:hAnsi="Times New Roman" w:cs="Times New Roman"/>
-          <w:sz w:val="24"/>
-          <w:szCs w:val="24"/>
-        </w:rPr>
-        <w:t xml:space="preserve">Dominik </w:t>
-      </w:r>
-      <w:proofErr w:type="spellStart"/>
-      <w:r>
-        <w:rPr>
-          <w:rFonts w:ascii="Times New Roman" w:hAnsi="Times New Roman" w:cs="Times New Roman"/>
-          <w:sz w:val="24"/>
-          <w:szCs w:val="24"/>
-        </w:rPr>
-        <w:t>Kováć</w:t>
-      </w:r>
-      <w:proofErr w:type="spellEnd"/>
-    </w:p>
-    <w:p>
-      <w:pPr>
-        <w:spacing w:line="360" w:lineRule="auto"/>
-        <w:rPr>
-          <w:rFonts w:ascii="Times New Roman" w:hAnsi="Times New Roman" w:cs="Times New Roman"/>
-          <w:sz w:val="24"/>
-          <w:szCs w:val="24"/>
-        </w:rPr>
-      </w:pPr>
-    </w:p>
-    <w:p>
-      <w:pPr>
-        <w:spacing w:line="360" w:lineRule="auto"/>
-        <w:rPr>
-          <w:rFonts w:ascii="Times New Roman" w:hAnsi="Times New Roman" w:cs="Times New Roman"/>
-          <w:sz w:val="24"/>
-          <w:szCs w:val="24"/>
-        </w:rPr>
-      </w:pPr>
-    </w:p>
-    <w:p>
-      <w:pPr>
-        <w:spacing w:line="360" w:lineRule="auto"/>
-        <w:rPr>
-          <w:rFonts w:ascii="Times New Roman" w:hAnsi="Times New Roman" w:cs="Times New Roman"/>
-          <w:sz w:val="24"/>
-          <w:szCs w:val="24"/>
-        </w:rPr>
-      </w:pPr>
-    </w:p>
-    <w:p>
-      <w:pPr>
-        <w:spacing w:line="360" w:lineRule="auto"/>
-        <w:rPr>
-          <w:rFonts w:ascii="Times New Roman" w:hAnsi="Times New Roman" w:cs="Times New Roman"/>
-          <w:sz w:val="24"/>
-          <w:szCs w:val="24"/>
-        </w:rPr>
-      </w:pPr>
-    </w:p>
-    <w:p>
-      <w:pPr>
-        <w:spacing w:line="360" w:lineRule="auto"/>
-        <w:rPr>
-          <w:rFonts w:ascii="Times New Roman" w:hAnsi="Times New Roman" w:cs="Times New Roman"/>
-          <w:sz w:val="24"/>
-          <w:szCs w:val="24"/>
-        </w:rPr>
-      </w:pPr>
-    </w:p>
-    <w:p>
-      <w:pPr>
-        <w:spacing w:line="360" w:lineRule="auto"/>
-        <w:rPr>
-          <w:rFonts w:ascii="Times New Roman" w:hAnsi="Times New Roman" w:cs="Times New Roman"/>
-          <w:sz w:val="24"/>
-          <w:szCs w:val="24"/>
-        </w:rPr>
-      </w:pPr>
-    </w:p>
-    <w:p>
-      <w:pPr>
-        <w:spacing w:line="360" w:lineRule="auto"/>
-        <w:rPr>
-          <w:rFonts w:ascii="Times New Roman" w:hAnsi="Times New Roman" w:cs="Times New Roman"/>
-          <w:sz w:val="24"/>
-          <w:szCs w:val="24"/>
-        </w:rPr>
-      </w:pPr>
-    </w:p>
-    <w:p>
-      <w:pPr>
-        <w:spacing w:line="360" w:lineRule="auto"/>
-        <w:rPr>
-          <w:rFonts w:ascii="Times New Roman" w:hAnsi="Times New Roman" w:cs="Times New Roman"/>
-          <w:sz w:val="24"/>
-          <w:szCs w:val="24"/>
-        </w:rPr>
-      </w:pPr>
-    </w:p>
-    <w:p>
-      <w:pPr>
-        <w:spacing w:line="360" w:lineRule="auto"/>
-        <w:rPr>
-          <w:rFonts w:ascii="Times New Roman" w:hAnsi="Times New Roman" w:cs="Times New Roman"/>
-          <w:sz w:val="24"/>
-          <w:szCs w:val="24"/>
-        </w:rPr>
-      </w:pPr>
-    </w:p>
-    <w:p>
-      <w:pPr>
-        <w:spacing w:line="360" w:lineRule="auto"/>
-        <w:rPr>
-          <w:rFonts w:ascii="Times New Roman" w:hAnsi="Times New Roman" w:cs="Times New Roman"/>
-          <w:sz w:val="24"/>
-          <w:szCs w:val="24"/>
-        </w:rPr>
-      </w:pPr>
-    </w:p>
-    <w:p>
-      <w:pPr>
-        <w:spacing w:line="360" w:lineRule="auto"/>
-        <w:rPr>
-          <w:rFonts w:ascii="Times New Roman" w:hAnsi="Times New Roman" w:cs="Times New Roman"/>
-          <w:sz w:val="24"/>
-          <w:szCs w:val="24"/>
-        </w:rPr>
-      </w:pPr>
-    </w:p>
-    <w:p>
-      <w:pPr>
-        <w:spacing w:line="360" w:lineRule="auto"/>
-        <w:rPr>
-          <w:rFonts w:ascii="Times New Roman" w:hAnsi="Times New Roman" w:cs="Times New Roman"/>
-          <w:sz w:val="24"/>
-          <w:szCs w:val="24"/>
-        </w:rPr>
-      </w:pPr>
-    </w:p>
-    <w:p>
-      <w:pPr>
-        <w:spacing w:line="360" w:lineRule="auto"/>
-        <w:rPr>
-          <w:rFonts w:ascii="Times New Roman" w:hAnsi="Times New Roman" w:cs="Times New Roman"/>
-          <w:sz w:val="24"/>
-          <w:szCs w:val="24"/>
-        </w:rPr>
-      </w:pPr>
-    </w:p>
-    <w:p>
-      <w:pPr>
-        <w:spacing w:line="360" w:lineRule="auto"/>
-        <w:rPr>
-          <w:rFonts w:ascii="Times New Roman" w:hAnsi="Times New Roman" w:cs="Times New Roman"/>
-          <w:sz w:val="24"/>
-          <w:szCs w:val="24"/>
-        </w:rPr>
-      </w:pPr>
-    </w:p>
-    <w:p>
-      <w:pPr>
-        <w:spacing w:line="360" w:lineRule="auto"/>
-        <w:rPr>
-          <w:rFonts w:ascii="Times New Roman" w:hAnsi="Times New Roman" w:cs="Times New Roman"/>
-          <w:sz w:val="24"/>
-          <w:szCs w:val="24"/>
-        </w:rPr>
-      </w:pPr>
-    </w:p>
-    <w:p>
-      <w:pPr>
-        <w:spacing w:line="360" w:lineRule="auto"/>
-        <w:rPr>
-          <w:rFonts w:ascii="Times New Roman" w:hAnsi="Times New Roman" w:cs="Times New Roman"/>
-          <w:sz w:val="24"/>
-          <w:szCs w:val="24"/>
-        </w:rPr>
-      </w:pPr>
-    </w:p>
-    <w:p>
-      <w:pPr>
-        <w:spacing w:line="360" w:lineRule="auto"/>
-        <w:rPr>
-          <w:rFonts w:ascii="Times New Roman" w:hAnsi="Times New Roman" w:cs="Times New Roman"/>
-          <w:sz w:val="24"/>
-          <w:szCs w:val="24"/>
-        </w:rPr>
-      </w:pPr>
-    </w:p>
-    <w:p>
-      <w:pPr>
-        <w:spacing w:line="360" w:lineRule="auto"/>
-        <w:rPr>
-          <w:rFonts w:ascii="Times New Roman" w:hAnsi="Times New Roman" w:cs="Times New Roman"/>
-          <w:sz w:val="24"/>
-          <w:szCs w:val="24"/>
-        </w:rPr>
-      </w:pPr>
-    </w:p>
-    <w:p>
-      <w:pPr>
-        <w:spacing w:line="360" w:lineRule="auto"/>
-        <w:rPr>
-          <w:rFonts w:ascii="Times New Roman" w:hAnsi="Times New Roman" w:cs="Times New Roman"/>
-          <w:sz w:val="24"/>
-          <w:szCs w:val="24"/>
-        </w:rPr>
-      </w:pPr>
-    </w:p>
-    <w:p>
-      <w:pPr>
-        <w:spacing w:line="360" w:lineRule="auto"/>
+      </w:pPr>
+      <w:r>
         <w:rPr>
           <w:rFonts w:ascii="Times New Roman" w:hAnsi="Times New Roman" w:cs="Times New Roman"/>
           <w:b/>
@@ -1726,8 +1892,77 @@
           <w:sz w:val="28"/>
           <w:szCs w:val="28"/>
         </w:rPr>
-      </w:pPr>
-      <w:r>
+        <w:lastRenderedPageBreak/>
+        <w:t>Abstrakt</w:t>
+      </w:r>
+    </w:p>
+    <w:p>
+      <w:pPr>
+        <w:pStyle w:val="text"/>
+      </w:pPr>
+      <w:r>
+        <w:t xml:space="preserve">Práca sa zameriava na návrh a implementáciu webovej aplikácie </w:t>
+      </w:r>
+      <w:proofErr w:type="spellStart"/>
+      <w:r>
+        <w:t>EventZo</w:t>
+      </w:r>
+      <w:proofErr w:type="spellEnd"/>
+      <w:r>
+        <w:t xml:space="preserve"> určenej na správu podujatí. Cieľom bolo vytvoriť funkčný informačný systém umožňujúci organizátorom vytvárať podujatia, spravovať registrácie účastníkov a generovať digitálne vstupenky s QR kódmi.</w:t>
+      </w:r>
+    </w:p>
+    <w:p>
+      <w:pPr>
+        <w:pStyle w:val="text"/>
+      </w:pPr>
+      <w:r>
+        <w:t xml:space="preserve">Projekt zahŕňa analýzu existujúcich riešení, návrh architektúry systému a implementáciu aplikácie pomocou </w:t>
+      </w:r>
+      <w:proofErr w:type="spellStart"/>
+      <w:r>
+        <w:t>frameworku</w:t>
+      </w:r>
+      <w:proofErr w:type="spellEnd"/>
+      <w:r>
+        <w:t xml:space="preserve"> </w:t>
+      </w:r>
+      <w:proofErr w:type="spellStart"/>
+      <w:r>
+        <w:t>Laravel</w:t>
+      </w:r>
+      <w:proofErr w:type="spellEnd"/>
+      <w:r>
+        <w:t xml:space="preserve">, databázy MySQL a používateľského rozhrania vytvoreného pomocou </w:t>
+      </w:r>
+      <w:proofErr w:type="spellStart"/>
+      <w:r>
+        <w:t>Bootstrap</w:t>
+      </w:r>
+      <w:proofErr w:type="spellEnd"/>
+      <w:r>
+        <w:t xml:space="preserve"> 5. Výsledkom je funkčný prototyp pripravený na ďalší rozvoj.</w:t>
+      </w:r>
+    </w:p>
+    <w:p>
+      <w:pPr>
+        <w:pStyle w:val="text"/>
+      </w:pPr>
+      <w:r>
+        <w:t xml:space="preserve">Kľúčové slová: </w:t>
+      </w:r>
+      <w:proofErr w:type="spellStart"/>
+      <w:r>
+        <w:t>Laravel</w:t>
+      </w:r>
+      <w:proofErr w:type="spellEnd"/>
+      <w:r>
+        <w:t>, webová aplikácia, správa podujatí, databáza, QR kód</w:t>
+      </w:r>
+    </w:p>
+    <w:p>
+      <w:pPr>
+        <w:spacing w:line="360" w:lineRule="auto"/>
         <w:rPr>
           <w:rFonts w:ascii="Times New Roman" w:hAnsi="Times New Roman" w:cs="Times New Roman"/>
           <w:b/>
@@ -1735,87 +1970,9 @@
           <w:sz w:val="28"/>
           <w:szCs w:val="28"/>
         </w:rPr>
-        <w:t>Poďakovanie</w:t>
-      </w:r>
-    </w:p>
-    <w:p>
-      <w:pPr>
-        <w:spacing w:line="360" w:lineRule="auto"/>
-        <w:jc w:val="both"/>
-        <w:rPr>
-          <w:rFonts w:ascii="Times New Roman" w:hAnsi="Times New Roman" w:cs="Times New Roman"/>
-          <w:b/>
-          <w:bCs/>
-          <w:sz w:val="24"/>
-          <w:szCs w:val="24"/>
-        </w:rPr>
-      </w:pPr>
-      <w:r>
-        <w:rPr>
-          <w:rFonts w:ascii="Times New Roman" w:hAnsi="Times New Roman" w:cs="Times New Roman"/>
-          <w:sz w:val="24"/>
-          <w:szCs w:val="24"/>
-        </w:rPr>
-        <w:t>Rád by som sa touto cestou poďakoval</w:t>
-      </w:r>
-      <w:r>
-        <w:rPr>
-          <w:rFonts w:ascii="Times New Roman" w:hAnsi="Times New Roman" w:cs="Times New Roman"/>
-          <w:sz w:val="24"/>
-          <w:szCs w:val="24"/>
-        </w:rPr>
-        <w:t xml:space="preserve"> Ing. Dominikovi </w:t>
-      </w:r>
+      </w:pPr>
       <w:proofErr w:type="spellStart"/>
       <w:r>
-        <w:rPr>
-          <w:rFonts w:ascii="Times New Roman" w:hAnsi="Times New Roman" w:cs="Times New Roman"/>
-          <w:sz w:val="24"/>
-          <w:szCs w:val="24"/>
-        </w:rPr>
-        <w:t>Zatkalíkovi</w:t>
-      </w:r>
-      <w:proofErr w:type="spellEnd"/>
-      <w:r>
-        <w:rPr>
-          <w:rFonts w:ascii="Times New Roman" w:hAnsi="Times New Roman" w:cs="Times New Roman"/>
-          <w:b/>
-          <w:bCs/>
-          <w:sz w:val="24"/>
-          <w:szCs w:val="24"/>
-        </w:rPr>
-        <w:t xml:space="preserve"> </w:t>
-      </w:r>
-      <w:r>
-        <w:rPr>
-          <w:rFonts w:ascii="Times New Roman" w:hAnsi="Times New Roman" w:cs="Times New Roman"/>
-          <w:sz w:val="24"/>
-          <w:szCs w:val="24"/>
-        </w:rPr>
-        <w:t>za prístup a odborné rady.</w:t>
-      </w:r>
-    </w:p>
-    <w:p>
-      <w:pPr>
-        <w:spacing w:line="360" w:lineRule="auto"/>
-        <w:rPr>
-          <w:rFonts w:ascii="Times New Roman" w:hAnsi="Times New Roman" w:cs="Times New Roman"/>
-          <w:sz w:val="24"/>
-          <w:szCs w:val="24"/>
-        </w:rPr>
-      </w:pPr>
-      <w:r>
-        <w:rPr>
-          <w:rFonts w:ascii="Times New Roman" w:hAnsi="Times New Roman" w:cs="Times New Roman"/>
-          <w:sz w:val="24"/>
-          <w:szCs w:val="24"/>
-        </w:rPr>
-        <w:br w:type="page"/>
-      </w:r>
-    </w:p>
-    <w:p>
-      <w:pPr>
-        <w:spacing w:line="360" w:lineRule="auto"/>
         <w:rPr>
           <w:rFonts w:ascii="Times New Roman" w:hAnsi="Times New Roman" w:cs="Times New Roman"/>
           <w:b/>
@@ -1823,8 +1980,473 @@
           <w:sz w:val="28"/>
           <w:szCs w:val="28"/>
         </w:rPr>
-      </w:pPr>
-      <w:r>
+        <w:t>Abstract</w:t>
+      </w:r>
+      <w:proofErr w:type="spellEnd"/>
+    </w:p>
+    <w:p>
+      <w:pPr>
+        <w:pStyle w:val="text"/>
+      </w:pPr>
+      <w:proofErr w:type="spellStart"/>
+      <w:r>
+        <w:t>The</w:t>
+      </w:r>
+      <w:proofErr w:type="spellEnd"/>
+      <w:r>
+        <w:t xml:space="preserve"> </w:t>
+      </w:r>
+      <w:proofErr w:type="spellStart"/>
+      <w:r>
+        <w:t>project</w:t>
+      </w:r>
+      <w:proofErr w:type="spellEnd"/>
+      <w:r>
+        <w:t xml:space="preserve"> </w:t>
+      </w:r>
+      <w:proofErr w:type="spellStart"/>
+      <w:r>
+        <w:t>focuses</w:t>
+      </w:r>
+      <w:proofErr w:type="spellEnd"/>
+      <w:r>
+        <w:t xml:space="preserve"> on </w:t>
+      </w:r>
+      <w:proofErr w:type="spellStart"/>
+      <w:r>
+        <w:t>the</w:t>
+      </w:r>
+      <w:proofErr w:type="spellEnd"/>
+      <w:r>
+        <w:t xml:space="preserve"> design and </w:t>
+      </w:r>
+      <w:proofErr w:type="spellStart"/>
+      <w:r>
+        <w:t>implementation</w:t>
+      </w:r>
+      <w:proofErr w:type="spellEnd"/>
+      <w:r>
+        <w:t xml:space="preserve"> of a web </w:t>
+      </w:r>
+      <w:proofErr w:type="spellStart"/>
+      <w:r>
+        <w:t>application</w:t>
+      </w:r>
+      <w:proofErr w:type="spellEnd"/>
+      <w:r>
+        <w:t xml:space="preserve"> </w:t>
+      </w:r>
+      <w:proofErr w:type="spellStart"/>
+      <w:r>
+        <w:t>called</w:t>
+      </w:r>
+      <w:proofErr w:type="spellEnd"/>
+      <w:r>
+        <w:t xml:space="preserve"> </w:t>
+      </w:r>
+      <w:proofErr w:type="spellStart"/>
+      <w:r>
+        <w:t>EventZo</w:t>
+      </w:r>
+      <w:proofErr w:type="spellEnd"/>
+      <w:r>
+        <w:t xml:space="preserve"> </w:t>
+      </w:r>
+      <w:proofErr w:type="spellStart"/>
+      <w:r>
+        <w:t>for</w:t>
+      </w:r>
+      <w:proofErr w:type="spellEnd"/>
+      <w:r>
+        <w:t xml:space="preserve"> event management. </w:t>
+      </w:r>
+      <w:proofErr w:type="spellStart"/>
+      <w:r>
+        <w:t>The</w:t>
+      </w:r>
+      <w:proofErr w:type="spellEnd"/>
+      <w:r>
+        <w:t xml:space="preserve"> </w:t>
+      </w:r>
+      <w:proofErr w:type="spellStart"/>
+      <w:r>
+        <w:t>goal</w:t>
+      </w:r>
+      <w:proofErr w:type="spellEnd"/>
+      <w:r>
+        <w:t xml:space="preserve"> </w:t>
+      </w:r>
+      <w:proofErr w:type="spellStart"/>
+      <w:r>
+        <w:t>was</w:t>
+      </w:r>
+      <w:proofErr w:type="spellEnd"/>
+      <w:r>
+        <w:t xml:space="preserve"> to </w:t>
+      </w:r>
+      <w:proofErr w:type="spellStart"/>
+      <w:r>
+        <w:t>create</w:t>
+      </w:r>
+      <w:proofErr w:type="spellEnd"/>
+      <w:r>
+        <w:t xml:space="preserve"> a </w:t>
+      </w:r>
+      <w:proofErr w:type="spellStart"/>
+      <w:r>
+        <w:t>functional</w:t>
+      </w:r>
+      <w:proofErr w:type="spellEnd"/>
+      <w:r>
+        <w:t xml:space="preserve"> </w:t>
+      </w:r>
+      <w:proofErr w:type="spellStart"/>
+      <w:r>
+        <w:t>information</w:t>
+      </w:r>
+      <w:proofErr w:type="spellEnd"/>
+      <w:r>
+        <w:t xml:space="preserve"> </w:t>
+      </w:r>
+      <w:proofErr w:type="spellStart"/>
+      <w:r>
+        <w:t>system</w:t>
+      </w:r>
+      <w:proofErr w:type="spellEnd"/>
+      <w:r>
+        <w:t xml:space="preserve"> </w:t>
+      </w:r>
+      <w:proofErr w:type="spellStart"/>
+      <w:r>
+        <w:t>that</w:t>
+      </w:r>
+      <w:proofErr w:type="spellEnd"/>
+      <w:r>
+        <w:t xml:space="preserve"> </w:t>
+      </w:r>
+      <w:proofErr w:type="spellStart"/>
+      <w:r>
+        <w:t>allows</w:t>
+      </w:r>
+      <w:proofErr w:type="spellEnd"/>
+      <w:r>
+        <w:t xml:space="preserve"> </w:t>
+      </w:r>
+      <w:proofErr w:type="spellStart"/>
+      <w:r>
+        <w:t>organizers</w:t>
+      </w:r>
+      <w:proofErr w:type="spellEnd"/>
+      <w:r>
+        <w:t xml:space="preserve"> to </w:t>
+      </w:r>
+      <w:proofErr w:type="spellStart"/>
+      <w:r>
+        <w:t>create</w:t>
+      </w:r>
+      <w:proofErr w:type="spellEnd"/>
+      <w:r>
+        <w:t xml:space="preserve"> </w:t>
+      </w:r>
+      <w:proofErr w:type="spellStart"/>
+      <w:r>
+        <w:t>events</w:t>
+      </w:r>
+      <w:proofErr w:type="spellEnd"/>
+      <w:r>
+        <w:t xml:space="preserve">, </w:t>
+      </w:r>
+      <w:proofErr w:type="spellStart"/>
+      <w:r>
+        <w:t>manage</w:t>
+      </w:r>
+      <w:proofErr w:type="spellEnd"/>
+      <w:r>
+        <w:t xml:space="preserve"> participant </w:t>
+      </w:r>
+      <w:proofErr w:type="spellStart"/>
+      <w:r>
+        <w:t>registrations</w:t>
+      </w:r>
+      <w:proofErr w:type="spellEnd"/>
+      <w:r>
+        <w:t xml:space="preserve">, and </w:t>
+      </w:r>
+      <w:proofErr w:type="spellStart"/>
+      <w:r>
+        <w:t>generate</w:t>
+      </w:r>
+      <w:proofErr w:type="spellEnd"/>
+      <w:r>
+        <w:t xml:space="preserve"> </w:t>
+      </w:r>
+      <w:proofErr w:type="spellStart"/>
+      <w:r>
+        <w:t>digital</w:t>
+      </w:r>
+      <w:proofErr w:type="spellEnd"/>
+      <w:r>
+        <w:t xml:space="preserve"> </w:t>
+      </w:r>
+      <w:proofErr w:type="spellStart"/>
+      <w:r>
+        <w:t>tickets</w:t>
+      </w:r>
+      <w:proofErr w:type="spellEnd"/>
+      <w:r>
+        <w:t xml:space="preserve"> </w:t>
+      </w:r>
+      <w:proofErr w:type="spellStart"/>
+      <w:r>
+        <w:t>with</w:t>
+      </w:r>
+      <w:proofErr w:type="spellEnd"/>
+      <w:r>
+        <w:t xml:space="preserve"> QR </w:t>
+      </w:r>
+      <w:proofErr w:type="spellStart"/>
+      <w:r>
+        <w:t>codes</w:t>
+      </w:r>
+      <w:proofErr w:type="spellEnd"/>
+      <w:r>
+        <w:t>.</w:t>
+      </w:r>
+    </w:p>
+    <w:p>
+      <w:pPr>
+        <w:pStyle w:val="text"/>
+      </w:pPr>
+      <w:proofErr w:type="spellStart"/>
+      <w:r>
+        <w:t>The</w:t>
+      </w:r>
+      <w:proofErr w:type="spellEnd"/>
+      <w:r>
+        <w:t xml:space="preserve"> </w:t>
+      </w:r>
+      <w:proofErr w:type="spellStart"/>
+      <w:r>
+        <w:t>project</w:t>
+      </w:r>
+      <w:proofErr w:type="spellEnd"/>
+      <w:r>
+        <w:t xml:space="preserve"> </w:t>
+      </w:r>
+      <w:proofErr w:type="spellStart"/>
+      <w:r>
+        <w:t>includes</w:t>
+      </w:r>
+      <w:proofErr w:type="spellEnd"/>
+      <w:r>
+        <w:t xml:space="preserve"> </w:t>
+      </w:r>
+      <w:proofErr w:type="spellStart"/>
+      <w:r>
+        <w:t>system</w:t>
+      </w:r>
+      <w:proofErr w:type="spellEnd"/>
+      <w:r>
+        <w:t xml:space="preserve"> </w:t>
+      </w:r>
+      <w:proofErr w:type="spellStart"/>
+      <w:r>
+        <w:t>analysis</w:t>
+      </w:r>
+      <w:proofErr w:type="spellEnd"/>
+      <w:r>
+        <w:t xml:space="preserve">, </w:t>
+      </w:r>
+      <w:proofErr w:type="spellStart"/>
+      <w:r>
+        <w:t>architecture</w:t>
+      </w:r>
+      <w:proofErr w:type="spellEnd"/>
+      <w:r>
+        <w:t xml:space="preserve"> design, and </w:t>
+      </w:r>
+      <w:proofErr w:type="spellStart"/>
+      <w:r>
+        <w:t>implementation</w:t>
+      </w:r>
+      <w:proofErr w:type="spellEnd"/>
+      <w:r>
+        <w:t xml:space="preserve"> </w:t>
+      </w:r>
+      <w:proofErr w:type="spellStart"/>
+      <w:r>
+        <w:t>using</w:t>
+      </w:r>
+      <w:proofErr w:type="spellEnd"/>
+      <w:r>
+        <w:t xml:space="preserve"> </w:t>
+      </w:r>
+      <w:proofErr w:type="spellStart"/>
+      <w:r>
+        <w:t>the</w:t>
+      </w:r>
+      <w:proofErr w:type="spellEnd"/>
+      <w:r>
+        <w:t xml:space="preserve"> </w:t>
+      </w:r>
+      <w:proofErr w:type="spellStart"/>
+      <w:r>
+        <w:t>Laravel</w:t>
+      </w:r>
+      <w:proofErr w:type="spellEnd"/>
+      <w:r>
+        <w:t xml:space="preserve"> </w:t>
+      </w:r>
+      <w:proofErr w:type="spellStart"/>
+      <w:r>
+        <w:t>framework</w:t>
+      </w:r>
+      <w:proofErr w:type="spellEnd"/>
+      <w:r>
+        <w:t xml:space="preserve">, MySQL </w:t>
+      </w:r>
+      <w:proofErr w:type="spellStart"/>
+      <w:r>
+        <w:t>database</w:t>
+      </w:r>
+      <w:proofErr w:type="spellEnd"/>
+      <w:r>
+        <w:t xml:space="preserve">, and </w:t>
+      </w:r>
+      <w:proofErr w:type="spellStart"/>
+      <w:r>
+        <w:t>Bootstrap</w:t>
+      </w:r>
+      <w:proofErr w:type="spellEnd"/>
+      <w:r>
+        <w:t xml:space="preserve"> 5 </w:t>
+      </w:r>
+      <w:proofErr w:type="spellStart"/>
+      <w:r>
+        <w:t>for</w:t>
+      </w:r>
+      <w:proofErr w:type="spellEnd"/>
+      <w:r>
+        <w:t xml:space="preserve"> </w:t>
+      </w:r>
+      <w:proofErr w:type="spellStart"/>
+      <w:r>
+        <w:t>the</w:t>
+      </w:r>
+      <w:proofErr w:type="spellEnd"/>
+      <w:r>
+        <w:t xml:space="preserve"> user interface. </w:t>
+      </w:r>
+      <w:proofErr w:type="spellStart"/>
+      <w:r>
+        <w:t>The</w:t>
+      </w:r>
+      <w:proofErr w:type="spellEnd"/>
+      <w:r>
+        <w:t xml:space="preserve"> </w:t>
+      </w:r>
+      <w:proofErr w:type="spellStart"/>
+      <w:r>
+        <w:t>result</w:t>
+      </w:r>
+      <w:proofErr w:type="spellEnd"/>
+      <w:r>
+        <w:t xml:space="preserve"> </w:t>
+      </w:r>
+      <w:proofErr w:type="spellStart"/>
+      <w:r>
+        <w:t>is</w:t>
+      </w:r>
+      <w:proofErr w:type="spellEnd"/>
+      <w:r>
+        <w:t xml:space="preserve"> a </w:t>
+      </w:r>
+      <w:proofErr w:type="spellStart"/>
+      <w:r>
+        <w:t>functional</w:t>
+      </w:r>
+      <w:proofErr w:type="spellEnd"/>
+      <w:r>
+        <w:t xml:space="preserve"> prototype </w:t>
+      </w:r>
+      <w:proofErr w:type="spellStart"/>
+      <w:r>
+        <w:t>ready</w:t>
+      </w:r>
+      <w:proofErr w:type="spellEnd"/>
+      <w:r>
+        <w:t xml:space="preserve"> </w:t>
+      </w:r>
+      <w:proofErr w:type="spellStart"/>
+      <w:r>
+        <w:t>for</w:t>
+      </w:r>
+      <w:proofErr w:type="spellEnd"/>
+      <w:r>
+        <w:t xml:space="preserve"> </w:t>
+      </w:r>
+      <w:proofErr w:type="spellStart"/>
+      <w:r>
+        <w:t>further</w:t>
+      </w:r>
+      <w:proofErr w:type="spellEnd"/>
+      <w:r>
+        <w:t xml:space="preserve"> </w:t>
+      </w:r>
+      <w:proofErr w:type="spellStart"/>
+      <w:r>
+        <w:t>development</w:t>
+      </w:r>
+      <w:proofErr w:type="spellEnd"/>
+      <w:r>
+        <w:t>.</w:t>
+      </w:r>
+    </w:p>
+    <w:p>
+      <w:pPr>
+        <w:pStyle w:val="text"/>
+      </w:pPr>
+      <w:proofErr w:type="spellStart"/>
+      <w:r>
+        <w:t>Keywords</w:t>
+      </w:r>
+      <w:proofErr w:type="spellEnd"/>
+      <w:r>
+        <w:t xml:space="preserve">: </w:t>
+      </w:r>
+      <w:proofErr w:type="spellStart"/>
+      <w:r>
+        <w:t>Laravel</w:t>
+      </w:r>
+      <w:proofErr w:type="spellEnd"/>
+      <w:r>
+        <w:t xml:space="preserve">, web </w:t>
+      </w:r>
+      <w:proofErr w:type="spellStart"/>
+      <w:r>
+        <w:t>application</w:t>
+      </w:r>
+      <w:proofErr w:type="spellEnd"/>
+      <w:r>
+        <w:t xml:space="preserve">, event management, </w:t>
+      </w:r>
+      <w:proofErr w:type="spellStart"/>
+      <w:r>
+        <w:t>database</w:t>
+      </w:r>
+      <w:proofErr w:type="spellEnd"/>
+      <w:r>
+        <w:t xml:space="preserve">, QR </w:t>
+      </w:r>
+      <w:proofErr w:type="spellStart"/>
+      <w:r>
+        <w:t>code</w:t>
+      </w:r>
+      <w:proofErr w:type="spellEnd"/>
+    </w:p>
+    <w:p>
+      <w:pPr>
+        <w:spacing w:line="360" w:lineRule="auto"/>
         <w:rPr>
           <w:rFonts w:ascii="Times New Roman" w:hAnsi="Times New Roman" w:cs="Times New Roman"/>
           <w:b/>
@@ -1832,7 +2454,135 @@
           <w:sz w:val="28"/>
           <w:szCs w:val="28"/>
         </w:rPr>
-        <w:lastRenderedPageBreak/>
+      </w:pPr>
+    </w:p>
+    <w:p>
+      <w:pPr>
+        <w:spacing w:line="360" w:lineRule="auto"/>
+        <w:rPr>
+          <w:rFonts w:ascii="Times New Roman" w:hAnsi="Times New Roman" w:cs="Times New Roman"/>
+          <w:b/>
+          <w:bCs/>
+          <w:sz w:val="28"/>
+          <w:szCs w:val="28"/>
+        </w:rPr>
+      </w:pPr>
+    </w:p>
+    <w:p>
+      <w:pPr>
+        <w:spacing w:line="360" w:lineRule="auto"/>
+        <w:rPr>
+          <w:rFonts w:ascii="Times New Roman" w:hAnsi="Times New Roman" w:cs="Times New Roman"/>
+          <w:b/>
+          <w:bCs/>
+          <w:sz w:val="28"/>
+          <w:szCs w:val="28"/>
+        </w:rPr>
+      </w:pPr>
+    </w:p>
+    <w:p>
+      <w:pPr>
+        <w:spacing w:line="360" w:lineRule="auto"/>
+        <w:rPr>
+          <w:rFonts w:ascii="Times New Roman" w:hAnsi="Times New Roman" w:cs="Times New Roman"/>
+          <w:b/>
+          <w:bCs/>
+          <w:sz w:val="28"/>
+          <w:szCs w:val="28"/>
+        </w:rPr>
+      </w:pPr>
+    </w:p>
+    <w:p>
+      <w:pPr>
+        <w:spacing w:line="360" w:lineRule="auto"/>
+        <w:rPr>
+          <w:rFonts w:ascii="Times New Roman" w:hAnsi="Times New Roman" w:cs="Times New Roman"/>
+          <w:b/>
+          <w:bCs/>
+          <w:sz w:val="28"/>
+          <w:szCs w:val="28"/>
+        </w:rPr>
+      </w:pPr>
+    </w:p>
+    <w:p>
+      <w:pPr>
+        <w:spacing w:line="360" w:lineRule="auto"/>
+        <w:rPr>
+          <w:rFonts w:ascii="Times New Roman" w:hAnsi="Times New Roman" w:cs="Times New Roman"/>
+          <w:b/>
+          <w:bCs/>
+          <w:sz w:val="28"/>
+          <w:szCs w:val="28"/>
+        </w:rPr>
+      </w:pPr>
+    </w:p>
+    <w:p>
+      <w:pPr>
+        <w:spacing w:line="360" w:lineRule="auto"/>
+        <w:rPr>
+          <w:rFonts w:ascii="Times New Roman" w:hAnsi="Times New Roman" w:cs="Times New Roman"/>
+          <w:b/>
+          <w:bCs/>
+          <w:sz w:val="28"/>
+          <w:szCs w:val="28"/>
+        </w:rPr>
+      </w:pPr>
+    </w:p>
+    <w:p>
+      <w:pPr>
+        <w:spacing w:line="360" w:lineRule="auto"/>
+        <w:rPr>
+          <w:rFonts w:ascii="Times New Roman" w:hAnsi="Times New Roman" w:cs="Times New Roman"/>
+          <w:b/>
+          <w:bCs/>
+          <w:sz w:val="28"/>
+          <w:szCs w:val="28"/>
+        </w:rPr>
+      </w:pPr>
+    </w:p>
+    <w:p>
+      <w:pPr>
+        <w:spacing w:line="360" w:lineRule="auto"/>
+        <w:rPr>
+          <w:rFonts w:ascii="Times New Roman" w:hAnsi="Times New Roman" w:cs="Times New Roman"/>
+          <w:b/>
+          <w:bCs/>
+          <w:sz w:val="28"/>
+          <w:szCs w:val="28"/>
+        </w:rPr>
+      </w:pPr>
+    </w:p>
+    <w:p>
+      <w:pPr>
+        <w:spacing w:line="360" w:lineRule="auto"/>
+        <w:rPr>
+          <w:rFonts w:ascii="Times New Roman" w:hAnsi="Times New Roman" w:cs="Times New Roman"/>
+          <w:b/>
+          <w:bCs/>
+          <w:sz w:val="28"/>
+          <w:szCs w:val="28"/>
+        </w:rPr>
+      </w:pPr>
+    </w:p>
+    <w:p>
+      <w:pPr>
+        <w:spacing w:line="360" w:lineRule="auto"/>
+        <w:rPr>
+          <w:rFonts w:ascii="Times New Roman" w:hAnsi="Times New Roman" w:cs="Times New Roman"/>
+          <w:b/>
+          <w:bCs/>
+          <w:sz w:val="28"/>
+          <w:szCs w:val="28"/>
+        </w:rPr>
+      </w:pPr>
+      <w:r>
+        <w:rPr>
+          <w:rFonts w:ascii="Times New Roman" w:hAnsi="Times New Roman" w:cs="Times New Roman"/>
+          <w:b/>
+          <w:bCs/>
+          <w:sz w:val="28"/>
+          <w:szCs w:val="28"/>
+        </w:rPr>
         <w:t>Obsah</w:t>
       </w:r>
     </w:p>
@@ -1890,7 +2640,7 @@
           <w:r>
             <w:fldChar w:fldCharType="separate"/>
           </w:r>
-          <w:hyperlink w:anchor="_Toc221270601" w:history="1">
+          <w:hyperlink w:anchor="_Toc222559057" w:history="1">
             <w:r>
               <w:rPr>
                 <w:rStyle w:val="Hypertextovprepojenie"/>
@@ -1934,7 +2684,7 @@
                 <w:noProof/>
                 <w:webHidden/>
               </w:rPr>
-              <w:instrText xml:space="preserve"> PAGEREF _Toc221270601 \h </w:instrText>
+              <w:instrText xml:space="preserve"> PAGEREF _Toc222559057 \h </w:instrText>
             </w:r>
             <w:r>
               <w:rPr>
@@ -1980,7 +2730,7 @@
               <w:lang w:eastAsia="sk-SK"/>
             </w:rPr>
           </w:pPr>
-          <w:hyperlink w:anchor="_Toc221270602" w:history="1">
+          <w:hyperlink w:anchor="_Toc222559058" w:history="1">
             <w:r>
               <w:rPr>
                 <w:rStyle w:val="Hypertextovprepojenie"/>
@@ -2024,7 +2774,7 @@
                 <w:noProof/>
                 <w:webHidden/>
               </w:rPr>
-              <w:instrText xml:space="preserve"> PAGEREF _Toc221270602 \h </w:instrText>
+              <w:instrText xml:space="preserve"> PAGEREF _Toc222559058 \h </w:instrText>
             </w:r>
             <w:r>
               <w:rPr>
@@ -2070,7 +2820,7 @@
               <w:lang w:eastAsia="sk-SK"/>
             </w:rPr>
           </w:pPr>
-          <w:hyperlink w:anchor="_Toc221270603" w:history="1">
+          <w:hyperlink w:anchor="_Toc222559059" w:history="1">
             <w:r>
               <w:rPr>
                 <w:rStyle w:val="Hypertextovprepojenie"/>
@@ -2114,7 +2864,7 @@
                 <w:noProof/>
                 <w:webHidden/>
               </w:rPr>
-              <w:instrText xml:space="preserve"> PAGEREF _Toc221270603 \h </w:instrText>
+              <w:instrText xml:space="preserve"> PAGEREF _Toc222559059 \h </w:instrText>
             </w:r>
             <w:r>
               <w:rPr>
@@ -2160,7 +2910,7 @@
               <w:lang w:eastAsia="sk-SK"/>
             </w:rPr>
           </w:pPr>
-          <w:hyperlink w:anchor="_Toc221270604" w:history="1">
+          <w:hyperlink w:anchor="_Toc222559060" w:history="1">
             <w:r>
               <w:rPr>
                 <w:rStyle w:val="Hypertextovprepojenie"/>
@@ -2204,7 +2954,7 @@
                 <w:noProof/>
                 <w:webHidden/>
               </w:rPr>
-              <w:instrText xml:space="preserve"> PAGEREF _Toc221270604 \h </w:instrText>
+              <w:instrText xml:space="preserve"> PAGEREF _Toc222559060 \h </w:instrText>
             </w:r>
             <w:r>
               <w:rPr>
@@ -2249,7 +2999,7 @@
               <w:lang w:eastAsia="sk-SK"/>
             </w:rPr>
           </w:pPr>
-          <w:hyperlink w:anchor="_Toc221270605" w:history="1">
+          <w:hyperlink w:anchor="_Toc222559061" w:history="1">
             <w:r>
               <w:rPr>
                 <w:rStyle w:val="Hypertextovprepojenie"/>
@@ -2279,7 +3029,7 @@
                 <w:noProof/>
                 <w:webHidden/>
               </w:rPr>
-              <w:instrText xml:space="preserve"> PAGEREF _Toc221270605 \h </w:instrText>
+              <w:instrText xml:space="preserve"> PAGEREF _Toc222559061 \h </w:instrText>
             </w:r>
             <w:r>
               <w:rPr>
@@ -2324,7 +3074,7 @@
               <w:lang w:eastAsia="sk-SK"/>
             </w:rPr>
           </w:pPr>
-          <w:hyperlink w:anchor="_Toc221270606" w:history="1">
+          <w:hyperlink w:anchor="_Toc222559062" w:history="1">
             <w:r>
               <w:rPr>
                 <w:rStyle w:val="Hypertextovprepojenie"/>
@@ -2354,7 +3104,7 @@
                 <w:noProof/>
                 <w:webHidden/>
               </w:rPr>
-              <w:instrText xml:space="preserve"> PAGEREF _Toc221270606 \h </w:instrText>
+              <w:instrText xml:space="preserve"> PAGEREF _Toc222559062 \h </w:instrText>
             </w:r>
             <w:r>
               <w:rPr>
@@ -2399,7 +3149,7 @@
               <w:lang w:eastAsia="sk-SK"/>
             </w:rPr>
           </w:pPr>
-          <w:hyperlink w:anchor="_Toc221270607" w:history="1">
+          <w:hyperlink w:anchor="_Toc222559063" w:history="1">
             <w:r>
               <w:rPr>
                 <w:rStyle w:val="Hypertextovprepojenie"/>
@@ -2429,7 +3179,7 @@
                 <w:noProof/>
                 <w:webHidden/>
               </w:rPr>
-              <w:instrText xml:space="preserve"> PAGEREF _Toc221270607 \h </w:instrText>
+              <w:instrText xml:space="preserve"> PAGEREF _Toc222559063 \h </w:instrText>
             </w:r>
             <w:r>
               <w:rPr>
@@ -2475,7 +3225,7 @@
               <w:lang w:eastAsia="sk-SK"/>
             </w:rPr>
           </w:pPr>
-          <w:hyperlink w:anchor="_Toc221270608" w:history="1">
+          <w:hyperlink w:anchor="_Toc222559064" w:history="1">
             <w:r>
               <w:rPr>
                 <w:rStyle w:val="Hypertextovprepojenie"/>
@@ -2519,7 +3269,7 @@
                 <w:noProof/>
                 <w:webHidden/>
               </w:rPr>
-              <w:instrText xml:space="preserve"> PAGEREF _Toc221270608 \h </w:instrText>
+              <w:instrText xml:space="preserve"> PAGEREF _Toc222559064 \h </w:instrText>
             </w:r>
             <w:r>
               <w:rPr>
@@ -2565,7 +3315,7 @@
               <w:lang w:eastAsia="sk-SK"/>
             </w:rPr>
           </w:pPr>
-          <w:hyperlink w:anchor="_Toc221270609" w:history="1">
+          <w:hyperlink w:anchor="_Toc222559065" w:history="1">
             <w:r>
               <w:rPr>
                 <w:rStyle w:val="Hypertextovprepojenie"/>
@@ -2609,7 +3359,7 @@
                 <w:noProof/>
                 <w:webHidden/>
               </w:rPr>
-              <w:instrText xml:space="preserve"> PAGEREF _Toc221270609 \h </w:instrText>
+              <w:instrText xml:space="preserve"> PAGEREF _Toc222559065 \h </w:instrText>
             </w:r>
             <w:r>
               <w:rPr>
@@ -2655,7 +3405,7 @@
               <w:lang w:eastAsia="sk-SK"/>
             </w:rPr>
           </w:pPr>
-          <w:hyperlink w:anchor="_Toc221270610" w:history="1">
+          <w:hyperlink w:anchor="_Toc222559066" w:history="1">
             <w:r>
               <w:rPr>
                 <w:rStyle w:val="Hypertextovprepojenie"/>
@@ -2699,7 +3449,7 @@
                 <w:noProof/>
                 <w:webHidden/>
               </w:rPr>
-              <w:instrText xml:space="preserve"> PAGEREF _Toc221270610 \h </w:instrText>
+              <w:instrText xml:space="preserve"> PAGEREF _Toc222559066 \h </w:instrText>
             </w:r>
             <w:r>
               <w:rPr>
@@ -2745,7 +3495,7 @@
               <w:lang w:eastAsia="sk-SK"/>
             </w:rPr>
           </w:pPr>
-          <w:hyperlink w:anchor="_Toc221270611" w:history="1">
+          <w:hyperlink w:anchor="_Toc222559067" w:history="1">
             <w:r>
               <w:rPr>
                 <w:rStyle w:val="Hypertextovprepojenie"/>
@@ -2789,7 +3539,7 @@
                 <w:noProof/>
                 <w:webHidden/>
               </w:rPr>
-              <w:instrText xml:space="preserve"> PAGEREF _Toc221270611 \h </w:instrText>
+              <w:instrText xml:space="preserve"> PAGEREF _Toc222559067 \h </w:instrText>
             </w:r>
             <w:r>
               <w:rPr>
@@ -2835,7 +3585,7 @@
               <w:lang w:eastAsia="sk-SK"/>
             </w:rPr>
           </w:pPr>
-          <w:hyperlink w:anchor="_Toc221270612" w:history="1">
+          <w:hyperlink w:anchor="_Toc222559068" w:history="1">
             <w:r>
               <w:rPr>
                 <w:rStyle w:val="Hypertextovprepojenie"/>
@@ -2879,7 +3629,7 @@
                 <w:noProof/>
                 <w:webHidden/>
               </w:rPr>
-              <w:instrText xml:space="preserve"> PAGEREF _Toc221270612 \h </w:instrText>
+              <w:instrText xml:space="preserve"> PAGEREF _Toc222559068 \h </w:instrText>
             </w:r>
             <w:r>
               <w:rPr>
@@ -2925,7 +3675,7 @@
               <w:lang w:eastAsia="sk-SK"/>
             </w:rPr>
           </w:pPr>
-          <w:hyperlink w:anchor="_Toc221270613" w:history="1">
+          <w:hyperlink w:anchor="_Toc222559069" w:history="1">
             <w:r>
               <w:rPr>
                 <w:rStyle w:val="Hypertextovprepojenie"/>
@@ -2969,7 +3719,7 @@
                 <w:noProof/>
                 <w:webHidden/>
               </w:rPr>
-              <w:instrText xml:space="preserve"> PAGEREF _Toc221270613 \h </w:instrText>
+              <w:instrText xml:space="preserve"> PAGEREF _Toc222559069 \h </w:instrText>
             </w:r>
             <w:r>
               <w:rPr>
@@ -3015,7 +3765,7 @@
               <w:lang w:eastAsia="sk-SK"/>
             </w:rPr>
           </w:pPr>
-          <w:hyperlink w:anchor="_Toc221270614" w:history="1">
+          <w:hyperlink w:anchor="_Toc222559070" w:history="1">
             <w:r>
               <w:rPr>
                 <w:rStyle w:val="Hypertextovprepojenie"/>
@@ -3059,7 +3809,7 @@
                 <w:noProof/>
                 <w:webHidden/>
               </w:rPr>
-              <w:instrText xml:space="preserve"> PAGEREF _Toc221270614 \h </w:instrText>
+              <w:instrText xml:space="preserve"> PAGEREF _Toc222559070 \h </w:instrText>
             </w:r>
             <w:r>
               <w:rPr>
@@ -3105,7 +3855,7 @@
               <w:lang w:eastAsia="sk-SK"/>
             </w:rPr>
           </w:pPr>
-          <w:hyperlink w:anchor="_Toc221270615" w:history="1">
+          <w:hyperlink w:anchor="_Toc222559071" w:history="1">
             <w:r>
               <w:rPr>
                 <w:rStyle w:val="Hypertextovprepojenie"/>
@@ -3149,7 +3899,7 @@
                 <w:noProof/>
                 <w:webHidden/>
               </w:rPr>
-              <w:instrText xml:space="preserve"> PAGEREF _Toc221270615 \h </w:instrText>
+              <w:instrText xml:space="preserve"> PAGEREF _Toc222559071 \h </w:instrText>
             </w:r>
             <w:r>
               <w:rPr>
@@ -3195,7 +3945,7 @@
               <w:lang w:eastAsia="sk-SK"/>
             </w:rPr>
           </w:pPr>
-          <w:hyperlink w:anchor="_Toc221270616" w:history="1">
+          <w:hyperlink w:anchor="_Toc222559072" w:history="1">
             <w:r>
               <w:rPr>
                 <w:rStyle w:val="Hypertextovprepojenie"/>
@@ -3239,7 +3989,7 @@
                 <w:noProof/>
                 <w:webHidden/>
               </w:rPr>
-              <w:instrText xml:space="preserve"> PAGEREF _Toc221270616 \h </w:instrText>
+              <w:instrText xml:space="preserve"> PAGEREF _Toc222559072 \h </w:instrText>
             </w:r>
             <w:r>
               <w:rPr>
@@ -3285,7 +4035,7 @@
               <w:lang w:eastAsia="sk-SK"/>
             </w:rPr>
           </w:pPr>
-          <w:hyperlink w:anchor="_Toc221270617" w:history="1">
+          <w:hyperlink w:anchor="_Toc222559073" w:history="1">
             <w:r>
               <w:rPr>
                 <w:rStyle w:val="Hypertextovprepojenie"/>
@@ -3329,7 +4079,7 @@
                 <w:noProof/>
                 <w:webHidden/>
               </w:rPr>
-              <w:instrText xml:space="preserve"> PAGEREF _Toc221270617 \h </w:instrText>
+              <w:instrText xml:space="preserve"> PAGEREF _Toc222559073 \h </w:instrText>
             </w:r>
             <w:r>
               <w:rPr>
@@ -3375,7 +4125,7 @@
               <w:lang w:eastAsia="sk-SK"/>
             </w:rPr>
           </w:pPr>
-          <w:hyperlink w:anchor="_Toc221270618" w:history="1">
+          <w:hyperlink w:anchor="_Toc222559074" w:history="1">
             <w:r>
               <w:rPr>
                 <w:rStyle w:val="Hypertextovprepojenie"/>
@@ -3419,7 +4169,7 @@
                 <w:noProof/>
                 <w:webHidden/>
               </w:rPr>
-              <w:instrText xml:space="preserve"> PAGEREF _Toc221270618 \h </w:instrText>
+              <w:instrText xml:space="preserve"> PAGEREF _Toc222559074 \h </w:instrText>
             </w:r>
             <w:r>
               <w:rPr>
@@ -3464,7 +4214,7 @@
               <w:lang w:eastAsia="sk-SK"/>
             </w:rPr>
           </w:pPr>
-          <w:hyperlink w:anchor="_Toc221270619" w:history="1">
+          <w:hyperlink w:anchor="_Toc222559075" w:history="1">
             <w:r>
               <w:rPr>
                 <w:rStyle w:val="Hypertextovprepojenie"/>
@@ -3494,7 +4244,7 @@
                 <w:noProof/>
                 <w:webHidden/>
               </w:rPr>
-              <w:instrText xml:space="preserve"> PAGEREF _Toc221270619 \h </w:instrText>
+              <w:instrText xml:space="preserve"> PAGEREF _Toc222559075 \h </w:instrText>
             </w:r>
             <w:r>
               <w:rPr>
@@ -3539,7 +4289,7 @@
               <w:lang w:eastAsia="sk-SK"/>
             </w:rPr>
           </w:pPr>
-          <w:hyperlink w:anchor="_Toc221270620" w:history="1">
+          <w:hyperlink w:anchor="_Toc222559076" w:history="1">
             <w:r>
               <w:rPr>
                 <w:rStyle w:val="Hypertextovprepojenie"/>
@@ -3569,7 +4319,7 @@
                 <w:noProof/>
                 <w:webHidden/>
               </w:rPr>
-              <w:instrText xml:space="preserve"> PAGEREF _Toc221270620 \h </w:instrText>
+              <w:instrText xml:space="preserve"> PAGEREF _Toc222559076 \h </w:instrText>
             </w:r>
             <w:r>
               <w:rPr>
@@ -3614,7 +4364,7 @@
               <w:lang w:eastAsia="sk-SK"/>
             </w:rPr>
           </w:pPr>
-          <w:hyperlink w:anchor="_Toc221270621" w:history="1">
+          <w:hyperlink w:anchor="_Toc222559077" w:history="1">
             <w:r>
               <w:rPr>
                 <w:rStyle w:val="Hypertextovprepojenie"/>
@@ -3644,7 +4394,7 @@
                 <w:noProof/>
                 <w:webHidden/>
               </w:rPr>
-              <w:instrText xml:space="preserve"> PAGEREF _Toc221270621 \h </w:instrText>
+              <w:instrText xml:space="preserve"> PAGEREF _Toc222559077 \h </w:instrText>
             </w:r>
             <w:r>
               <w:rPr>
@@ -3690,7 +4440,7 @@
               <w:lang w:eastAsia="sk-SK"/>
             </w:rPr>
           </w:pPr>
-          <w:hyperlink w:anchor="_Toc221270622" w:history="1">
+          <w:hyperlink w:anchor="_Toc222559078" w:history="1">
             <w:r>
               <w:rPr>
                 <w:rStyle w:val="Hypertextovprepojenie"/>
@@ -3734,7 +4484,7 @@
                 <w:noProof/>
                 <w:webHidden/>
               </w:rPr>
-              <w:instrText xml:space="preserve"> PAGEREF _Toc221270622 \h </w:instrText>
+              <w:instrText xml:space="preserve"> PAGEREF _Toc222559078 \h </w:instrText>
             </w:r>
             <w:r>
               <w:rPr>
@@ -3780,7 +4530,7 @@
               <w:lang w:eastAsia="sk-SK"/>
             </w:rPr>
           </w:pPr>
-          <w:hyperlink w:anchor="_Toc221270623" w:history="1">
+          <w:hyperlink w:anchor="_Toc222559079" w:history="1">
             <w:r>
               <w:rPr>
                 <w:rStyle w:val="Hypertextovprepojenie"/>
@@ -3824,7 +4574,7 @@
                 <w:noProof/>
                 <w:webHidden/>
               </w:rPr>
-              <w:instrText xml:space="preserve"> PAGEREF _Toc221270623 \h </w:instrText>
+              <w:instrText xml:space="preserve"> PAGEREF _Toc222559079 \h </w:instrText>
             </w:r>
             <w:r>
               <w:rPr>
@@ -3870,7 +4620,7 @@
               <w:lang w:eastAsia="sk-SK"/>
             </w:rPr>
           </w:pPr>
-          <w:hyperlink w:anchor="_Toc221270624" w:history="1">
+          <w:hyperlink w:anchor="_Toc222559080" w:history="1">
             <w:r>
               <w:rPr>
                 <w:rStyle w:val="Hypertextovprepojenie"/>
@@ -3914,7 +4664,7 @@
                 <w:noProof/>
                 <w:webHidden/>
               </w:rPr>
-              <w:instrText xml:space="preserve"> PAGEREF _Toc221270624 \h </w:instrText>
+              <w:instrText xml:space="preserve"> PAGEREF _Toc222559080 \h </w:instrText>
             </w:r>
             <w:r>
               <w:rPr>
@@ -3960,7 +4710,7 @@
               <w:lang w:eastAsia="sk-SK"/>
             </w:rPr>
           </w:pPr>
-          <w:hyperlink w:anchor="_Toc221270625" w:history="1">
+          <w:hyperlink w:anchor="_Toc222559081" w:history="1">
             <w:r>
               <w:rPr>
                 <w:rStyle w:val="Hypertextovprepojenie"/>
@@ -4004,7 +4754,7 @@
                 <w:noProof/>
                 <w:webHidden/>
               </w:rPr>
-              <w:instrText xml:space="preserve"> PAGEREF _Toc221270625 \h </w:instrText>
+              <w:instrText xml:space="preserve"> PAGEREF _Toc222559081 \h </w:instrText>
             </w:r>
             <w:r>
               <w:rPr>
@@ -4050,7 +4800,7 @@
               <w:lang w:eastAsia="sk-SK"/>
             </w:rPr>
           </w:pPr>
-          <w:hyperlink w:anchor="_Toc221270626" w:history="1">
+          <w:hyperlink w:anchor="_Toc222559082" w:history="1">
             <w:r>
               <w:rPr>
                 <w:rStyle w:val="Hypertextovprepojenie"/>
@@ -4094,7 +4844,7 @@
                 <w:noProof/>
                 <w:webHidden/>
               </w:rPr>
-              <w:instrText xml:space="preserve"> PAGEREF _Toc221270626 \h </w:instrText>
+              <w:instrText xml:space="preserve"> PAGEREF _Toc222559082 \h </w:instrText>
             </w:r>
             <w:r>
               <w:rPr>
@@ -4140,7 +4890,7 @@
               <w:lang w:eastAsia="sk-SK"/>
             </w:rPr>
           </w:pPr>
-          <w:hyperlink w:anchor="_Toc221270627" w:history="1">
+          <w:hyperlink w:anchor="_Toc222559083" w:history="1">
             <w:r>
               <w:rPr>
                 <w:rStyle w:val="Hypertextovprepojenie"/>
@@ -4184,7 +4934,7 @@
                 <w:noProof/>
                 <w:webHidden/>
               </w:rPr>
-              <w:instrText xml:space="preserve"> PAGEREF _Toc221270627 \h </w:instrText>
+              <w:instrText xml:space="preserve"> PAGEREF _Toc222559083 \h </w:instrText>
             </w:r>
             <w:r>
               <w:rPr>
@@ -4230,7 +4980,7 @@
               <w:lang w:eastAsia="sk-SK"/>
             </w:rPr>
           </w:pPr>
-          <w:hyperlink w:anchor="_Toc221270628" w:history="1">
+          <w:hyperlink w:anchor="_Toc222559084" w:history="1">
             <w:r>
               <w:rPr>
                 <w:rStyle w:val="Hypertextovprepojenie"/>
@@ -4274,7 +5024,7 @@
                 <w:noProof/>
                 <w:webHidden/>
               </w:rPr>
-              <w:instrText xml:space="preserve"> PAGEREF _Toc221270628 \h </w:instrText>
+              <w:instrText xml:space="preserve"> PAGEREF _Toc222559084 \h </w:instrText>
             </w:r>
             <w:r>
               <w:rPr>
@@ -4320,7 +5070,7 @@
               <w:lang w:eastAsia="sk-SK"/>
             </w:rPr>
           </w:pPr>
-          <w:hyperlink w:anchor="_Toc221270629" w:history="1">
+          <w:hyperlink w:anchor="_Toc222559085" w:history="1">
             <w:r>
               <w:rPr>
                 <w:rStyle w:val="Hypertextovprepojenie"/>
@@ -4364,7 +5114,7 @@
                 <w:noProof/>
                 <w:webHidden/>
               </w:rPr>
-              <w:instrText xml:space="preserve"> PAGEREF _Toc221270629 \h </w:instrText>
+              <w:instrText xml:space="preserve"> PAGEREF _Toc222559085 \h </w:instrText>
             </w:r>
             <w:r>
               <w:rPr>
@@ -4410,7 +5160,7 @@
               <w:lang w:eastAsia="sk-SK"/>
             </w:rPr>
           </w:pPr>
-          <w:hyperlink w:anchor="_Toc221270630" w:history="1">
+          <w:hyperlink w:anchor="_Toc222559086" w:history="1">
             <w:r>
               <w:rPr>
                 <w:rStyle w:val="Hypertextovprepojenie"/>
@@ -4454,7 +5204,7 @@
                 <w:noProof/>
                 <w:webHidden/>
               </w:rPr>
-              <w:instrText xml:space="preserve"> PAGEREF _Toc221270630 \h </w:instrText>
+              <w:instrText xml:space="preserve"> PAGEREF _Toc222559086 \h </w:instrText>
             </w:r>
             <w:r>
               <w:rPr>
@@ -4500,7 +5250,7 @@
               <w:lang w:eastAsia="sk-SK"/>
             </w:rPr>
           </w:pPr>
-          <w:hyperlink w:anchor="_Toc221270631" w:history="1">
+          <w:hyperlink w:anchor="_Toc222559087" w:history="1">
             <w:r>
               <w:rPr>
                 <w:rStyle w:val="Hypertextovprepojenie"/>
@@ -4544,7 +5294,7 @@
                 <w:noProof/>
                 <w:webHidden/>
               </w:rPr>
-              <w:instrText xml:space="preserve"> PAGEREF _Toc221270631 \h </w:instrText>
+              <w:instrText xml:space="preserve"> PAGEREF _Toc222559087 \h </w:instrText>
             </w:r>
             <w:r>
               <w:rPr>
@@ -4590,7 +5340,7 @@
               <w:lang w:eastAsia="sk-SK"/>
             </w:rPr>
           </w:pPr>
-          <w:hyperlink w:anchor="_Toc221270632" w:history="1">
+          <w:hyperlink w:anchor="_Toc222559088" w:history="1">
             <w:r>
               <w:rPr>
                 <w:rStyle w:val="Hypertextovprepojenie"/>
@@ -4634,7 +5384,7 @@
                 <w:noProof/>
                 <w:webHidden/>
               </w:rPr>
-              <w:instrText xml:space="preserve"> PAGEREF _Toc221270632 \h </w:instrText>
+              <w:instrText xml:space="preserve"> PAGEREF _Toc222559088 \h </w:instrText>
             </w:r>
             <w:r>
               <w:rPr>
@@ -4680,7 +5430,7 @@
               <w:lang w:eastAsia="sk-SK"/>
             </w:rPr>
           </w:pPr>
-          <w:hyperlink w:anchor="_Toc221270633" w:history="1">
+          <w:hyperlink w:anchor="_Toc222559089" w:history="1">
             <w:r>
               <w:rPr>
                 <w:rStyle w:val="Hypertextovprepojenie"/>
@@ -4724,7 +5474,7 @@
                 <w:noProof/>
                 <w:webHidden/>
               </w:rPr>
-              <w:instrText xml:space="preserve"> PAGEREF _Toc221270633 \h </w:instrText>
+              <w:instrText xml:space="preserve"> PAGEREF _Toc222559089 \h </w:instrText>
             </w:r>
             <w:r>
               <w:rPr>
@@ -4770,7 +5520,7 @@
               <w:lang w:eastAsia="sk-SK"/>
             </w:rPr>
           </w:pPr>
-          <w:hyperlink w:anchor="_Toc221270634" w:history="1">
+          <w:hyperlink w:anchor="_Toc222559090" w:history="1">
             <w:r>
               <w:rPr>
                 <w:rStyle w:val="Hypertextovprepojenie"/>
@@ -4814,7 +5564,7 @@
                 <w:noProof/>
                 <w:webHidden/>
               </w:rPr>
-              <w:instrText xml:space="preserve"> PAGEREF _Toc221270634 \h </w:instrText>
+              <w:instrText xml:space="preserve"> PAGEREF _Toc222559090 \h </w:instrText>
             </w:r>
             <w:r>
               <w:rPr>
@@ -4860,7 +5610,7 @@
               <w:lang w:eastAsia="sk-SK"/>
             </w:rPr>
           </w:pPr>
-          <w:hyperlink w:anchor="_Toc221270635" w:history="1">
+          <w:hyperlink w:anchor="_Toc222559091" w:history="1">
             <w:r>
               <w:rPr>
                 <w:rStyle w:val="Hypertextovprepojenie"/>
@@ -4904,7 +5654,7 @@
                 <w:noProof/>
                 <w:webHidden/>
               </w:rPr>
-              <w:instrText xml:space="preserve"> PAGEREF _Toc221270635 \h </w:instrText>
+              <w:instrText xml:space="preserve"> PAGEREF _Toc222559091 \h </w:instrText>
             </w:r>
             <w:r>
               <w:rPr>
@@ -4950,7 +5700,7 @@
               <w:lang w:eastAsia="sk-SK"/>
             </w:rPr>
           </w:pPr>
-          <w:hyperlink w:anchor="_Toc221270636" w:history="1">
+          <w:hyperlink w:anchor="_Toc222559092" w:history="1">
             <w:r>
               <w:rPr>
                 <w:rStyle w:val="Hypertextovprepojenie"/>
@@ -4994,7 +5744,7 @@
                 <w:noProof/>
                 <w:webHidden/>
               </w:rPr>
-              <w:instrText xml:space="preserve"> PAGEREF _Toc221270636 \h </w:instrText>
+              <w:instrText xml:space="preserve"> PAGEREF _Toc222559092 \h </w:instrText>
             </w:r>
             <w:r>
               <w:rPr>
@@ -5040,7 +5790,7 @@
               <w:lang w:eastAsia="sk-SK"/>
             </w:rPr>
           </w:pPr>
-          <w:hyperlink w:anchor="_Toc221270637" w:history="1">
+          <w:hyperlink w:anchor="_Toc222559093" w:history="1">
             <w:r>
               <w:rPr>
                 <w:rStyle w:val="Hypertextovprepojenie"/>
@@ -5084,7 +5834,7 @@
                 <w:noProof/>
                 <w:webHidden/>
               </w:rPr>
-              <w:instrText xml:space="preserve"> PAGEREF _Toc221270637 \h </w:instrText>
+              <w:instrText xml:space="preserve"> PAGEREF _Toc222559093 \h </w:instrText>
             </w:r>
             <w:r>
               <w:rPr>
@@ -5130,7 +5880,7 @@
               <w:lang w:eastAsia="sk-SK"/>
             </w:rPr>
           </w:pPr>
-          <w:hyperlink w:anchor="_Toc221270638" w:history="1">
+          <w:hyperlink w:anchor="_Toc222559094" w:history="1">
             <w:r>
               <w:rPr>
                 <w:rStyle w:val="Hypertextovprepojenie"/>
@@ -5174,7 +5924,7 @@
                 <w:noProof/>
                 <w:webHidden/>
               </w:rPr>
-              <w:instrText xml:space="preserve"> PAGEREF _Toc221270638 \h </w:instrText>
+              <w:instrText xml:space="preserve"> PAGEREF _Toc222559094 \h </w:instrText>
             </w:r>
             <w:r>
               <w:rPr>
@@ -5220,7 +5970,7 @@
               <w:lang w:eastAsia="sk-SK"/>
             </w:rPr>
           </w:pPr>
-          <w:hyperlink w:anchor="_Toc221270639" w:history="1">
+          <w:hyperlink w:anchor="_Toc222559095" w:history="1">
             <w:r>
               <w:rPr>
                 <w:rStyle w:val="Hypertextovprepojenie"/>
@@ -5264,7 +6014,7 @@
                 <w:noProof/>
                 <w:webHidden/>
               </w:rPr>
-              <w:instrText xml:space="preserve"> PAGEREF _Toc221270639 \h </w:instrText>
+              <w:instrText xml:space="preserve"> PAGEREF _Toc222559095 \h </w:instrText>
             </w:r>
             <w:r>
               <w:rPr>
@@ -5310,7 +6060,7 @@
               <w:lang w:eastAsia="sk-SK"/>
             </w:rPr>
           </w:pPr>
-          <w:hyperlink w:anchor="_Toc221270640" w:history="1">
+          <w:hyperlink w:anchor="_Toc222559096" w:history="1">
             <w:r>
               <w:rPr>
                 <w:rStyle w:val="Hypertextovprepojenie"/>
@@ -5354,7 +6104,7 @@
                 <w:noProof/>
                 <w:webHidden/>
               </w:rPr>
-              <w:instrText xml:space="preserve"> PAGEREF _Toc221270640 \h </w:instrText>
+              <w:instrText xml:space="preserve"> PAGEREF _Toc222559096 \h </w:instrText>
             </w:r>
             <w:r>
               <w:rPr>
@@ -5400,7 +6150,7 @@
               <w:lang w:eastAsia="sk-SK"/>
             </w:rPr>
           </w:pPr>
-          <w:hyperlink w:anchor="_Toc221270641" w:history="1">
+          <w:hyperlink w:anchor="_Toc222559097" w:history="1">
             <w:r>
               <w:rPr>
                 <w:rStyle w:val="Hypertextovprepojenie"/>
@@ -5444,7 +6194,7 @@
                 <w:noProof/>
                 <w:webHidden/>
               </w:rPr>
-              <w:instrText xml:space="preserve"> PAGEREF _Toc221270641 \h </w:instrText>
+              <w:instrText xml:space="preserve"> PAGEREF _Toc222559097 \h </w:instrText>
             </w:r>
             <w:r>
               <w:rPr>
@@ -5490,7 +6240,7 @@
               <w:lang w:eastAsia="sk-SK"/>
             </w:rPr>
           </w:pPr>
-          <w:hyperlink w:anchor="_Toc221270642" w:history="1">
+          <w:hyperlink w:anchor="_Toc222559098" w:history="1">
             <w:r>
               <w:rPr>
                 <w:rStyle w:val="Hypertextovprepojenie"/>
@@ -5534,7 +6284,7 @@
                 <w:noProof/>
                 <w:webHidden/>
               </w:rPr>
-              <w:instrText xml:space="preserve"> PAGEREF _Toc221270642 \h </w:instrText>
+              <w:instrText xml:space="preserve"> PAGEREF _Toc222559098 \h </w:instrText>
             </w:r>
             <w:r>
               <w:rPr>
@@ -5580,7 +6330,7 @@
               <w:lang w:eastAsia="sk-SK"/>
             </w:rPr>
           </w:pPr>
-          <w:hyperlink w:anchor="_Toc221270643" w:history="1">
+          <w:hyperlink w:anchor="_Toc222559099" w:history="1">
             <w:r>
               <w:rPr>
                 <w:rStyle w:val="Hypertextovprepojenie"/>
@@ -5624,7 +6374,7 @@
                 <w:noProof/>
                 <w:webHidden/>
               </w:rPr>
-              <w:instrText xml:space="preserve"> PAGEREF _Toc221270643 \h </w:instrText>
+              <w:instrText xml:space="preserve"> PAGEREF _Toc222559099 \h </w:instrText>
             </w:r>
             <w:r>
               <w:rPr>
@@ -5670,7 +6420,7 @@
               <w:lang w:eastAsia="sk-SK"/>
             </w:rPr>
           </w:pPr>
-          <w:hyperlink w:anchor="_Toc221270644" w:history="1">
+          <w:hyperlink w:anchor="_Toc222559100" w:history="1">
             <w:r>
               <w:rPr>
                 <w:rStyle w:val="Hypertextovprepojenie"/>
@@ -5714,7 +6464,7 @@
                 <w:noProof/>
                 <w:webHidden/>
               </w:rPr>
-              <w:instrText xml:space="preserve"> PAGEREF _Toc221270644 \h </w:instrText>
+              <w:instrText xml:space="preserve"> PAGEREF _Toc222559100 \h </w:instrText>
             </w:r>
             <w:r>
               <w:rPr>
@@ -5760,7 +6510,7 @@
               <w:lang w:eastAsia="sk-SK"/>
             </w:rPr>
           </w:pPr>
-          <w:hyperlink w:anchor="_Toc221270645" w:history="1">
+          <w:hyperlink w:anchor="_Toc222559101" w:history="1">
             <w:r>
               <w:rPr>
                 <w:rStyle w:val="Hypertextovprepojenie"/>
@@ -5804,7 +6554,7 @@
                 <w:noProof/>
                 <w:webHidden/>
               </w:rPr>
-              <w:instrText xml:space="preserve"> PAGEREF _Toc221270645 \h </w:instrText>
+              <w:instrText xml:space="preserve"> PAGEREF _Toc222559101 \h </w:instrText>
             </w:r>
             <w:r>
               <w:rPr>
@@ -6765,7 +7515,7 @@
         <w:pStyle w:val="Kapitola"/>
         <w:ind w:left="426" w:hanging="426"/>
       </w:pPr>
-      <w:bookmarkStart w:id="0" w:name="_Toc221270601"/>
+      <w:bookmarkStart w:id="0" w:name="_Toc222559057"/>
       <w:r>
         <w:lastRenderedPageBreak/>
         <w:t>ÚVOD</w:t>
@@ -6850,7 +7600,7 @@
       <w:pPr>
         <w:pStyle w:val="Kapitola"/>
       </w:pPr>
-      <w:bookmarkStart w:id="1" w:name="_Toc221270602"/>
+      <w:bookmarkStart w:id="1" w:name="_Toc222559058"/>
       <w:r>
         <w:lastRenderedPageBreak/>
         <w:t>Analýza existujúcich systémov na správu podujatí</w:t>
@@ -6865,7 +7615,7 @@
           <w:numId w:val="8"/>
         </w:numPr>
       </w:pPr>
-      <w:bookmarkStart w:id="2" w:name="_Toc221270603"/>
+      <w:bookmarkStart w:id="2" w:name="_Toc222559059"/>
       <w:r>
         <w:t>Charakteristika systémov na správu podujatí</w:t>
       </w:r>
@@ -7093,7 +7843,7 @@
           <w:numId w:val="8"/>
         </w:numPr>
       </w:pPr>
-      <w:bookmarkStart w:id="3" w:name="_Toc221270604"/>
+      <w:bookmarkStart w:id="3" w:name="_Toc222559060"/>
       <w:r>
         <w:t>Prehľad populárnych riešení</w:t>
       </w:r>
@@ -7110,7 +7860,7 @@
           <w:color w:val="auto"/>
         </w:rPr>
       </w:pPr>
-      <w:bookmarkStart w:id="4" w:name="_Toc221270605"/>
+      <w:bookmarkStart w:id="4" w:name="_Toc222559061"/>
       <w:proofErr w:type="spellStart"/>
       <w:r>
         <w:rPr>
@@ -7143,7 +7893,7 @@
           <w:color w:val="auto"/>
         </w:rPr>
       </w:pPr>
-      <w:bookmarkStart w:id="5" w:name="_Toc221270606"/>
+      <w:bookmarkStart w:id="5" w:name="_Toc222559062"/>
       <w:r>
         <w:rPr>
           <w:rFonts w:ascii="Times New Roman" w:eastAsia="Times New Roman" w:hAnsi="Times New Roman" w:cs="Times New Roman"/>
@@ -7178,7 +7928,7 @@
           <w:color w:val="auto"/>
         </w:rPr>
       </w:pPr>
-      <w:bookmarkStart w:id="6" w:name="_Toc221270607"/>
+      <w:bookmarkStart w:id="6" w:name="_Toc222559063"/>
       <w:r>
         <w:rPr>
           <w:rFonts w:ascii="Times New Roman" w:eastAsia="Times New Roman" w:hAnsi="Times New Roman" w:cs="Times New Roman"/>
@@ -7216,7 +7966,7 @@
           <w:numId w:val="8"/>
         </w:numPr>
       </w:pPr>
-      <w:bookmarkStart w:id="7" w:name="_Toc221270608"/>
+      <w:bookmarkStart w:id="7" w:name="_Toc222559064"/>
       <w:r>
         <w:t>Porovnanie a zhodnotenie</w:t>
       </w:r>
@@ -7667,7 +8417,7 @@
       <w:pPr>
         <w:pStyle w:val="Kapitola"/>
       </w:pPr>
-      <w:bookmarkStart w:id="8" w:name="_Toc221270609"/>
+      <w:bookmarkStart w:id="8" w:name="_Toc222559065"/>
       <w:r>
         <w:lastRenderedPageBreak/>
         <w:t>Výber technológií pre vývoj aplikácie EventZo</w:t>
@@ -7682,7 +8432,7 @@
           <w:numId w:val="8"/>
         </w:numPr>
       </w:pPr>
-      <w:bookmarkStart w:id="9" w:name="_Toc221270610"/>
+      <w:bookmarkStart w:id="9" w:name="_Toc222559066"/>
       <w:r>
         <w:t>Backend technológie</w:t>
       </w:r>
@@ -7720,7 +8470,7 @@
           <w:numId w:val="8"/>
         </w:numPr>
       </w:pPr>
-      <w:bookmarkStart w:id="10" w:name="_Toc221270611"/>
+      <w:bookmarkStart w:id="10" w:name="_Toc222559067"/>
       <w:r>
         <w:t>Frontend technológie</w:t>
       </w:r>
@@ -7766,7 +8516,7 @@
           <w:numId w:val="8"/>
         </w:numPr>
       </w:pPr>
-      <w:bookmarkStart w:id="11" w:name="_Toc221270612"/>
+      <w:bookmarkStart w:id="11" w:name="_Toc222559068"/>
       <w:r>
         <w:t>Databázové riešenie</w:t>
       </w:r>
@@ -7798,7 +8548,7 @@
           <w:numId w:val="8"/>
         </w:numPr>
       </w:pPr>
-      <w:bookmarkStart w:id="12" w:name="_Toc221270613"/>
+      <w:bookmarkStart w:id="12" w:name="_Toc222559069"/>
       <w:r>
         <w:t>Generovanie QR kódov</w:t>
       </w:r>
@@ -7840,7 +8590,7 @@
           <w:numId w:val="8"/>
         </w:numPr>
       </w:pPr>
-      <w:bookmarkStart w:id="13" w:name="_Toc221270614"/>
+      <w:bookmarkStart w:id="13" w:name="_Toc222559070"/>
       <w:r>
         <w:t>Prečo boli zvolené práve tieto technológie</w:t>
       </w:r>
@@ -8480,7 +9230,7 @@
       <w:pPr>
         <w:pStyle w:val="Kapitola"/>
       </w:pPr>
-      <w:bookmarkStart w:id="14" w:name="_Toc221270615"/>
+      <w:bookmarkStart w:id="14" w:name="_Toc222559071"/>
       <w:r>
         <w:lastRenderedPageBreak/>
         <w:t>Návrh konceptu a architektúry aplikácie EventZo</w:t>
@@ -8498,7 +9248,7 @@
           <w:noProof/>
         </w:rPr>
       </w:pPr>
-      <w:bookmarkStart w:id="15" w:name="_Toc221270616"/>
+      <w:bookmarkStart w:id="15" w:name="_Toc222559072"/>
       <w:r>
         <w:rPr>
           <w:noProof/>
@@ -8529,7 +9279,7 @@
           <w:noProof/>
         </w:rPr>
       </w:pPr>
-      <w:bookmarkStart w:id="16" w:name="_Toc221270617"/>
+      <w:bookmarkStart w:id="16" w:name="_Toc222559073"/>
       <w:r>
         <w:rPr>
           <w:noProof/>
@@ -8667,7 +9417,7 @@
           <w:noProof/>
         </w:rPr>
       </w:pPr>
-      <w:bookmarkStart w:id="17" w:name="_Toc221270618"/>
+      <w:bookmarkStart w:id="17" w:name="_Toc222559074"/>
       <w:r>
         <w:rPr>
           <w:noProof/>
@@ -8688,7 +9438,7 @@
           <w:color w:val="auto"/>
         </w:rPr>
       </w:pPr>
-      <w:bookmarkStart w:id="18" w:name="_Toc221270619"/>
+      <w:bookmarkStart w:id="18" w:name="_Toc222559075"/>
       <w:r>
         <w:rPr>
           <w:rFonts w:ascii="Times New Roman" w:eastAsia="Times New Roman" w:hAnsi="Times New Roman" w:cs="Times New Roman"/>
@@ -8724,7 +9474,7 @@
           <w:color w:val="auto"/>
         </w:rPr>
       </w:pPr>
-      <w:bookmarkStart w:id="19" w:name="_Toc221270620"/>
+      <w:bookmarkStart w:id="19" w:name="_Toc222559076"/>
       <w:r>
         <w:rPr>
           <w:rFonts w:ascii="Times New Roman" w:eastAsia="Times New Roman" w:hAnsi="Times New Roman" w:cs="Times New Roman"/>
@@ -8760,7 +9510,7 @@
           <w:color w:val="auto"/>
         </w:rPr>
       </w:pPr>
-      <w:bookmarkStart w:id="20" w:name="_Toc221270621"/>
+      <w:bookmarkStart w:id="20" w:name="_Toc222559077"/>
       <w:r>
         <w:rPr>
           <w:rFonts w:ascii="Times New Roman" w:eastAsia="Times New Roman" w:hAnsi="Times New Roman" w:cs="Times New Roman"/>
@@ -8803,7 +9553,7 @@
           <w:noProof/>
         </w:rPr>
       </w:pPr>
-      <w:bookmarkStart w:id="21" w:name="_Toc221270622"/>
+      <w:bookmarkStart w:id="21" w:name="_Toc222559078"/>
       <w:r>
         <w:rPr>
           <w:noProof/>
@@ -9100,7 +9850,7 @@
           <w:noProof/>
         </w:rPr>
       </w:pPr>
-      <w:bookmarkStart w:id="22" w:name="_Toc221270623"/>
+      <w:bookmarkStart w:id="22" w:name="_Toc222559079"/>
       <w:r>
         <w:rPr>
           <w:noProof/>
@@ -9121,7 +9871,7 @@
           <w:noProof/>
         </w:rPr>
       </w:pPr>
-      <w:bookmarkStart w:id="23" w:name="_Toc221270624"/>
+      <w:bookmarkStart w:id="23" w:name="_Toc222559080"/>
       <w:r>
         <w:rPr>
           <w:noProof/>
@@ -9408,7 +10158,7 @@
           <w:noProof/>
         </w:rPr>
       </w:pPr>
-      <w:bookmarkStart w:id="24" w:name="_Toc221270625"/>
+      <w:bookmarkStart w:id="24" w:name="_Toc222559081"/>
       <w:r>
         <w:rPr>
           <w:noProof/>
@@ -9909,7 +10659,7 @@
           <w:noProof/>
         </w:rPr>
       </w:pPr>
-      <w:bookmarkStart w:id="25" w:name="_Toc221270626"/>
+      <w:bookmarkStart w:id="25" w:name="_Toc222559082"/>
       <w:r>
         <w:rPr>
           <w:noProof/>
@@ -9930,7 +10680,7 @@
           <w:noProof/>
         </w:rPr>
       </w:pPr>
-      <w:bookmarkStart w:id="26" w:name="_Toc221270627"/>
+      <w:bookmarkStart w:id="26" w:name="_Toc222559083"/>
       <w:r>
         <w:rPr>
           <w:noProof/>
@@ -10363,7 +11113,7 @@
           <w:noProof/>
         </w:rPr>
       </w:pPr>
-      <w:bookmarkStart w:id="27" w:name="_Toc221270628"/>
+      <w:bookmarkStart w:id="27" w:name="_Toc222559084"/>
       <w:r>
         <w:rPr>
           <w:noProof/>
@@ -10416,7 +11166,7 @@
           <w:noProof/>
         </w:rPr>
       </w:pPr>
-      <w:bookmarkStart w:id="28" w:name="_Toc221270629"/>
+      <w:bookmarkStart w:id="28" w:name="_Toc222559085"/>
       <w:r>
         <w:rPr>
           <w:noProof/>
@@ -10604,7 +11354,7 @@
           <w:noProof/>
         </w:rPr>
       </w:pPr>
-      <w:bookmarkStart w:id="29" w:name="_Toc221270630"/>
+      <w:bookmarkStart w:id="29" w:name="_Toc222559086"/>
       <w:r>
         <w:rPr>
           <w:noProof/>
@@ -10625,7 +11375,7 @@
           <w:noProof/>
         </w:rPr>
       </w:pPr>
-      <w:bookmarkStart w:id="30" w:name="_Toc221270631"/>
+      <w:bookmarkStart w:id="30" w:name="_Toc222559087"/>
       <w:r>
         <w:rPr>
           <w:noProof/>
@@ -10709,7 +11459,7 @@
           <w:noProof/>
         </w:rPr>
       </w:pPr>
-      <w:bookmarkStart w:id="31" w:name="_Toc221270632"/>
+      <w:bookmarkStart w:id="31" w:name="_Toc222559088"/>
       <w:r>
         <w:rPr>
           <w:noProof/>
@@ -10793,7 +11543,7 @@
           <w:noProof/>
         </w:rPr>
       </w:pPr>
-      <w:bookmarkStart w:id="32" w:name="_Toc221270633"/>
+      <w:bookmarkStart w:id="32" w:name="_Toc222559089"/>
       <w:r>
         <w:rPr>
           <w:noProof/>
@@ -10860,7 +11610,7 @@
           <w:noProof/>
         </w:rPr>
       </w:pPr>
-      <w:bookmarkStart w:id="33" w:name="_Toc221270634"/>
+      <w:bookmarkStart w:id="33" w:name="_Toc222559090"/>
       <w:r>
         <w:rPr>
           <w:noProof/>
@@ -10881,7 +11631,7 @@
           <w:noProof/>
         </w:rPr>
       </w:pPr>
-      <w:bookmarkStart w:id="34" w:name="_Toc221270635"/>
+      <w:bookmarkStart w:id="34" w:name="_Toc222559091"/>
       <w:r>
         <w:rPr>
           <w:noProof/>
@@ -11180,7 +11930,7 @@
           <w:noProof/>
         </w:rPr>
       </w:pPr>
-      <w:bookmarkStart w:id="35" w:name="_Toc221270636"/>
+      <w:bookmarkStart w:id="35" w:name="_Toc222559092"/>
       <w:r>
         <w:rPr>
           <w:noProof/>
@@ -11456,7 +12206,7 @@
           <w:noProof/>
         </w:rPr>
       </w:pPr>
-      <w:bookmarkStart w:id="36" w:name="_Toc221270637"/>
+      <w:bookmarkStart w:id="36" w:name="_Toc222559093"/>
       <w:r>
         <w:rPr>
           <w:noProof/>
@@ -11479,7 +12229,7 @@
           <w:noProof/>
         </w:rPr>
       </w:pPr>
-      <w:bookmarkStart w:id="37" w:name="_Toc221270638"/>
+      <w:bookmarkStart w:id="37" w:name="_Toc222559094"/>
       <w:r>
         <w:rPr>
           <w:noProof/>
@@ -11753,7 +12503,7 @@
           <w:noProof/>
         </w:rPr>
       </w:pPr>
-      <w:bookmarkStart w:id="38" w:name="_Toc221270639"/>
+      <w:bookmarkStart w:id="38" w:name="_Toc222559095"/>
       <w:r>
         <w:rPr>
           <w:noProof/>
@@ -11874,7 +12624,7 @@
           <w:noProof/>
         </w:rPr>
       </w:pPr>
-      <w:bookmarkStart w:id="39" w:name="_Toc221270640"/>
+      <w:bookmarkStart w:id="39" w:name="_Toc222559096"/>
       <w:r>
         <w:rPr>
           <w:noProof/>
@@ -11894,7 +12644,7 @@
           <w:noProof/>
         </w:rPr>
       </w:pPr>
-      <w:bookmarkStart w:id="40" w:name="_Toc221270641"/>
+      <w:bookmarkStart w:id="40" w:name="_Toc222559097"/>
       <w:r>
         <w:rPr>
           <w:noProof/>
@@ -11979,7 +12729,7 @@
           <w:noProof/>
         </w:rPr>
       </w:pPr>
-      <w:bookmarkStart w:id="41" w:name="_Toc221270642"/>
+      <w:bookmarkStart w:id="41" w:name="_Toc222559098"/>
       <w:r>
         <w:rPr>
           <w:noProof/>
@@ -12400,7 +13150,7 @@
       <w:pPr>
         <w:pStyle w:val="Kapitola"/>
       </w:pPr>
-      <w:bookmarkStart w:id="42" w:name="_Toc221270643"/>
+      <w:bookmarkStart w:id="42" w:name="_Toc222559099"/>
       <w:r>
         <w:t>Prínos práce a zhodnotenie riešenia</w:t>
       </w:r>
@@ -12704,7 +13454,7 @@
           <w:noProof/>
         </w:rPr>
       </w:pPr>
-      <w:bookmarkStart w:id="43" w:name="_Toc221270644"/>
+      <w:bookmarkStart w:id="43" w:name="_Toc222559100"/>
       <w:r>
         <w:rPr>
           <w:noProof/>
@@ -13285,7 +14035,7 @@
           <w:noProof/>
         </w:rPr>
       </w:pPr>
-      <w:bookmarkStart w:id="44" w:name="_Toc221270645"/>
+      <w:bookmarkStart w:id="44" w:name="_Toc222559101"/>
       <w:r>
         <w:rPr>
           <w:noProof/>
@@ -16281,6 +17031,15 @@
 </file>
 
 <file path=customXml/item1.xml><?xml version="1.0" encoding="utf-8"?>
+<?mso-contentType ?>
+<FormTemplates xmlns="http://schemas.microsoft.com/sharepoint/v3/contenttype/forms">
+  <Display>DocumentLibraryForm</Display>
+  <Edit>DocumentLibraryForm</Edit>
+  <New>DocumentLibraryForm</New>
+</FormTemplates>
+</file>
+
+<file path=customXml/item2.xml><?xml version="1.0" encoding="utf-8"?>
 <ct:contentTypeSchema xmlns:ct="http://schemas.microsoft.com/office/2006/metadata/contentType" xmlns:ma="http://schemas.microsoft.com/office/2006/metadata/properties/metaAttributes" ct:_="" ma:_="" ma:contentTypeName="Dokument" ma:contentTypeID="0x010100FF914F332154174D803A7B644D03395C" ma:contentTypeVersion="16" ma:contentTypeDescription="Umožňuje vytvoriť nový dokument." ma:contentTypeScope="" ma:versionID="fd77751d24e8168fda22eab337079d00">
   <xsd:schema xmlns:xsd="http://www.w3.org/2001/XMLSchema" xmlns:xs="http://www.w3.org/2001/XMLSchema" xmlns:p="http://schemas.microsoft.com/office/2006/metadata/properties" xmlns:ns3="a94799e5-846a-4ad9-b31d-5ba5d0428847" xmlns:ns4="b0f22963-9bb8-4dce-be88-550968040c8c" targetNamespace="http://schemas.microsoft.com/office/2006/metadata/properties" ma:root="true" ma:fieldsID="b71646f853d82629af3ee6a4474bd060" ns3:_="" ns4:_="">
     <xsd:import namespace="a94799e5-846a-4ad9-b31d-5ba5d0428847"/>
@@ -16519,16 +17278,11 @@
 </ct:contentTypeSchema>
 </file>
 
-<file path=customXml/item2.xml><?xml version="1.0" encoding="utf-8"?>
-<?mso-contentType ?>
-<FormTemplates xmlns="http://schemas.microsoft.com/sharepoint/v3/contenttype/forms">
-  <Display>DocumentLibraryForm</Display>
-  <Edit>DocumentLibraryForm</Edit>
-  <New>DocumentLibraryForm</New>
-</FormTemplates>
+<file path=customXml/item3.xml><?xml version="1.0" encoding="utf-8"?>
+<b:Sources xmlns:b="http://schemas.openxmlformats.org/officeDocument/2006/bibliography" xmlns="http://schemas.openxmlformats.org/officeDocument/2006/bibliography" SelectedStyle="\APASixthEditionOfficeOnline.xsl" StyleName="APA" Version="6"/>
 </file>
 
-<file path=customXml/item3.xml><?xml version="1.0" encoding="utf-8"?>
+<file path=customXml/item4.xml><?xml version="1.0" encoding="utf-8"?>
 <p:properties xmlns:p="http://schemas.microsoft.com/office/2006/metadata/properties" xmlns:xsi="http://www.w3.org/2001/XMLSchema-instance" xmlns:pc="http://schemas.microsoft.com/office/infopath/2007/PartnerControls">
   <documentManagement>
     <_activity xmlns="a94799e5-846a-4ad9-b31d-5ba5d0428847" xsi:nil="true"/>
@@ -16536,11 +17290,15 @@
 </p:properties>
 </file>
 
-<file path=customXml/item4.xml><?xml version="1.0" encoding="utf-8"?>
-<b:Sources xmlns:b="http://schemas.openxmlformats.org/officeDocument/2006/bibliography" xmlns="http://schemas.openxmlformats.org/officeDocument/2006/bibliography" SelectedStyle="\APASixthEditionOfficeOnline.xsl" StyleName="APA" Version="6"/>
+<file path=customXml/itemProps1.xml><?xml version="1.0" encoding="utf-8"?>
+<ds:datastoreItem xmlns:ds="http://schemas.openxmlformats.org/officeDocument/2006/customXml" ds:itemID="{1F4F2074-9665-40AE-AC4D-38B5428FDE6E}">
+  <ds:schemaRefs>
+    <ds:schemaRef ds:uri="http://schemas.microsoft.com/sharepoint/v3/contenttype/forms"/>
+  </ds:schemaRefs>
+</ds:datastoreItem>
 </file>
 
-<file path=customXml/itemProps1.xml><?xml version="1.0" encoding="utf-8"?>
+<file path=customXml/itemProps2.xml><?xml version="1.0" encoding="utf-8"?>
 <ds:datastoreItem xmlns:ds="http://schemas.openxmlformats.org/officeDocument/2006/customXml" ds:itemID="{C3329A49-AD3D-4BA1-96E5-F249191C1F65}">
   <ds:schemaRefs>
     <ds:schemaRef ds:uri="http://schemas.microsoft.com/office/2006/metadata/contentType"/>
@@ -16559,15 +17317,15 @@
 </ds:datastoreItem>
 </file>
 
-<file path=customXml/itemProps2.xml><?xml version="1.0" encoding="utf-8"?>
-<ds:datastoreItem xmlns:ds="http://schemas.openxmlformats.org/officeDocument/2006/customXml" ds:itemID="{1F4F2074-9665-40AE-AC4D-38B5428FDE6E}">
+<file path=customXml/itemProps3.xml><?xml version="1.0" encoding="utf-8"?>
+<ds:datastoreItem xmlns:ds="http://schemas.openxmlformats.org/officeDocument/2006/customXml" ds:itemID="{33B51BA0-60DC-4A69-874E-22CBA927F23E}">
   <ds:schemaRefs>
-    <ds:schemaRef ds:uri="http://schemas.microsoft.com/sharepoint/v3/contenttype/forms"/>
+    <ds:schemaRef ds:uri="http://schemas.openxmlformats.org/officeDocument/2006/bibliography"/>
   </ds:schemaRefs>
 </ds:datastoreItem>
 </file>
 
-<file path=customXml/itemProps3.xml><?xml version="1.0" encoding="utf-8"?>
+<file path=customXml/itemProps4.xml><?xml version="1.0" encoding="utf-8"?>
 <ds:datastoreItem xmlns:ds="http://schemas.openxmlformats.org/officeDocument/2006/customXml" ds:itemID="{8A7D4A20-64F2-4259-949F-7A93E612CEDE}">
   <ds:schemaRefs>
     <ds:schemaRef ds:uri="http://schemas.microsoft.com/office/2006/metadata/properties"/>
@@ -16575,12 +17333,4 @@
     <ds:schemaRef ds:uri="a94799e5-846a-4ad9-b31d-5ba5d0428847"/>
   </ds:schemaRefs>
 </ds:datastoreItem>
-</file>
-
-<file path=customXml/itemProps4.xml><?xml version="1.0" encoding="utf-8"?>
-<ds:datastoreItem xmlns:ds="http://schemas.openxmlformats.org/officeDocument/2006/customXml" ds:itemID="{33B51BA0-60DC-4A69-874E-22CBA927F23E}">
-  <ds:schemaRefs>
-    <ds:schemaRef ds:uri="http://schemas.openxmlformats.org/officeDocument/2006/bibliography"/>
-  </ds:schemaRefs>
-</ds:datastoreItem>
 </file>
</xml_diff>

<commit_message>
updated docx with image desc
</commit_message>
<xml_diff>
--- a/__ms-praca__/soc_sablona_2025 word updated.docx
+++ b/__ms-praca__/soc_sablona_2025 word updated.docx
@@ -305,15 +305,7 @@
           <w:sz w:val="24"/>
           <w:szCs w:val="24"/>
         </w:rPr>
-        <w:t xml:space="preserve">Bratislava, 2025                                    4.D                                               </w:t>
-      </w:r>
-      <w:r>
-        <w:rPr>
-          <w:rFonts w:ascii="Times New Roman" w:hAnsi="Times New Roman" w:cs="Times New Roman"/>
-          <w:sz w:val="24"/>
-          <w:szCs w:val="24"/>
-        </w:rPr>
-        <w:t>Dominik Kováč</w:t>
+        <w:t>Bratislava, 2025                                    4.D                                               Dominik Kováč</w:t>
       </w:r>
     </w:p>
     <w:p>
@@ -2640,7 +2632,7 @@
           <w:r>
             <w:fldChar w:fldCharType="separate"/>
           </w:r>
-          <w:hyperlink w:anchor="_Toc222559057" w:history="1">
+          <w:hyperlink w:anchor="_Toc222812985" w:history="1">
             <w:r>
               <w:rPr>
                 <w:rStyle w:val="Hypertextovprepojenie"/>
@@ -2684,7 +2676,7 @@
                 <w:noProof/>
                 <w:webHidden/>
               </w:rPr>
-              <w:instrText xml:space="preserve"> PAGEREF _Toc222559057 \h </w:instrText>
+              <w:instrText xml:space="preserve"> PAGEREF _Toc222812985 \h </w:instrText>
             </w:r>
             <w:r>
               <w:rPr>
@@ -2730,7 +2722,7 @@
               <w:lang w:eastAsia="sk-SK"/>
             </w:rPr>
           </w:pPr>
-          <w:hyperlink w:anchor="_Toc222559058" w:history="1">
+          <w:hyperlink w:anchor="_Toc222812986" w:history="1">
             <w:r>
               <w:rPr>
                 <w:rStyle w:val="Hypertextovprepojenie"/>
@@ -2774,7 +2766,7 @@
                 <w:noProof/>
                 <w:webHidden/>
               </w:rPr>
-              <w:instrText xml:space="preserve"> PAGEREF _Toc222559058 \h </w:instrText>
+              <w:instrText xml:space="preserve"> PAGEREF _Toc222812986 \h </w:instrText>
             </w:r>
             <w:r>
               <w:rPr>
@@ -2820,7 +2812,7 @@
               <w:lang w:eastAsia="sk-SK"/>
             </w:rPr>
           </w:pPr>
-          <w:hyperlink w:anchor="_Toc222559059" w:history="1">
+          <w:hyperlink w:anchor="_Toc222812987" w:history="1">
             <w:r>
               <w:rPr>
                 <w:rStyle w:val="Hypertextovprepojenie"/>
@@ -2864,7 +2856,7 @@
                 <w:noProof/>
                 <w:webHidden/>
               </w:rPr>
-              <w:instrText xml:space="preserve"> PAGEREF _Toc222559059 \h </w:instrText>
+              <w:instrText xml:space="preserve"> PAGEREF _Toc222812987 \h </w:instrText>
             </w:r>
             <w:r>
               <w:rPr>
@@ -2910,7 +2902,7 @@
               <w:lang w:eastAsia="sk-SK"/>
             </w:rPr>
           </w:pPr>
-          <w:hyperlink w:anchor="_Toc222559060" w:history="1">
+          <w:hyperlink w:anchor="_Toc222812988" w:history="1">
             <w:r>
               <w:rPr>
                 <w:rStyle w:val="Hypertextovprepojenie"/>
@@ -2954,7 +2946,7 @@
                 <w:noProof/>
                 <w:webHidden/>
               </w:rPr>
-              <w:instrText xml:space="preserve"> PAGEREF _Toc222559060 \h </w:instrText>
+              <w:instrText xml:space="preserve"> PAGEREF _Toc222812988 \h </w:instrText>
             </w:r>
             <w:r>
               <w:rPr>
@@ -2999,7 +2991,7 @@
               <w:lang w:eastAsia="sk-SK"/>
             </w:rPr>
           </w:pPr>
-          <w:hyperlink w:anchor="_Toc222559061" w:history="1">
+          <w:hyperlink w:anchor="_Toc222812989" w:history="1">
             <w:r>
               <w:rPr>
                 <w:rStyle w:val="Hypertextovprepojenie"/>
@@ -3029,7 +3021,7 @@
                 <w:noProof/>
                 <w:webHidden/>
               </w:rPr>
-              <w:instrText xml:space="preserve"> PAGEREF _Toc222559061 \h </w:instrText>
+              <w:instrText xml:space="preserve"> PAGEREF _Toc222812989 \h </w:instrText>
             </w:r>
             <w:r>
               <w:rPr>
@@ -3074,7 +3066,7 @@
               <w:lang w:eastAsia="sk-SK"/>
             </w:rPr>
           </w:pPr>
-          <w:hyperlink w:anchor="_Toc222559062" w:history="1">
+          <w:hyperlink w:anchor="_Toc222812990" w:history="1">
             <w:r>
               <w:rPr>
                 <w:rStyle w:val="Hypertextovprepojenie"/>
@@ -3104,7 +3096,7 @@
                 <w:noProof/>
                 <w:webHidden/>
               </w:rPr>
-              <w:instrText xml:space="preserve"> PAGEREF _Toc222559062 \h </w:instrText>
+              <w:instrText xml:space="preserve"> PAGEREF _Toc222812990 \h </w:instrText>
             </w:r>
             <w:r>
               <w:rPr>
@@ -3149,7 +3141,7 @@
               <w:lang w:eastAsia="sk-SK"/>
             </w:rPr>
           </w:pPr>
-          <w:hyperlink w:anchor="_Toc222559063" w:history="1">
+          <w:hyperlink w:anchor="_Toc222812991" w:history="1">
             <w:r>
               <w:rPr>
                 <w:rStyle w:val="Hypertextovprepojenie"/>
@@ -3179,7 +3171,7 @@
                 <w:noProof/>
                 <w:webHidden/>
               </w:rPr>
-              <w:instrText xml:space="preserve"> PAGEREF _Toc222559063 \h </w:instrText>
+              <w:instrText xml:space="preserve"> PAGEREF _Toc222812991 \h </w:instrText>
             </w:r>
             <w:r>
               <w:rPr>
@@ -3225,7 +3217,7 @@
               <w:lang w:eastAsia="sk-SK"/>
             </w:rPr>
           </w:pPr>
-          <w:hyperlink w:anchor="_Toc222559064" w:history="1">
+          <w:hyperlink w:anchor="_Toc222812992" w:history="1">
             <w:r>
               <w:rPr>
                 <w:rStyle w:val="Hypertextovprepojenie"/>
@@ -3269,7 +3261,7 @@
                 <w:noProof/>
                 <w:webHidden/>
               </w:rPr>
-              <w:instrText xml:space="preserve"> PAGEREF _Toc222559064 \h </w:instrText>
+              <w:instrText xml:space="preserve"> PAGEREF _Toc222812992 \h </w:instrText>
             </w:r>
             <w:r>
               <w:rPr>
@@ -3315,7 +3307,7 @@
               <w:lang w:eastAsia="sk-SK"/>
             </w:rPr>
           </w:pPr>
-          <w:hyperlink w:anchor="_Toc222559065" w:history="1">
+          <w:hyperlink w:anchor="_Toc222812993" w:history="1">
             <w:r>
               <w:rPr>
                 <w:rStyle w:val="Hypertextovprepojenie"/>
@@ -3359,7 +3351,7 @@
                 <w:noProof/>
                 <w:webHidden/>
               </w:rPr>
-              <w:instrText xml:space="preserve"> PAGEREF _Toc222559065 \h </w:instrText>
+              <w:instrText xml:space="preserve"> PAGEREF _Toc222812993 \h </w:instrText>
             </w:r>
             <w:r>
               <w:rPr>
@@ -3405,7 +3397,7 @@
               <w:lang w:eastAsia="sk-SK"/>
             </w:rPr>
           </w:pPr>
-          <w:hyperlink w:anchor="_Toc222559066" w:history="1">
+          <w:hyperlink w:anchor="_Toc222812994" w:history="1">
             <w:r>
               <w:rPr>
                 <w:rStyle w:val="Hypertextovprepojenie"/>
@@ -3449,7 +3441,7 @@
                 <w:noProof/>
                 <w:webHidden/>
               </w:rPr>
-              <w:instrText xml:space="preserve"> PAGEREF _Toc222559066 \h </w:instrText>
+              <w:instrText xml:space="preserve"> PAGEREF _Toc222812994 \h </w:instrText>
             </w:r>
             <w:r>
               <w:rPr>
@@ -3495,7 +3487,7 @@
               <w:lang w:eastAsia="sk-SK"/>
             </w:rPr>
           </w:pPr>
-          <w:hyperlink w:anchor="_Toc222559067" w:history="1">
+          <w:hyperlink w:anchor="_Toc222812995" w:history="1">
             <w:r>
               <w:rPr>
                 <w:rStyle w:val="Hypertextovprepojenie"/>
@@ -3539,7 +3531,7 @@
                 <w:noProof/>
                 <w:webHidden/>
               </w:rPr>
-              <w:instrText xml:space="preserve"> PAGEREF _Toc222559067 \h </w:instrText>
+              <w:instrText xml:space="preserve"> PAGEREF _Toc222812995 \h </w:instrText>
             </w:r>
             <w:r>
               <w:rPr>
@@ -3585,7 +3577,7 @@
               <w:lang w:eastAsia="sk-SK"/>
             </w:rPr>
           </w:pPr>
-          <w:hyperlink w:anchor="_Toc222559068" w:history="1">
+          <w:hyperlink w:anchor="_Toc222812996" w:history="1">
             <w:r>
               <w:rPr>
                 <w:rStyle w:val="Hypertextovprepojenie"/>
@@ -3629,7 +3621,7 @@
                 <w:noProof/>
                 <w:webHidden/>
               </w:rPr>
-              <w:instrText xml:space="preserve"> PAGEREF _Toc222559068 \h </w:instrText>
+              <w:instrText xml:space="preserve"> PAGEREF _Toc222812996 \h </w:instrText>
             </w:r>
             <w:r>
               <w:rPr>
@@ -3675,7 +3667,7 @@
               <w:lang w:eastAsia="sk-SK"/>
             </w:rPr>
           </w:pPr>
-          <w:hyperlink w:anchor="_Toc222559069" w:history="1">
+          <w:hyperlink w:anchor="_Toc222812997" w:history="1">
             <w:r>
               <w:rPr>
                 <w:rStyle w:val="Hypertextovprepojenie"/>
@@ -3719,7 +3711,7 @@
                 <w:noProof/>
                 <w:webHidden/>
               </w:rPr>
-              <w:instrText xml:space="preserve"> PAGEREF _Toc222559069 \h </w:instrText>
+              <w:instrText xml:space="preserve"> PAGEREF _Toc222812997 \h </w:instrText>
             </w:r>
             <w:r>
               <w:rPr>
@@ -3765,7 +3757,7 @@
               <w:lang w:eastAsia="sk-SK"/>
             </w:rPr>
           </w:pPr>
-          <w:hyperlink w:anchor="_Toc222559070" w:history="1">
+          <w:hyperlink w:anchor="_Toc222812998" w:history="1">
             <w:r>
               <w:rPr>
                 <w:rStyle w:val="Hypertextovprepojenie"/>
@@ -3809,7 +3801,7 @@
                 <w:noProof/>
                 <w:webHidden/>
               </w:rPr>
-              <w:instrText xml:space="preserve"> PAGEREF _Toc222559070 \h </w:instrText>
+              <w:instrText xml:space="preserve"> PAGEREF _Toc222812998 \h </w:instrText>
             </w:r>
             <w:r>
               <w:rPr>
@@ -3855,7 +3847,7 @@
               <w:lang w:eastAsia="sk-SK"/>
             </w:rPr>
           </w:pPr>
-          <w:hyperlink w:anchor="_Toc222559071" w:history="1">
+          <w:hyperlink w:anchor="_Toc222812999" w:history="1">
             <w:r>
               <w:rPr>
                 <w:rStyle w:val="Hypertextovprepojenie"/>
@@ -3899,7 +3891,7 @@
                 <w:noProof/>
                 <w:webHidden/>
               </w:rPr>
-              <w:instrText xml:space="preserve"> PAGEREF _Toc222559071 \h </w:instrText>
+              <w:instrText xml:space="preserve"> PAGEREF _Toc222812999 \h </w:instrText>
             </w:r>
             <w:r>
               <w:rPr>
@@ -3945,7 +3937,7 @@
               <w:lang w:eastAsia="sk-SK"/>
             </w:rPr>
           </w:pPr>
-          <w:hyperlink w:anchor="_Toc222559072" w:history="1">
+          <w:hyperlink w:anchor="_Toc222813000" w:history="1">
             <w:r>
               <w:rPr>
                 <w:rStyle w:val="Hypertextovprepojenie"/>
@@ -3989,7 +3981,7 @@
                 <w:noProof/>
                 <w:webHidden/>
               </w:rPr>
-              <w:instrText xml:space="preserve"> PAGEREF _Toc222559072 \h </w:instrText>
+              <w:instrText xml:space="preserve"> PAGEREF _Toc222813000 \h </w:instrText>
             </w:r>
             <w:r>
               <w:rPr>
@@ -4035,7 +4027,7 @@
               <w:lang w:eastAsia="sk-SK"/>
             </w:rPr>
           </w:pPr>
-          <w:hyperlink w:anchor="_Toc222559073" w:history="1">
+          <w:hyperlink w:anchor="_Toc222813001" w:history="1">
             <w:r>
               <w:rPr>
                 <w:rStyle w:val="Hypertextovprepojenie"/>
@@ -4079,7 +4071,7 @@
                 <w:noProof/>
                 <w:webHidden/>
               </w:rPr>
-              <w:instrText xml:space="preserve"> PAGEREF _Toc222559073 \h </w:instrText>
+              <w:instrText xml:space="preserve"> PAGEREF _Toc222813001 \h </w:instrText>
             </w:r>
             <w:r>
               <w:rPr>
@@ -4125,7 +4117,7 @@
               <w:lang w:eastAsia="sk-SK"/>
             </w:rPr>
           </w:pPr>
-          <w:hyperlink w:anchor="_Toc222559074" w:history="1">
+          <w:hyperlink w:anchor="_Toc222813002" w:history="1">
             <w:r>
               <w:rPr>
                 <w:rStyle w:val="Hypertextovprepojenie"/>
@@ -4169,7 +4161,7 @@
                 <w:noProof/>
                 <w:webHidden/>
               </w:rPr>
-              <w:instrText xml:space="preserve"> PAGEREF _Toc222559074 \h </w:instrText>
+              <w:instrText xml:space="preserve"> PAGEREF _Toc222813002 \h </w:instrText>
             </w:r>
             <w:r>
               <w:rPr>
@@ -4214,7 +4206,7 @@
               <w:lang w:eastAsia="sk-SK"/>
             </w:rPr>
           </w:pPr>
-          <w:hyperlink w:anchor="_Toc222559075" w:history="1">
+          <w:hyperlink w:anchor="_Toc222813003" w:history="1">
             <w:r>
               <w:rPr>
                 <w:rStyle w:val="Hypertextovprepojenie"/>
@@ -4244,7 +4236,7 @@
                 <w:noProof/>
                 <w:webHidden/>
               </w:rPr>
-              <w:instrText xml:space="preserve"> PAGEREF _Toc222559075 \h </w:instrText>
+              <w:instrText xml:space="preserve"> PAGEREF _Toc222813003 \h </w:instrText>
             </w:r>
             <w:r>
               <w:rPr>
@@ -4289,7 +4281,7 @@
               <w:lang w:eastAsia="sk-SK"/>
             </w:rPr>
           </w:pPr>
-          <w:hyperlink w:anchor="_Toc222559076" w:history="1">
+          <w:hyperlink w:anchor="_Toc222813004" w:history="1">
             <w:r>
               <w:rPr>
                 <w:rStyle w:val="Hypertextovprepojenie"/>
@@ -4319,7 +4311,7 @@
                 <w:noProof/>
                 <w:webHidden/>
               </w:rPr>
-              <w:instrText xml:space="preserve"> PAGEREF _Toc222559076 \h </w:instrText>
+              <w:instrText xml:space="preserve"> PAGEREF _Toc222813004 \h </w:instrText>
             </w:r>
             <w:r>
               <w:rPr>
@@ -4364,7 +4356,7 @@
               <w:lang w:eastAsia="sk-SK"/>
             </w:rPr>
           </w:pPr>
-          <w:hyperlink w:anchor="_Toc222559077" w:history="1">
+          <w:hyperlink w:anchor="_Toc222813005" w:history="1">
             <w:r>
               <w:rPr>
                 <w:rStyle w:val="Hypertextovprepojenie"/>
@@ -4394,7 +4386,7 @@
                 <w:noProof/>
                 <w:webHidden/>
               </w:rPr>
-              <w:instrText xml:space="preserve"> PAGEREF _Toc222559077 \h </w:instrText>
+              <w:instrText xml:space="preserve"> PAGEREF _Toc222813005 \h </w:instrText>
             </w:r>
             <w:r>
               <w:rPr>
@@ -4440,7 +4432,7 @@
               <w:lang w:eastAsia="sk-SK"/>
             </w:rPr>
           </w:pPr>
-          <w:hyperlink w:anchor="_Toc222559078" w:history="1">
+          <w:hyperlink w:anchor="_Toc222813006" w:history="1">
             <w:r>
               <w:rPr>
                 <w:rStyle w:val="Hypertextovprepojenie"/>
@@ -4484,7 +4476,7 @@
                 <w:noProof/>
                 <w:webHidden/>
               </w:rPr>
-              <w:instrText xml:space="preserve"> PAGEREF _Toc222559078 \h </w:instrText>
+              <w:instrText xml:space="preserve"> PAGEREF _Toc222813006 \h </w:instrText>
             </w:r>
             <w:r>
               <w:rPr>
@@ -4530,7 +4522,7 @@
               <w:lang w:eastAsia="sk-SK"/>
             </w:rPr>
           </w:pPr>
-          <w:hyperlink w:anchor="_Toc222559079" w:history="1">
+          <w:hyperlink w:anchor="_Toc222813007" w:history="1">
             <w:r>
               <w:rPr>
                 <w:rStyle w:val="Hypertextovprepojenie"/>
@@ -4574,7 +4566,7 @@
                 <w:noProof/>
                 <w:webHidden/>
               </w:rPr>
-              <w:instrText xml:space="preserve"> PAGEREF _Toc222559079 \h </w:instrText>
+              <w:instrText xml:space="preserve"> PAGEREF _Toc222813007 \h </w:instrText>
             </w:r>
             <w:r>
               <w:rPr>
@@ -4620,7 +4612,7 @@
               <w:lang w:eastAsia="sk-SK"/>
             </w:rPr>
           </w:pPr>
-          <w:hyperlink w:anchor="_Toc222559080" w:history="1">
+          <w:hyperlink w:anchor="_Toc222813008" w:history="1">
             <w:r>
               <w:rPr>
                 <w:rStyle w:val="Hypertextovprepojenie"/>
@@ -4664,7 +4656,7 @@
                 <w:noProof/>
                 <w:webHidden/>
               </w:rPr>
-              <w:instrText xml:space="preserve"> PAGEREF _Toc222559080 \h </w:instrText>
+              <w:instrText xml:space="preserve"> PAGEREF _Toc222813008 \h </w:instrText>
             </w:r>
             <w:r>
               <w:rPr>
@@ -4710,7 +4702,7 @@
               <w:lang w:eastAsia="sk-SK"/>
             </w:rPr>
           </w:pPr>
-          <w:hyperlink w:anchor="_Toc222559081" w:history="1">
+          <w:hyperlink w:anchor="_Toc222813009" w:history="1">
             <w:r>
               <w:rPr>
                 <w:rStyle w:val="Hypertextovprepojenie"/>
@@ -4754,7 +4746,7 @@
                 <w:noProof/>
                 <w:webHidden/>
               </w:rPr>
-              <w:instrText xml:space="preserve"> PAGEREF _Toc222559081 \h </w:instrText>
+              <w:instrText xml:space="preserve"> PAGEREF _Toc222813009 \h </w:instrText>
             </w:r>
             <w:r>
               <w:rPr>
@@ -4800,7 +4792,7 @@
               <w:lang w:eastAsia="sk-SK"/>
             </w:rPr>
           </w:pPr>
-          <w:hyperlink w:anchor="_Toc222559082" w:history="1">
+          <w:hyperlink w:anchor="_Toc222813010" w:history="1">
             <w:r>
               <w:rPr>
                 <w:rStyle w:val="Hypertextovprepojenie"/>
@@ -4844,7 +4836,7 @@
                 <w:noProof/>
                 <w:webHidden/>
               </w:rPr>
-              <w:instrText xml:space="preserve"> PAGEREF _Toc222559082 \h </w:instrText>
+              <w:instrText xml:space="preserve"> PAGEREF _Toc222813010 \h </w:instrText>
             </w:r>
             <w:r>
               <w:rPr>
@@ -4890,7 +4882,7 @@
               <w:lang w:eastAsia="sk-SK"/>
             </w:rPr>
           </w:pPr>
-          <w:hyperlink w:anchor="_Toc222559083" w:history="1">
+          <w:hyperlink w:anchor="_Toc222813011" w:history="1">
             <w:r>
               <w:rPr>
                 <w:rStyle w:val="Hypertextovprepojenie"/>
@@ -4934,7 +4926,7 @@
                 <w:noProof/>
                 <w:webHidden/>
               </w:rPr>
-              <w:instrText xml:space="preserve"> PAGEREF _Toc222559083 \h </w:instrText>
+              <w:instrText xml:space="preserve"> PAGEREF _Toc222813011 \h </w:instrText>
             </w:r>
             <w:r>
               <w:rPr>
@@ -4980,7 +4972,7 @@
               <w:lang w:eastAsia="sk-SK"/>
             </w:rPr>
           </w:pPr>
-          <w:hyperlink w:anchor="_Toc222559084" w:history="1">
+          <w:hyperlink w:anchor="_Toc222813012" w:history="1">
             <w:r>
               <w:rPr>
                 <w:rStyle w:val="Hypertextovprepojenie"/>
@@ -5024,7 +5016,7 @@
                 <w:noProof/>
                 <w:webHidden/>
               </w:rPr>
-              <w:instrText xml:space="preserve"> PAGEREF _Toc222559084 \h </w:instrText>
+              <w:instrText xml:space="preserve"> PAGEREF _Toc222813012 \h </w:instrText>
             </w:r>
             <w:r>
               <w:rPr>
@@ -5070,7 +5062,7 @@
               <w:lang w:eastAsia="sk-SK"/>
             </w:rPr>
           </w:pPr>
-          <w:hyperlink w:anchor="_Toc222559085" w:history="1">
+          <w:hyperlink w:anchor="_Toc222813013" w:history="1">
             <w:r>
               <w:rPr>
                 <w:rStyle w:val="Hypertextovprepojenie"/>
@@ -5114,7 +5106,7 @@
                 <w:noProof/>
                 <w:webHidden/>
               </w:rPr>
-              <w:instrText xml:space="preserve"> PAGEREF _Toc222559085 \h </w:instrText>
+              <w:instrText xml:space="preserve"> PAGEREF _Toc222813013 \h </w:instrText>
             </w:r>
             <w:r>
               <w:rPr>
@@ -5160,7 +5152,7 @@
               <w:lang w:eastAsia="sk-SK"/>
             </w:rPr>
           </w:pPr>
-          <w:hyperlink w:anchor="_Toc222559086" w:history="1">
+          <w:hyperlink w:anchor="_Toc222813014" w:history="1">
             <w:r>
               <w:rPr>
                 <w:rStyle w:val="Hypertextovprepojenie"/>
@@ -5204,7 +5196,7 @@
                 <w:noProof/>
                 <w:webHidden/>
               </w:rPr>
-              <w:instrText xml:space="preserve"> PAGEREF _Toc222559086 \h </w:instrText>
+              <w:instrText xml:space="preserve"> PAGEREF _Toc222813014 \h </w:instrText>
             </w:r>
             <w:r>
               <w:rPr>
@@ -5250,7 +5242,7 @@
               <w:lang w:eastAsia="sk-SK"/>
             </w:rPr>
           </w:pPr>
-          <w:hyperlink w:anchor="_Toc222559087" w:history="1">
+          <w:hyperlink w:anchor="_Toc222813015" w:history="1">
             <w:r>
               <w:rPr>
                 <w:rStyle w:val="Hypertextovprepojenie"/>
@@ -5294,7 +5286,7 @@
                 <w:noProof/>
                 <w:webHidden/>
               </w:rPr>
-              <w:instrText xml:space="preserve"> PAGEREF _Toc222559087 \h </w:instrText>
+              <w:instrText xml:space="preserve"> PAGEREF _Toc222813015 \h </w:instrText>
             </w:r>
             <w:r>
               <w:rPr>
@@ -5340,7 +5332,7 @@
               <w:lang w:eastAsia="sk-SK"/>
             </w:rPr>
           </w:pPr>
-          <w:hyperlink w:anchor="_Toc222559088" w:history="1">
+          <w:hyperlink w:anchor="_Toc222813016" w:history="1">
             <w:r>
               <w:rPr>
                 <w:rStyle w:val="Hypertextovprepojenie"/>
@@ -5384,7 +5376,7 @@
                 <w:noProof/>
                 <w:webHidden/>
               </w:rPr>
-              <w:instrText xml:space="preserve"> PAGEREF _Toc222559088 \h </w:instrText>
+              <w:instrText xml:space="preserve"> PAGEREF _Toc222813016 \h </w:instrText>
             </w:r>
             <w:r>
               <w:rPr>
@@ -5430,7 +5422,7 @@
               <w:lang w:eastAsia="sk-SK"/>
             </w:rPr>
           </w:pPr>
-          <w:hyperlink w:anchor="_Toc222559089" w:history="1">
+          <w:hyperlink w:anchor="_Toc222813017" w:history="1">
             <w:r>
               <w:rPr>
                 <w:rStyle w:val="Hypertextovprepojenie"/>
@@ -5474,7 +5466,7 @@
                 <w:noProof/>
                 <w:webHidden/>
               </w:rPr>
-              <w:instrText xml:space="preserve"> PAGEREF _Toc222559089 \h </w:instrText>
+              <w:instrText xml:space="preserve"> PAGEREF _Toc222813017 \h </w:instrText>
             </w:r>
             <w:r>
               <w:rPr>
@@ -5520,7 +5512,7 @@
               <w:lang w:eastAsia="sk-SK"/>
             </w:rPr>
           </w:pPr>
-          <w:hyperlink w:anchor="_Toc222559090" w:history="1">
+          <w:hyperlink w:anchor="_Toc222813018" w:history="1">
             <w:r>
               <w:rPr>
                 <w:rStyle w:val="Hypertextovprepojenie"/>
@@ -5564,7 +5556,7 @@
                 <w:noProof/>
                 <w:webHidden/>
               </w:rPr>
-              <w:instrText xml:space="preserve"> PAGEREF _Toc222559090 \h </w:instrText>
+              <w:instrText xml:space="preserve"> PAGEREF _Toc222813018 \h </w:instrText>
             </w:r>
             <w:r>
               <w:rPr>
@@ -5610,7 +5602,7 @@
               <w:lang w:eastAsia="sk-SK"/>
             </w:rPr>
           </w:pPr>
-          <w:hyperlink w:anchor="_Toc222559091" w:history="1">
+          <w:hyperlink w:anchor="_Toc222813019" w:history="1">
             <w:r>
               <w:rPr>
                 <w:rStyle w:val="Hypertextovprepojenie"/>
@@ -5654,7 +5646,7 @@
                 <w:noProof/>
                 <w:webHidden/>
               </w:rPr>
-              <w:instrText xml:space="preserve"> PAGEREF _Toc222559091 \h </w:instrText>
+              <w:instrText xml:space="preserve"> PAGEREF _Toc222813019 \h </w:instrText>
             </w:r>
             <w:r>
               <w:rPr>
@@ -5700,7 +5692,7 @@
               <w:lang w:eastAsia="sk-SK"/>
             </w:rPr>
           </w:pPr>
-          <w:hyperlink w:anchor="_Toc222559092" w:history="1">
+          <w:hyperlink w:anchor="_Toc222813020" w:history="1">
             <w:r>
               <w:rPr>
                 <w:rStyle w:val="Hypertextovprepojenie"/>
@@ -5744,7 +5736,7 @@
                 <w:noProof/>
                 <w:webHidden/>
               </w:rPr>
-              <w:instrText xml:space="preserve"> PAGEREF _Toc222559092 \h </w:instrText>
+              <w:instrText xml:space="preserve"> PAGEREF _Toc222813020 \h </w:instrText>
             </w:r>
             <w:r>
               <w:rPr>
@@ -5790,7 +5782,7 @@
               <w:lang w:eastAsia="sk-SK"/>
             </w:rPr>
           </w:pPr>
-          <w:hyperlink w:anchor="_Toc222559093" w:history="1">
+          <w:hyperlink w:anchor="_Toc222813021" w:history="1">
             <w:r>
               <w:rPr>
                 <w:rStyle w:val="Hypertextovprepojenie"/>
@@ -5834,7 +5826,7 @@
                 <w:noProof/>
                 <w:webHidden/>
               </w:rPr>
-              <w:instrText xml:space="preserve"> PAGEREF _Toc222559093 \h </w:instrText>
+              <w:instrText xml:space="preserve"> PAGEREF _Toc222813021 \h </w:instrText>
             </w:r>
             <w:r>
               <w:rPr>
@@ -5880,7 +5872,7 @@
               <w:lang w:eastAsia="sk-SK"/>
             </w:rPr>
           </w:pPr>
-          <w:hyperlink w:anchor="_Toc222559094" w:history="1">
+          <w:hyperlink w:anchor="_Toc222813022" w:history="1">
             <w:r>
               <w:rPr>
                 <w:rStyle w:val="Hypertextovprepojenie"/>
@@ -5924,7 +5916,7 @@
                 <w:noProof/>
                 <w:webHidden/>
               </w:rPr>
-              <w:instrText xml:space="preserve"> PAGEREF _Toc222559094 \h </w:instrText>
+              <w:instrText xml:space="preserve"> PAGEREF _Toc222813022 \h </w:instrText>
             </w:r>
             <w:r>
               <w:rPr>
@@ -5970,7 +5962,7 @@
               <w:lang w:eastAsia="sk-SK"/>
             </w:rPr>
           </w:pPr>
-          <w:hyperlink w:anchor="_Toc222559095" w:history="1">
+          <w:hyperlink w:anchor="_Toc222813023" w:history="1">
             <w:r>
               <w:rPr>
                 <w:rStyle w:val="Hypertextovprepojenie"/>
@@ -6014,7 +6006,7 @@
                 <w:noProof/>
                 <w:webHidden/>
               </w:rPr>
-              <w:instrText xml:space="preserve"> PAGEREF _Toc222559095 \h </w:instrText>
+              <w:instrText xml:space="preserve"> PAGEREF _Toc222813023 \h </w:instrText>
             </w:r>
             <w:r>
               <w:rPr>
@@ -6060,7 +6052,7 @@
               <w:lang w:eastAsia="sk-SK"/>
             </w:rPr>
           </w:pPr>
-          <w:hyperlink w:anchor="_Toc222559096" w:history="1">
+          <w:hyperlink w:anchor="_Toc222813024" w:history="1">
             <w:r>
               <w:rPr>
                 <w:rStyle w:val="Hypertextovprepojenie"/>
@@ -6104,7 +6096,7 @@
                 <w:noProof/>
                 <w:webHidden/>
               </w:rPr>
-              <w:instrText xml:space="preserve"> PAGEREF _Toc222559096 \h </w:instrText>
+              <w:instrText xml:space="preserve"> PAGEREF _Toc222813024 \h </w:instrText>
             </w:r>
             <w:r>
               <w:rPr>
@@ -6150,7 +6142,7 @@
               <w:lang w:eastAsia="sk-SK"/>
             </w:rPr>
           </w:pPr>
-          <w:hyperlink w:anchor="_Toc222559097" w:history="1">
+          <w:hyperlink w:anchor="_Toc222813025" w:history="1">
             <w:r>
               <w:rPr>
                 <w:rStyle w:val="Hypertextovprepojenie"/>
@@ -6194,7 +6186,7 @@
                 <w:noProof/>
                 <w:webHidden/>
               </w:rPr>
-              <w:instrText xml:space="preserve"> PAGEREF _Toc222559097 \h </w:instrText>
+              <w:instrText xml:space="preserve"> PAGEREF _Toc222813025 \h </w:instrText>
             </w:r>
             <w:r>
               <w:rPr>
@@ -6240,7 +6232,7 @@
               <w:lang w:eastAsia="sk-SK"/>
             </w:rPr>
           </w:pPr>
-          <w:hyperlink w:anchor="_Toc222559098" w:history="1">
+          <w:hyperlink w:anchor="_Toc222813026" w:history="1">
             <w:r>
               <w:rPr>
                 <w:rStyle w:val="Hypertextovprepojenie"/>
@@ -6284,7 +6276,7 @@
                 <w:noProof/>
                 <w:webHidden/>
               </w:rPr>
-              <w:instrText xml:space="preserve"> PAGEREF _Toc222559098 \h </w:instrText>
+              <w:instrText xml:space="preserve"> PAGEREF _Toc222813026 \h </w:instrText>
             </w:r>
             <w:r>
               <w:rPr>
@@ -6330,7 +6322,7 @@
               <w:lang w:eastAsia="sk-SK"/>
             </w:rPr>
           </w:pPr>
-          <w:hyperlink w:anchor="_Toc222559099" w:history="1">
+          <w:hyperlink w:anchor="_Toc222813027" w:history="1">
             <w:r>
               <w:rPr>
                 <w:rStyle w:val="Hypertextovprepojenie"/>
@@ -6374,7 +6366,7 @@
                 <w:noProof/>
                 <w:webHidden/>
               </w:rPr>
-              <w:instrText xml:space="preserve"> PAGEREF _Toc222559099 \h </w:instrText>
+              <w:instrText xml:space="preserve"> PAGEREF _Toc222813027 \h </w:instrText>
             </w:r>
             <w:r>
               <w:rPr>
@@ -6420,7 +6412,7 @@
               <w:lang w:eastAsia="sk-SK"/>
             </w:rPr>
           </w:pPr>
-          <w:hyperlink w:anchor="_Toc222559100" w:history="1">
+          <w:hyperlink w:anchor="_Toc222813028" w:history="1">
             <w:r>
               <w:rPr>
                 <w:rStyle w:val="Hypertextovprepojenie"/>
@@ -6464,7 +6456,7 @@
                 <w:noProof/>
                 <w:webHidden/>
               </w:rPr>
-              <w:instrText xml:space="preserve"> PAGEREF _Toc222559100 \h </w:instrText>
+              <w:instrText xml:space="preserve"> PAGEREF _Toc222813028 \h </w:instrText>
             </w:r>
             <w:r>
               <w:rPr>
@@ -6510,7 +6502,7 @@
               <w:lang w:eastAsia="sk-SK"/>
             </w:rPr>
           </w:pPr>
-          <w:hyperlink w:anchor="_Toc222559101" w:history="1">
+          <w:hyperlink w:anchor="_Toc222813029" w:history="1">
             <w:r>
               <w:rPr>
                 <w:rStyle w:val="Hypertextovprepojenie"/>
@@ -6554,7 +6546,7 @@
                 <w:noProof/>
                 <w:webHidden/>
               </w:rPr>
-              <w:instrText xml:space="preserve"> PAGEREF _Toc222559101 \h </w:instrText>
+              <w:instrText xml:space="preserve"> PAGEREF _Toc222813029 \h </w:instrText>
             </w:r>
             <w:r>
               <w:rPr>
@@ -7515,7 +7507,7 @@
         <w:pStyle w:val="Kapitola"/>
         <w:ind w:left="426" w:hanging="426"/>
       </w:pPr>
-      <w:bookmarkStart w:id="0" w:name="_Toc222559057"/>
+      <w:bookmarkStart w:id="0" w:name="_Toc222812985"/>
       <w:r>
         <w:lastRenderedPageBreak/>
         <w:t>ÚVOD</w:t>
@@ -7600,7 +7592,7 @@
       <w:pPr>
         <w:pStyle w:val="Kapitola"/>
       </w:pPr>
-      <w:bookmarkStart w:id="1" w:name="_Toc222559058"/>
+      <w:bookmarkStart w:id="1" w:name="_Toc222812986"/>
       <w:r>
         <w:lastRenderedPageBreak/>
         <w:t>Analýza existujúcich systémov na správu podujatí</w:t>
@@ -7615,7 +7607,7 @@
           <w:numId w:val="8"/>
         </w:numPr>
       </w:pPr>
-      <w:bookmarkStart w:id="2" w:name="_Toc222559059"/>
+      <w:bookmarkStart w:id="2" w:name="_Toc222812987"/>
       <w:r>
         <w:t>Charakteristika systémov na správu podujatí</w:t>
       </w:r>
@@ -7843,7 +7835,7 @@
           <w:numId w:val="8"/>
         </w:numPr>
       </w:pPr>
-      <w:bookmarkStart w:id="3" w:name="_Toc222559060"/>
+      <w:bookmarkStart w:id="3" w:name="_Toc222812988"/>
       <w:r>
         <w:t>Prehľad populárnych riešení</w:t>
       </w:r>
@@ -7860,7 +7852,7 @@
           <w:color w:val="auto"/>
         </w:rPr>
       </w:pPr>
-      <w:bookmarkStart w:id="4" w:name="_Toc222559061"/>
+      <w:bookmarkStart w:id="4" w:name="_Toc222812989"/>
       <w:proofErr w:type="spellStart"/>
       <w:r>
         <w:rPr>
@@ -7893,7 +7885,7 @@
           <w:color w:val="auto"/>
         </w:rPr>
       </w:pPr>
-      <w:bookmarkStart w:id="5" w:name="_Toc222559062"/>
+      <w:bookmarkStart w:id="5" w:name="_Toc222812990"/>
       <w:r>
         <w:rPr>
           <w:rFonts w:ascii="Times New Roman" w:eastAsia="Times New Roman" w:hAnsi="Times New Roman" w:cs="Times New Roman"/>
@@ -7928,7 +7920,7 @@
           <w:color w:val="auto"/>
         </w:rPr>
       </w:pPr>
-      <w:bookmarkStart w:id="6" w:name="_Toc222559063"/>
+      <w:bookmarkStart w:id="6" w:name="_Toc222812991"/>
       <w:r>
         <w:rPr>
           <w:rFonts w:ascii="Times New Roman" w:eastAsia="Times New Roman" w:hAnsi="Times New Roman" w:cs="Times New Roman"/>
@@ -7966,7 +7958,7 @@
           <w:numId w:val="8"/>
         </w:numPr>
       </w:pPr>
-      <w:bookmarkStart w:id="7" w:name="_Toc222559064"/>
+      <w:bookmarkStart w:id="7" w:name="_Toc222812992"/>
       <w:r>
         <w:t>Porovnanie a zhodnotenie</w:t>
       </w:r>
@@ -8417,7 +8409,7 @@
       <w:pPr>
         <w:pStyle w:val="Kapitola"/>
       </w:pPr>
-      <w:bookmarkStart w:id="8" w:name="_Toc222559065"/>
+      <w:bookmarkStart w:id="8" w:name="_Toc222812993"/>
       <w:r>
         <w:lastRenderedPageBreak/>
         <w:t>Výber technológií pre vývoj aplikácie EventZo</w:t>
@@ -8432,7 +8424,7 @@
           <w:numId w:val="8"/>
         </w:numPr>
       </w:pPr>
-      <w:bookmarkStart w:id="9" w:name="_Toc222559066"/>
+      <w:bookmarkStart w:id="9" w:name="_Toc222812994"/>
       <w:r>
         <w:t>Backend technológie</w:t>
       </w:r>
@@ -8470,7 +8462,7 @@
           <w:numId w:val="8"/>
         </w:numPr>
       </w:pPr>
-      <w:bookmarkStart w:id="10" w:name="_Toc222559067"/>
+      <w:bookmarkStart w:id="10" w:name="_Toc222812995"/>
       <w:r>
         <w:t>Frontend technológie</w:t>
       </w:r>
@@ -8516,7 +8508,7 @@
           <w:numId w:val="8"/>
         </w:numPr>
       </w:pPr>
-      <w:bookmarkStart w:id="11" w:name="_Toc222559068"/>
+      <w:bookmarkStart w:id="11" w:name="_Toc222812996"/>
       <w:r>
         <w:t>Databázové riešenie</w:t>
       </w:r>
@@ -8548,7 +8540,7 @@
           <w:numId w:val="8"/>
         </w:numPr>
       </w:pPr>
-      <w:bookmarkStart w:id="12" w:name="_Toc222559069"/>
+      <w:bookmarkStart w:id="12" w:name="_Toc222812997"/>
       <w:r>
         <w:t>Generovanie QR kódov</w:t>
       </w:r>
@@ -8590,7 +8582,7 @@
           <w:numId w:val="8"/>
         </w:numPr>
       </w:pPr>
-      <w:bookmarkStart w:id="13" w:name="_Toc222559070"/>
+      <w:bookmarkStart w:id="13" w:name="_Toc222812998"/>
       <w:r>
         <w:t>Prečo boli zvolené práve tieto technológie</w:t>
       </w:r>
@@ -9230,7 +9222,7 @@
       <w:pPr>
         <w:pStyle w:val="Kapitola"/>
       </w:pPr>
-      <w:bookmarkStart w:id="14" w:name="_Toc222559071"/>
+      <w:bookmarkStart w:id="14" w:name="_Toc222812999"/>
       <w:r>
         <w:lastRenderedPageBreak/>
         <w:t>Návrh konceptu a architektúry aplikácie EventZo</w:t>
@@ -9248,7 +9240,7 @@
           <w:noProof/>
         </w:rPr>
       </w:pPr>
-      <w:bookmarkStart w:id="15" w:name="_Toc222559072"/>
+      <w:bookmarkStart w:id="15" w:name="_Toc222813000"/>
       <w:r>
         <w:rPr>
           <w:noProof/>
@@ -9279,7 +9271,7 @@
           <w:noProof/>
         </w:rPr>
       </w:pPr>
-      <w:bookmarkStart w:id="16" w:name="_Toc222559073"/>
+      <w:bookmarkStart w:id="16" w:name="_Toc222813001"/>
       <w:r>
         <w:rPr>
           <w:noProof/>
@@ -9417,7 +9409,7 @@
           <w:noProof/>
         </w:rPr>
       </w:pPr>
-      <w:bookmarkStart w:id="17" w:name="_Toc222559074"/>
+      <w:bookmarkStart w:id="17" w:name="_Toc222813002"/>
       <w:r>
         <w:rPr>
           <w:noProof/>
@@ -9438,7 +9430,7 @@
           <w:color w:val="auto"/>
         </w:rPr>
       </w:pPr>
-      <w:bookmarkStart w:id="18" w:name="_Toc222559075"/>
+      <w:bookmarkStart w:id="18" w:name="_Toc222813003"/>
       <w:r>
         <w:rPr>
           <w:rFonts w:ascii="Times New Roman" w:eastAsia="Times New Roman" w:hAnsi="Times New Roman" w:cs="Times New Roman"/>
@@ -9474,7 +9466,7 @@
           <w:color w:val="auto"/>
         </w:rPr>
       </w:pPr>
-      <w:bookmarkStart w:id="19" w:name="_Toc222559076"/>
+      <w:bookmarkStart w:id="19" w:name="_Toc222813004"/>
       <w:r>
         <w:rPr>
           <w:rFonts w:ascii="Times New Roman" w:eastAsia="Times New Roman" w:hAnsi="Times New Roman" w:cs="Times New Roman"/>
@@ -9510,7 +9502,7 @@
           <w:color w:val="auto"/>
         </w:rPr>
       </w:pPr>
-      <w:bookmarkStart w:id="20" w:name="_Toc222559077"/>
+      <w:bookmarkStart w:id="20" w:name="_Toc222813005"/>
       <w:r>
         <w:rPr>
           <w:rFonts w:ascii="Times New Roman" w:eastAsia="Times New Roman" w:hAnsi="Times New Roman" w:cs="Times New Roman"/>
@@ -9553,7 +9545,7 @@
           <w:noProof/>
         </w:rPr>
       </w:pPr>
-      <w:bookmarkStart w:id="21" w:name="_Toc222559078"/>
+      <w:bookmarkStart w:id="21" w:name="_Toc222813006"/>
       <w:r>
         <w:rPr>
           <w:noProof/>
@@ -9850,7 +9842,7 @@
           <w:noProof/>
         </w:rPr>
       </w:pPr>
-      <w:bookmarkStart w:id="22" w:name="_Toc222559079"/>
+      <w:bookmarkStart w:id="22" w:name="_Toc222813007"/>
       <w:r>
         <w:rPr>
           <w:noProof/>
@@ -9871,7 +9863,7 @@
           <w:noProof/>
         </w:rPr>
       </w:pPr>
-      <w:bookmarkStart w:id="23" w:name="_Toc222559080"/>
+      <w:bookmarkStart w:id="23" w:name="_Toc222813008"/>
       <w:r>
         <w:rPr>
           <w:noProof/>
@@ -10158,7 +10150,7 @@
           <w:noProof/>
         </w:rPr>
       </w:pPr>
-      <w:bookmarkStart w:id="24" w:name="_Toc222559081"/>
+      <w:bookmarkStart w:id="24" w:name="_Toc222813009"/>
       <w:r>
         <w:rPr>
           <w:noProof/>
@@ -10659,7 +10651,7 @@
           <w:noProof/>
         </w:rPr>
       </w:pPr>
-      <w:bookmarkStart w:id="25" w:name="_Toc222559082"/>
+      <w:bookmarkStart w:id="25" w:name="_Toc222813010"/>
       <w:r>
         <w:rPr>
           <w:noProof/>
@@ -10680,7 +10672,7 @@
           <w:noProof/>
         </w:rPr>
       </w:pPr>
-      <w:bookmarkStart w:id="26" w:name="_Toc222559083"/>
+      <w:bookmarkStart w:id="26" w:name="_Toc222813011"/>
       <w:r>
         <w:rPr>
           <w:noProof/>
@@ -11028,29 +11020,47 @@
     </w:p>
     <w:p>
       <w:pPr>
-        <w:pStyle w:val="text"/>
-        <w:rPr>
-          <w:noProof/>
-        </w:rPr>
-      </w:pPr>
-      <w:r>
-        <w:rPr>
-          <w:b/>
-          <w:bCs/>
-          <w:noProof/>
-        </w:rPr>
-        <w:t>Obr. 1</w:t>
-      </w:r>
-      <w:r>
-        <w:rPr>
-          <w:noProof/>
-        </w:rPr>
-        <w:t xml:space="preserve"> Úvodná stránka webovej aplikácie EventZo (vlastný zdroj)</w:t>
-      </w:r>
-    </w:p>
-    <w:p>
-      <w:pPr>
-        <w:pStyle w:val="text"/>
+        <w:pStyle w:val="Popis"/>
+        <w:keepNext/>
+      </w:pPr>
+      <w:r>
+        <w:lastRenderedPageBreak/>
+        <w:t xml:space="preserve">Obrázok </w:t>
+      </w:r>
+      <w:r>
+        <w:fldChar w:fldCharType="begin"/>
+      </w:r>
+      <w:r>
+        <w:instrText xml:space="preserve"> SEQ Obrázok \* ARABIC </w:instrText>
+      </w:r>
+      <w:r>
+        <w:fldChar w:fldCharType="separate"/>
+      </w:r>
+      <w:r>
+        <w:rPr>
+          <w:noProof/>
+        </w:rPr>
+        <w:t>1</w:t>
+      </w:r>
+      <w:r>
+        <w:fldChar w:fldCharType="end"/>
+      </w:r>
+      <w:r>
+        <w:t xml:space="preserve">Úvodná stránka webovej aplikácie </w:t>
+      </w:r>
+      <w:proofErr w:type="spellStart"/>
+      <w:r>
+        <w:t>EventZo</w:t>
+      </w:r>
+      <w:proofErr w:type="spellEnd"/>
+      <w:r>
+        <w:t xml:space="preserve"> (vlastný zdroj)</w:t>
+      </w:r>
+    </w:p>
+    <w:p>
+      <w:pPr>
+        <w:pStyle w:val="text"/>
+        <w:keepNext/>
         <w:bidi/>
         <w:jc w:val="left"/>
       </w:pPr>
@@ -11058,7 +11068,6 @@
         <w:rPr>
           <w:noProof/>
         </w:rPr>
-        <w:lastRenderedPageBreak/>
         <w:drawing>
           <wp:inline distT="0" distB="0" distL="0" distR="0" wp14:anchorId="26206B21" wp14:editId="69026D3F">
             <wp:extent cx="5400675" cy="2714625"/>
@@ -11113,7 +11122,7 @@
           <w:noProof/>
         </w:rPr>
       </w:pPr>
-      <w:bookmarkStart w:id="27" w:name="_Toc222559084"/>
+      <w:bookmarkStart w:id="27" w:name="_Toc222813012"/>
       <w:r>
         <w:rPr>
           <w:noProof/>
@@ -11166,7 +11175,7 @@
           <w:noProof/>
         </w:rPr>
       </w:pPr>
-      <w:bookmarkStart w:id="28" w:name="_Toc222559085"/>
+      <w:bookmarkStart w:id="28" w:name="_Toc222813013"/>
       <w:r>
         <w:rPr>
           <w:noProof/>
@@ -11211,64 +11220,48 @@
         <w:rPr>
           <w:noProof/>
         </w:rPr>
-        <w:t xml:space="preserve">Na obrázku Obr. 2 je zobrazený stav aplikácie EventZo v prípade, že prihlásený používateľ ešte nemá vytvorené žiadne podujatie. Systém v takomto prípade používateľa prehľadne informuje o absencii záznamov a zároveň ho vyzýva k vytvoreniu prvého </w:t>
-      </w:r>
-      <w:r>
-        <w:rPr>
-          <w:noProof/>
-        </w:rPr>
         <w:lastRenderedPageBreak/>
-        <w:t>podujatia prostredníctvom viditeľného ovládacieho prvku. Takéto riešenie zlepšuje používateľskú skúsenosť, znižuje mieru dezorientácie a podporuje aktívne využívanie aplikácie.</w:t>
-      </w:r>
-    </w:p>
-    <w:p>
-      <w:pPr>
-        <w:pStyle w:val="text"/>
-      </w:pPr>
-    </w:p>
-    <w:p>
-      <w:pPr>
-        <w:pStyle w:val="text"/>
-      </w:pPr>
-    </w:p>
-    <w:p>
-      <w:pPr>
-        <w:pStyle w:val="text"/>
-      </w:pPr>
-    </w:p>
-    <w:p>
-      <w:pPr>
-        <w:pStyle w:val="text"/>
-      </w:pPr>
-    </w:p>
-    <w:p>
-      <w:pPr>
-        <w:pStyle w:val="text"/>
-      </w:pPr>
-    </w:p>
-    <w:p>
-      <w:pPr>
-        <w:pStyle w:val="text"/>
-      </w:pPr>
-    </w:p>
-    <w:p>
-      <w:pPr>
-        <w:pStyle w:val="text"/>
-      </w:pPr>
-    </w:p>
-    <w:p>
-      <w:pPr>
-        <w:pStyle w:val="text"/>
-      </w:pPr>
-      <w:r>
-        <w:rPr>
-          <w:b/>
-          <w:bCs/>
-        </w:rPr>
-        <w:t>Obr. 2</w:t>
-      </w:r>
-      <w:r>
-        <w:t xml:space="preserve"> Zoznam podujatí používateľa bez vytvorených záznamov (vlastný zdroj)</w:t>
+        <w:t>Na obrázku Obr. 2 je zobrazený stav aplikácie EventZo v prípade, že prihlásený používateľ ešte nemá vytvorené žiadne podujatie. Systém v takomto prípade používateľa prehľadne informuje o absencii záznamov a zároveň ho vyzýva k vytvoreniu prvého podujatia prostredníctvom viditeľného ovládacieho prvku. Takéto riešenie zlepšuje používateľskú skúsenosť, znižuje mieru dezorientácie a podporuje aktívne využívanie aplikácie.</w:t>
+      </w:r>
+    </w:p>
+    <w:p>
+      <w:pPr>
+        <w:pStyle w:val="text"/>
+        <w:ind w:firstLine="0"/>
+      </w:pPr>
+    </w:p>
+    <w:p>
+      <w:pPr>
+        <w:pStyle w:val="Popis"/>
+        <w:keepNext/>
+        <w:jc w:val="both"/>
+      </w:pPr>
+      <w:r>
+        <w:t xml:space="preserve">Obrázok </w:t>
+      </w:r>
+      <w:r>
+        <w:fldChar w:fldCharType="begin"/>
+      </w:r>
+      <w:r>
+        <w:instrText xml:space="preserve"> SEQ Obrázok \* ARABIC </w:instrText>
+      </w:r>
+      <w:r>
+        <w:fldChar w:fldCharType="separate"/>
+      </w:r>
+      <w:r>
+        <w:rPr>
+          <w:noProof/>
+        </w:rPr>
+        <w:t>2</w:t>
+      </w:r>
+      <w:r>
+        <w:fldChar w:fldCharType="end"/>
+      </w:r>
+      <w:r>
+        <w:t xml:space="preserve"> </w:t>
+      </w:r>
+      <w:r>
+        <w:t>Zoznam podujatí používateľa bez vytvorených záznamov (vlastný zdroj)</w:t>
       </w:r>
     </w:p>
     <w:p>
@@ -11354,7 +11347,7 @@
           <w:noProof/>
         </w:rPr>
       </w:pPr>
-      <w:bookmarkStart w:id="29" w:name="_Toc222559086"/>
+      <w:bookmarkStart w:id="29" w:name="_Toc222813014"/>
       <w:r>
         <w:rPr>
           <w:noProof/>
@@ -11375,7 +11368,7 @@
           <w:noProof/>
         </w:rPr>
       </w:pPr>
-      <w:bookmarkStart w:id="30" w:name="_Toc222559087"/>
+      <w:bookmarkStart w:id="30" w:name="_Toc222813015"/>
       <w:r>
         <w:rPr>
           <w:noProof/>
@@ -11459,7 +11452,7 @@
           <w:noProof/>
         </w:rPr>
       </w:pPr>
-      <w:bookmarkStart w:id="31" w:name="_Toc222559088"/>
+      <w:bookmarkStart w:id="31" w:name="_Toc222813016"/>
       <w:r>
         <w:rPr>
           <w:noProof/>
@@ -11543,7 +11536,7 @@
           <w:noProof/>
         </w:rPr>
       </w:pPr>
-      <w:bookmarkStart w:id="32" w:name="_Toc222559089"/>
+      <w:bookmarkStart w:id="32" w:name="_Toc222813017"/>
       <w:r>
         <w:rPr>
           <w:noProof/>
@@ -11610,7 +11603,7 @@
           <w:noProof/>
         </w:rPr>
       </w:pPr>
-      <w:bookmarkStart w:id="33" w:name="_Toc222559090"/>
+      <w:bookmarkStart w:id="33" w:name="_Toc222813018"/>
       <w:r>
         <w:rPr>
           <w:noProof/>
@@ -11631,7 +11624,7 @@
           <w:noProof/>
         </w:rPr>
       </w:pPr>
-      <w:bookmarkStart w:id="34" w:name="_Toc222559091"/>
+      <w:bookmarkStart w:id="34" w:name="_Toc222813019"/>
       <w:r>
         <w:rPr>
           <w:noProof/>
@@ -11701,6 +11694,578 @@
           <w:noProof/>
         </w:rPr>
         <w:t xml:space="preserve"> Prehľad používateľských rolí v aplikácii EventZo</w:t>
+      </w:r>
+    </w:p>
+    <w:tbl>
+      <w:tblPr>
+        <w:tblStyle w:val="Mriekatabuky"/>
+        <w:tblW w:w="0" w:type="auto"/>
+        <w:tblLook w:val="06A0" w:firstRow="1" w:lastRow="0" w:firstColumn="1" w:lastColumn="0" w:noHBand="1" w:noVBand="1"/>
+        <w:tblCaption w:val="Tabuľka 4 Prehľad používateľských rolí v aplikácii EventZo"/>
+      </w:tblPr>
+      <w:tblGrid>
+        <w:gridCol w:w="4245"/>
+        <w:gridCol w:w="4245"/>
+      </w:tblGrid>
+      <w:tr>
+        <w:trPr>
+          <w:trHeight w:val="300"/>
+        </w:trPr>
+        <w:tc>
+          <w:tcPr>
+            <w:tcW w:w="4245" w:type="dxa"/>
+          </w:tcPr>
+          <w:p>
+            <w:pPr>
+              <w:pStyle w:val="text"/>
+              <w:ind w:firstLine="0"/>
+              <w:jc w:val="center"/>
+              <w:rPr>
+                <w:b/>
+                <w:bCs/>
+                <w:noProof/>
+              </w:rPr>
+            </w:pPr>
+            <w:r>
+              <w:rPr>
+                <w:b/>
+                <w:bCs/>
+                <w:noProof/>
+              </w:rPr>
+              <w:t>Roľa používateľa</w:t>
+            </w:r>
+          </w:p>
+        </w:tc>
+        <w:tc>
+          <w:tcPr>
+            <w:tcW w:w="4245" w:type="dxa"/>
+          </w:tcPr>
+          <w:p>
+            <w:pPr>
+              <w:pStyle w:val="text"/>
+              <w:ind w:firstLine="0"/>
+              <w:jc w:val="center"/>
+              <w:rPr>
+                <w:b/>
+                <w:bCs/>
+                <w:noProof/>
+              </w:rPr>
+            </w:pPr>
+            <w:r>
+              <w:rPr>
+                <w:b/>
+                <w:bCs/>
+                <w:noProof/>
+              </w:rPr>
+              <w:t>Možnosti</w:t>
+            </w:r>
+          </w:p>
+        </w:tc>
+      </w:tr>
+      <w:tr>
+        <w:trPr>
+          <w:trHeight w:val="300"/>
+        </w:trPr>
+        <w:tc>
+          <w:tcPr>
+            <w:tcW w:w="4245" w:type="dxa"/>
+          </w:tcPr>
+          <w:p>
+            <w:pPr>
+              <w:pStyle w:val="text"/>
+              <w:ind w:firstLine="0"/>
+              <w:jc w:val="left"/>
+              <w:rPr>
+                <w:noProof/>
+              </w:rPr>
+            </w:pPr>
+            <w:r>
+              <w:rPr>
+                <w:noProof/>
+              </w:rPr>
+              <w:t>Nepríhlasený použivateľ</w:t>
+            </w:r>
+          </w:p>
+        </w:tc>
+        <w:tc>
+          <w:tcPr>
+            <w:tcW w:w="4245" w:type="dxa"/>
+          </w:tcPr>
+          <w:p>
+            <w:pPr>
+              <w:pStyle w:val="text"/>
+              <w:ind w:firstLine="0"/>
+              <w:jc w:val="center"/>
+              <w:rPr>
+                <w:noProof/>
+              </w:rPr>
+            </w:pPr>
+            <w:r>
+              <w:rPr>
+                <w:noProof/>
+              </w:rPr>
+              <w:t>Prehliadanie podujatí</w:t>
+            </w:r>
+          </w:p>
+        </w:tc>
+      </w:tr>
+      <w:tr>
+        <w:trPr>
+          <w:trHeight w:val="300"/>
+        </w:trPr>
+        <w:tc>
+          <w:tcPr>
+            <w:tcW w:w="4245" w:type="dxa"/>
+          </w:tcPr>
+          <w:p>
+            <w:pPr>
+              <w:pStyle w:val="text"/>
+              <w:ind w:firstLine="0"/>
+              <w:jc w:val="left"/>
+              <w:rPr>
+                <w:noProof/>
+              </w:rPr>
+            </w:pPr>
+            <w:r>
+              <w:rPr>
+                <w:noProof/>
+              </w:rPr>
+              <w:t>Prihláseny použivateľ</w:t>
+            </w:r>
+          </w:p>
+        </w:tc>
+        <w:tc>
+          <w:tcPr>
+            <w:tcW w:w="4245" w:type="dxa"/>
+          </w:tcPr>
+          <w:p>
+            <w:pPr>
+              <w:pStyle w:val="text"/>
+              <w:ind w:firstLine="0"/>
+              <w:jc w:val="center"/>
+              <w:rPr>
+                <w:noProof/>
+              </w:rPr>
+            </w:pPr>
+            <w:r>
+              <w:rPr>
+                <w:noProof/>
+              </w:rPr>
+              <w:t>Prehladanie a pripájanie sa k podujatiam</w:t>
+            </w:r>
+          </w:p>
+        </w:tc>
+      </w:tr>
+      <w:tr>
+        <w:trPr>
+          <w:trHeight w:val="300"/>
+        </w:trPr>
+        <w:tc>
+          <w:tcPr>
+            <w:tcW w:w="4245" w:type="dxa"/>
+          </w:tcPr>
+          <w:p>
+            <w:pPr>
+              <w:pStyle w:val="text"/>
+              <w:ind w:firstLine="0"/>
+              <w:jc w:val="left"/>
+              <w:rPr>
+                <w:noProof/>
+              </w:rPr>
+            </w:pPr>
+            <w:r>
+              <w:rPr>
+                <w:noProof/>
+              </w:rPr>
+              <w:t>Organizátor</w:t>
+            </w:r>
+          </w:p>
+        </w:tc>
+        <w:tc>
+          <w:tcPr>
+            <w:tcW w:w="4245" w:type="dxa"/>
+          </w:tcPr>
+          <w:p>
+            <w:pPr>
+              <w:pStyle w:val="text"/>
+              <w:ind w:firstLine="0"/>
+              <w:jc w:val="center"/>
+              <w:rPr>
+                <w:noProof/>
+              </w:rPr>
+            </w:pPr>
+            <w:r>
+              <w:rPr>
+                <w:noProof/>
+              </w:rPr>
+              <w:t>Vytváranie a správa podujatí</w:t>
+            </w:r>
+          </w:p>
+        </w:tc>
+      </w:tr>
+    </w:tbl>
+    <w:p>
+      <w:pPr>
+        <w:pStyle w:val="text"/>
+        <w:ind w:firstLine="0"/>
+        <w:rPr>
+          <w:noProof/>
+        </w:rPr>
+      </w:pPr>
+    </w:p>
+    <w:p>
+      <w:pPr>
+        <w:pStyle w:val="Kapitola"/>
+        <w:numPr>
+          <w:ilvl w:val="1"/>
+          <w:numId w:val="8"/>
+        </w:numPr>
+        <w:rPr>
+          <w:noProof/>
+        </w:rPr>
+      </w:pPr>
+      <w:bookmarkStart w:id="35" w:name="_Toc222813020"/>
+      <w:r>
+        <w:rPr>
+          <w:noProof/>
+        </w:rPr>
+        <w:t>Scenáre použitia aplikácie</w:t>
+      </w:r>
+      <w:bookmarkEnd w:id="35"/>
+    </w:p>
+    <w:p>
+      <w:pPr>
+        <w:pStyle w:val="text"/>
+      </w:pPr>
+      <w:r>
+        <w:rPr>
+          <w:noProof/>
+        </w:rPr>
+        <w:t>Scenáre použitia opisujú typické situácie, v ktorých používatelia pracujú so systémom EventZo. Jedným zo základných scenárov je vytvorenie nového podujatia organizátorom. Používateľ sa prihlási do systému, prejde do sekcie správy podujatí a vyplní formulár s údajmi o podujatí, ako sú názov, dátum, miesto konania a kapacita.</w:t>
+      </w:r>
+    </w:p>
+    <w:p>
+      <w:pPr>
+        <w:pStyle w:val="text"/>
+      </w:pPr>
+      <w:r>
+        <w:rPr>
+          <w:noProof/>
+        </w:rPr>
+        <w:t>Ďalším scenárom je registrácia účastníka na podujatie. Používateľ si vyberie konkrétny event, vyplní registračný formulár a po potvrdení registrácie obdrží digitálnu vstupenku s QR kódom. Tento kód slúži ako identifikátor účastníka pri vstupe na podujatie.</w:t>
+      </w:r>
+    </w:p>
+    <w:p>
+      <w:pPr>
+        <w:pStyle w:val="text"/>
+      </w:pPr>
+      <w:r>
+        <w:rPr>
+          <w:noProof/>
+        </w:rPr>
+        <w:lastRenderedPageBreak/>
+        <w:t>Scenáre použitia umožňujú lepšie pochopenie funkčnosti systému a slúžia ako základ pre testovanie aplikácie v reálnych podmienkach.</w:t>
+      </w:r>
+    </w:p>
+    <w:p>
+      <w:pPr>
+        <w:pStyle w:val="text"/>
+        <w:rPr>
+          <w:noProof/>
+        </w:rPr>
+      </w:pPr>
+    </w:p>
+    <w:p>
+      <w:pPr>
+        <w:pStyle w:val="text"/>
+        <w:rPr>
+          <w:noProof/>
+        </w:rPr>
+      </w:pPr>
+    </w:p>
+    <w:p>
+      <w:pPr>
+        <w:pStyle w:val="text"/>
+        <w:rPr>
+          <w:noProof/>
+        </w:rPr>
+      </w:pPr>
+    </w:p>
+    <w:p>
+      <w:pPr>
+        <w:pStyle w:val="text"/>
+        <w:rPr>
+          <w:noProof/>
+        </w:rPr>
+      </w:pPr>
+    </w:p>
+    <w:p>
+      <w:pPr>
+        <w:pStyle w:val="text"/>
+        <w:rPr>
+          <w:noProof/>
+        </w:rPr>
+      </w:pPr>
+    </w:p>
+    <w:p>
+      <w:pPr>
+        <w:pStyle w:val="text"/>
+        <w:rPr>
+          <w:noProof/>
+        </w:rPr>
+      </w:pPr>
+    </w:p>
+    <w:p>
+      <w:pPr>
+        <w:pStyle w:val="text"/>
+        <w:rPr>
+          <w:noProof/>
+        </w:rPr>
+      </w:pPr>
+    </w:p>
+    <w:p>
+      <w:pPr>
+        <w:pStyle w:val="text"/>
+        <w:rPr>
+          <w:noProof/>
+        </w:rPr>
+      </w:pPr>
+    </w:p>
+    <w:p>
+      <w:pPr>
+        <w:pStyle w:val="text"/>
+        <w:rPr>
+          <w:noProof/>
+        </w:rPr>
+      </w:pPr>
+    </w:p>
+    <w:p>
+      <w:pPr>
+        <w:pStyle w:val="text"/>
+        <w:rPr>
+          <w:noProof/>
+        </w:rPr>
+      </w:pPr>
+    </w:p>
+    <w:p>
+      <w:pPr>
+        <w:pStyle w:val="text"/>
+        <w:rPr>
+          <w:noProof/>
+        </w:rPr>
+      </w:pPr>
+    </w:p>
+    <w:p>
+      <w:pPr>
+        <w:pStyle w:val="text"/>
+        <w:rPr>
+          <w:noProof/>
+        </w:rPr>
+      </w:pPr>
+    </w:p>
+    <w:p>
+      <w:pPr>
+        <w:pStyle w:val="text"/>
+        <w:rPr>
+          <w:noProof/>
+        </w:rPr>
+      </w:pPr>
+    </w:p>
+    <w:p>
+      <w:pPr>
+        <w:pStyle w:val="text"/>
+        <w:rPr>
+          <w:noProof/>
+        </w:rPr>
+      </w:pPr>
+    </w:p>
+    <w:p>
+      <w:pPr>
+        <w:pStyle w:val="text"/>
+        <w:rPr>
+          <w:noProof/>
+        </w:rPr>
+      </w:pPr>
+    </w:p>
+    <w:p>
+      <w:pPr>
+        <w:pStyle w:val="text"/>
+        <w:rPr>
+          <w:noProof/>
+        </w:rPr>
+      </w:pPr>
+    </w:p>
+    <w:p>
+      <w:pPr>
+        <w:pStyle w:val="text"/>
+        <w:rPr>
+          <w:noProof/>
+        </w:rPr>
+      </w:pPr>
+    </w:p>
+    <w:p>
+      <w:pPr>
+        <w:pStyle w:val="text"/>
+        <w:rPr>
+          <w:noProof/>
+        </w:rPr>
+      </w:pPr>
+    </w:p>
+    <w:p>
+      <w:pPr>
+        <w:pStyle w:val="text"/>
+        <w:rPr>
+          <w:noProof/>
+        </w:rPr>
+      </w:pPr>
+    </w:p>
+    <w:p>
+      <w:pPr>
+        <w:pStyle w:val="text"/>
+        <w:rPr>
+          <w:noProof/>
+        </w:rPr>
+      </w:pPr>
+    </w:p>
+    <w:p>
+      <w:pPr>
+        <w:pStyle w:val="text"/>
+        <w:rPr>
+          <w:noProof/>
+        </w:rPr>
+      </w:pPr>
+    </w:p>
+    <w:p>
+      <w:pPr>
+        <w:pStyle w:val="text"/>
+        <w:rPr>
+          <w:noProof/>
+        </w:rPr>
+      </w:pPr>
+    </w:p>
+    <w:p>
+      <w:pPr>
+        <w:pStyle w:val="text"/>
+        <w:rPr>
+          <w:noProof/>
+        </w:rPr>
+      </w:pPr>
+    </w:p>
+    <w:p>
+      <w:pPr>
+        <w:pStyle w:val="text"/>
+        <w:rPr>
+          <w:noProof/>
+        </w:rPr>
+      </w:pPr>
+    </w:p>
+    <w:p>
+      <w:pPr>
+        <w:pStyle w:val="text"/>
+        <w:rPr>
+          <w:noProof/>
+        </w:rPr>
+      </w:pPr>
+    </w:p>
+    <w:p>
+      <w:pPr>
+        <w:pStyle w:val="text"/>
+        <w:rPr>
+          <w:noProof/>
+        </w:rPr>
+      </w:pPr>
+    </w:p>
+    <w:p>
+      <w:pPr>
+        <w:pStyle w:val="text"/>
+        <w:rPr>
+          <w:noProof/>
+        </w:rPr>
+      </w:pPr>
+    </w:p>
+    <w:p>
+      <w:pPr>
+        <w:pStyle w:val="text"/>
+        <w:rPr>
+          <w:noProof/>
+        </w:rPr>
+      </w:pPr>
+    </w:p>
+    <w:p>
+      <w:pPr>
+        <w:pStyle w:val="Kapitola"/>
+        <w:spacing w:before="0" w:after="0"/>
+        <w:jc w:val="both"/>
+        <w:rPr>
+          <w:noProof/>
+        </w:rPr>
+      </w:pPr>
+      <w:bookmarkStart w:id="36" w:name="_Toc222813021"/>
+      <w:r>
+        <w:rPr>
+          <w:noProof/>
+        </w:rPr>
+        <w:lastRenderedPageBreak/>
+        <w:t>Testovanie a overenie funkčnosti systému</w:t>
+      </w:r>
+      <w:bookmarkEnd w:id="36"/>
+    </w:p>
+    <w:p>
+      <w:pPr>
+        <w:pStyle w:val="Kapitola"/>
+        <w:numPr>
+          <w:ilvl w:val="1"/>
+          <w:numId w:val="8"/>
+        </w:numPr>
+        <w:spacing w:before="0" w:after="0"/>
+        <w:jc w:val="both"/>
+        <w:rPr>
+          <w:noProof/>
+        </w:rPr>
+      </w:pPr>
+      <w:bookmarkStart w:id="37" w:name="_Toc222813022"/>
+      <w:r>
+        <w:rPr>
+          <w:noProof/>
+        </w:rPr>
+        <w:t>Funkčné testovanie</w:t>
+      </w:r>
+      <w:bookmarkEnd w:id="37"/>
+    </w:p>
+    <w:p>
+      <w:pPr>
+        <w:pStyle w:val="text"/>
+      </w:pPr>
+      <w:r>
+        <w:rPr>
+          <w:noProof/>
+        </w:rPr>
+        <w:t>Testovanie predstavuje dôležitú fázu vývoja webovej aplikácie. Cieľom funkčného testovania aplikácie EventZo bolo overiť správnosť implementovaných funkcií a zabezpečiť bezchybný chod systému v bežných používateľských situáciách.</w:t>
+      </w:r>
+    </w:p>
+    <w:p>
+      <w:pPr>
+        <w:pStyle w:val="text"/>
+      </w:pPr>
+      <w:r>
+        <w:rPr>
+          <w:noProof/>
+        </w:rPr>
+        <w:t>Testované boli najmä procesy registrácie používateľa, prihlasovania, vytvárania podujatí a registrácie účastníkov. Každá funkcia bola testovaná samostatne aj v kombinácii s ostatnými časťami systému.</w:t>
+      </w:r>
+    </w:p>
+    <w:p>
+      <w:pPr>
+        <w:pStyle w:val="text"/>
+        <w:rPr>
+          <w:noProof/>
+        </w:rPr>
+      </w:pPr>
+      <w:r>
+        <w:rPr>
+          <w:noProof/>
+        </w:rPr>
+        <w:t>Tab. 5 Vybrané testovacie scenáre aplikácie EventZo</w:t>
       </w:r>
     </w:p>
     <w:tbl>
@@ -11738,7 +12303,7 @@
                 <w:bCs/>
                 <w:noProof/>
               </w:rPr>
-              <w:t>Roľa používateľa</w:t>
+              <w:t>Scenár</w:t>
             </w:r>
           </w:p>
         </w:tc>
@@ -11763,7 +12328,7 @@
                 <w:bCs/>
                 <w:noProof/>
               </w:rPr>
-              <w:t>Možnosti</w:t>
+              <w:t>Očakávany výsledok</w:t>
             </w:r>
           </w:p>
         </w:tc>
@@ -11789,7 +12354,7 @@
               <w:rPr>
                 <w:noProof/>
               </w:rPr>
-              <w:t>Nepríhlasený použivateľ</w:t>
+              <w:t>Registrácia</w:t>
             </w:r>
           </w:p>
         </w:tc>
@@ -11810,7 +12375,7 @@
               <w:rPr>
                 <w:noProof/>
               </w:rPr>
-              <w:t>Prehliadanie podujatí</w:t>
+              <w:t>Úspešne vytvorenie účtu</w:t>
             </w:r>
           </w:p>
         </w:tc>
@@ -11836,7 +12401,7 @@
               <w:rPr>
                 <w:noProof/>
               </w:rPr>
-              <w:t>Prihláseny použivateľ</w:t>
+              <w:t>Vytvorenie podujatia</w:t>
             </w:r>
           </w:p>
         </w:tc>
@@ -11857,7 +12422,7 @@
               <w:rPr>
                 <w:noProof/>
               </w:rPr>
-              <w:t>Prehladanie a pripájanie sa k podujatiam</w:t>
+              <w:t>Zobrazenie v zozname</w:t>
             </w:r>
           </w:p>
         </w:tc>
@@ -11883,7 +12448,7 @@
               <w:rPr>
                 <w:noProof/>
               </w:rPr>
-              <w:t>Organizátor</w:t>
+              <w:t>Registrovanie na podujatie</w:t>
             </w:r>
           </w:p>
         </w:tc>
@@ -11904,7 +12469,7 @@
               <w:rPr>
                 <w:noProof/>
               </w:rPr>
-              <w:t>Vytváranie a správa podujatí</w:t>
+              <w:t>Vytvorenie QR kódu</w:t>
             </w:r>
           </w:p>
         </w:tc>
@@ -11918,303 +12483,6 @@
           <w:noProof/>
         </w:rPr>
       </w:pPr>
-    </w:p>
-    <w:p>
-      <w:pPr>
-        <w:pStyle w:val="Kapitola"/>
-        <w:numPr>
-          <w:ilvl w:val="1"/>
-          <w:numId w:val="8"/>
-        </w:numPr>
-        <w:rPr>
-          <w:noProof/>
-        </w:rPr>
-      </w:pPr>
-      <w:bookmarkStart w:id="35" w:name="_Toc222559092"/>
-      <w:r>
-        <w:rPr>
-          <w:noProof/>
-        </w:rPr>
-        <w:t>Scenáre použitia aplikácie</w:t>
-      </w:r>
-      <w:bookmarkEnd w:id="35"/>
-    </w:p>
-    <w:p>
-      <w:pPr>
-        <w:pStyle w:val="text"/>
-      </w:pPr>
-      <w:r>
-        <w:rPr>
-          <w:noProof/>
-        </w:rPr>
-        <w:t>Scenáre použitia opisujú typické situácie, v ktorých používatelia pracujú so systémom EventZo. Jedným zo základných scenárov je vytvorenie nového podujatia organizátorom. Používateľ sa prihlási do systému, prejde do sekcie správy podujatí a vyplní formulár s údajmi o podujatí, ako sú názov, dátum, miesto konania a kapacita.</w:t>
-      </w:r>
-    </w:p>
-    <w:p>
-      <w:pPr>
-        <w:pStyle w:val="text"/>
-      </w:pPr>
-      <w:r>
-        <w:rPr>
-          <w:noProof/>
-        </w:rPr>
-        <w:t>Ďalším scenárom je registrácia účastníka na podujatie. Používateľ si vyberie konkrétny event, vyplní registračný formulár a po potvrdení registrácie obdrží digitálnu vstupenku s QR kódom. Tento kód slúži ako identifikátor účastníka pri vstupe na podujatie.</w:t>
-      </w:r>
-    </w:p>
-    <w:p>
-      <w:pPr>
-        <w:pStyle w:val="text"/>
-      </w:pPr>
-      <w:r>
-        <w:rPr>
-          <w:noProof/>
-        </w:rPr>
-        <w:lastRenderedPageBreak/>
-        <w:t>Scenáre použitia umožňujú lepšie pochopenie funkčnosti systému a slúžia ako základ pre testovanie aplikácie v reálnych podmienkach.</w:t>
-      </w:r>
-    </w:p>
-    <w:p>
-      <w:pPr>
-        <w:pStyle w:val="text"/>
-        <w:rPr>
-          <w:noProof/>
-        </w:rPr>
-      </w:pPr>
-    </w:p>
-    <w:p>
-      <w:pPr>
-        <w:pStyle w:val="text"/>
-        <w:rPr>
-          <w:noProof/>
-        </w:rPr>
-      </w:pPr>
-    </w:p>
-    <w:p>
-      <w:pPr>
-        <w:pStyle w:val="text"/>
-        <w:rPr>
-          <w:noProof/>
-        </w:rPr>
-      </w:pPr>
-    </w:p>
-    <w:p>
-      <w:pPr>
-        <w:pStyle w:val="text"/>
-        <w:rPr>
-          <w:noProof/>
-        </w:rPr>
-      </w:pPr>
-    </w:p>
-    <w:p>
-      <w:pPr>
-        <w:pStyle w:val="text"/>
-        <w:rPr>
-          <w:noProof/>
-        </w:rPr>
-      </w:pPr>
-    </w:p>
-    <w:p>
-      <w:pPr>
-        <w:pStyle w:val="text"/>
-        <w:rPr>
-          <w:noProof/>
-        </w:rPr>
-      </w:pPr>
-    </w:p>
-    <w:p>
-      <w:pPr>
-        <w:pStyle w:val="text"/>
-        <w:rPr>
-          <w:noProof/>
-        </w:rPr>
-      </w:pPr>
-    </w:p>
-    <w:p>
-      <w:pPr>
-        <w:pStyle w:val="text"/>
-        <w:rPr>
-          <w:noProof/>
-        </w:rPr>
-      </w:pPr>
-    </w:p>
-    <w:p>
-      <w:pPr>
-        <w:pStyle w:val="text"/>
-        <w:rPr>
-          <w:noProof/>
-        </w:rPr>
-      </w:pPr>
-    </w:p>
-    <w:p>
-      <w:pPr>
-        <w:pStyle w:val="text"/>
-        <w:rPr>
-          <w:noProof/>
-        </w:rPr>
-      </w:pPr>
-    </w:p>
-    <w:p>
-      <w:pPr>
-        <w:pStyle w:val="text"/>
-        <w:rPr>
-          <w:noProof/>
-        </w:rPr>
-      </w:pPr>
-    </w:p>
-    <w:p>
-      <w:pPr>
-        <w:pStyle w:val="text"/>
-        <w:rPr>
-          <w:noProof/>
-        </w:rPr>
-      </w:pPr>
-    </w:p>
-    <w:p>
-      <w:pPr>
-        <w:pStyle w:val="text"/>
-        <w:rPr>
-          <w:noProof/>
-        </w:rPr>
-      </w:pPr>
-    </w:p>
-    <w:p>
-      <w:pPr>
-        <w:pStyle w:val="text"/>
-        <w:rPr>
-          <w:noProof/>
-        </w:rPr>
-      </w:pPr>
-    </w:p>
-    <w:p>
-      <w:pPr>
-        <w:pStyle w:val="text"/>
-        <w:rPr>
-          <w:noProof/>
-        </w:rPr>
-      </w:pPr>
-    </w:p>
-    <w:p>
-      <w:pPr>
-        <w:pStyle w:val="text"/>
-        <w:rPr>
-          <w:noProof/>
-        </w:rPr>
-      </w:pPr>
-    </w:p>
-    <w:p>
-      <w:pPr>
-        <w:pStyle w:val="text"/>
-        <w:rPr>
-          <w:noProof/>
-        </w:rPr>
-      </w:pPr>
-    </w:p>
-    <w:p>
-      <w:pPr>
-        <w:pStyle w:val="text"/>
-        <w:rPr>
-          <w:noProof/>
-        </w:rPr>
-      </w:pPr>
-    </w:p>
-    <w:p>
-      <w:pPr>
-        <w:pStyle w:val="text"/>
-        <w:rPr>
-          <w:noProof/>
-        </w:rPr>
-      </w:pPr>
-    </w:p>
-    <w:p>
-      <w:pPr>
-        <w:pStyle w:val="text"/>
-        <w:rPr>
-          <w:noProof/>
-        </w:rPr>
-      </w:pPr>
-    </w:p>
-    <w:p>
-      <w:pPr>
-        <w:pStyle w:val="text"/>
-        <w:rPr>
-          <w:noProof/>
-        </w:rPr>
-      </w:pPr>
-    </w:p>
-    <w:p>
-      <w:pPr>
-        <w:pStyle w:val="text"/>
-        <w:rPr>
-          <w:noProof/>
-        </w:rPr>
-      </w:pPr>
-    </w:p>
-    <w:p>
-      <w:pPr>
-        <w:pStyle w:val="text"/>
-        <w:rPr>
-          <w:noProof/>
-        </w:rPr>
-      </w:pPr>
-    </w:p>
-    <w:p>
-      <w:pPr>
-        <w:pStyle w:val="text"/>
-        <w:rPr>
-          <w:noProof/>
-        </w:rPr>
-      </w:pPr>
-    </w:p>
-    <w:p>
-      <w:pPr>
-        <w:pStyle w:val="text"/>
-        <w:rPr>
-          <w:noProof/>
-        </w:rPr>
-      </w:pPr>
-    </w:p>
-    <w:p>
-      <w:pPr>
-        <w:pStyle w:val="text"/>
-        <w:rPr>
-          <w:noProof/>
-        </w:rPr>
-      </w:pPr>
-    </w:p>
-    <w:p>
-      <w:pPr>
-        <w:pStyle w:val="text"/>
-        <w:rPr>
-          <w:noProof/>
-        </w:rPr>
-      </w:pPr>
-    </w:p>
-    <w:p>
-      <w:pPr>
-        <w:pStyle w:val="text"/>
-        <w:rPr>
-          <w:noProof/>
-        </w:rPr>
-      </w:pPr>
-    </w:p>
-    <w:p>
-      <w:pPr>
-        <w:pStyle w:val="Kapitola"/>
-        <w:spacing w:before="0" w:after="0"/>
-        <w:jc w:val="both"/>
-        <w:rPr>
-          <w:noProof/>
-        </w:rPr>
-      </w:pPr>
-      <w:bookmarkStart w:id="36" w:name="_Toc222559093"/>
-      <w:r>
-        <w:rPr>
-          <w:noProof/>
-        </w:rPr>
-        <w:lastRenderedPageBreak/>
-        <w:t>Testovanie a overenie funkčnosti systému</w:t>
-      </w:r>
-      <w:bookmarkEnd w:id="36"/>
     </w:p>
     <w:p>
       <w:pPr>
@@ -12229,49 +12497,270 @@
           <w:noProof/>
         </w:rPr>
       </w:pPr>
-      <w:bookmarkStart w:id="37" w:name="_Toc222559094"/>
-      <w:r>
-        <w:rPr>
-          <w:noProof/>
-        </w:rPr>
-        <w:t>Funkčné testovanie</w:t>
-      </w:r>
-      <w:bookmarkEnd w:id="37"/>
-    </w:p>
-    <w:p>
-      <w:pPr>
-        <w:pStyle w:val="text"/>
-      </w:pPr>
-      <w:r>
-        <w:rPr>
-          <w:noProof/>
-        </w:rPr>
-        <w:t>Testovanie predstavuje dôležitú fázu vývoja webovej aplikácie. Cieľom funkčného testovania aplikácie EventZo bolo overiť správnosť implementovaných funkcií a zabezpečiť bezchybný chod systému v bežných používateľských situáciách.</w:t>
-      </w:r>
-    </w:p>
-    <w:p>
-      <w:pPr>
-        <w:pStyle w:val="text"/>
-      </w:pPr>
-      <w:r>
-        <w:rPr>
-          <w:noProof/>
-        </w:rPr>
-        <w:t>Testované boli najmä procesy registrácie používateľa, prihlasovania, vytvárania podujatí a registrácie účastníkov. Každá funkcia bola testovaná samostatne aj v kombinácii s ostatnými časťami systému.</w:t>
-      </w:r>
-    </w:p>
-    <w:p>
-      <w:pPr>
-        <w:pStyle w:val="text"/>
-        <w:rPr>
-          <w:noProof/>
-        </w:rPr>
-      </w:pPr>
-      <w:r>
-        <w:rPr>
-          <w:noProof/>
-        </w:rPr>
-        <w:t>Tab. 5 Vybrané testovacie scenáre aplikácie EventZo</w:t>
+      <w:bookmarkStart w:id="38" w:name="_Toc222813023"/>
+      <w:r>
+        <w:rPr>
+          <w:noProof/>
+        </w:rPr>
+        <w:t>Výsledky testovania</w:t>
+      </w:r>
+      <w:bookmarkEnd w:id="38"/>
+    </w:p>
+    <w:p>
+      <w:pPr>
+        <w:pStyle w:val="text"/>
+      </w:pPr>
+      <w:r>
+        <w:rPr>
+          <w:noProof/>
+        </w:rPr>
+        <w:t>Na základe vykonaného testovania možno konštatovať, že aplikácia EventZo funguje stabilne a spĺňa stanovené funkčné požiadavky. Neboli zaznamenané kritické chyby, ktoré by bránili bežnému používaniu systému. Identifikované drobné nedostatky sa týkali najmä používateľského rozhrania a boli odstránené v priebehu vývoja.</w:t>
+      </w:r>
+    </w:p>
+    <w:p>
+      <w:pPr>
+        <w:pStyle w:val="text"/>
+      </w:pPr>
+      <w:r>
+        <w:rPr>
+          <w:noProof/>
+        </w:rPr>
+        <w:t>Testovanie aplikácie nebolo zamerané len na overenie funkčnosti jednotlivých modulov, ale aj na hodnotenie celkového správania systému z pohľadu používateľa. Pri testovaní sa simulovali rôzne scenáre, ako je vytváranie viacerých podujatí, registrácia účastníkov alebo práca s neplatnými vstupmi. Tento prístup umožnil odhaliť slabé miesta v návrhu používateľského rozhrania a následne ich optimalizovať.</w:t>
+      </w:r>
+    </w:p>
+    <w:p>
+      <w:pPr>
+        <w:pStyle w:val="text"/>
+      </w:pPr>
+      <w:r>
+        <w:rPr>
+          <w:noProof/>
+        </w:rPr>
+        <w:t>Výsledky testovania poukazujú na to, že aplikácia spĺňa základné požiadavky kladené na systém pre správu podujatí. Systém je stabilný, prehľadný a pripravený na ďalšie rozširovanie. V budúcnosti by bolo možné implementovať automatizované testovanie, ktoré by ešte viac zvýšilo kvalitu a spoľahlivosť aplikácie, najmä pri jej dlhodobom vývoji.</w:t>
+      </w:r>
+    </w:p>
+    <w:p>
+      <w:pPr>
+        <w:pStyle w:val="text"/>
+        <w:rPr>
+          <w:noProof/>
+        </w:rPr>
+      </w:pPr>
+    </w:p>
+    <w:p>
+      <w:pPr>
+        <w:pStyle w:val="text"/>
+        <w:rPr>
+          <w:noProof/>
+        </w:rPr>
+      </w:pPr>
+    </w:p>
+    <w:p>
+      <w:pPr>
+        <w:pStyle w:val="text"/>
+        <w:rPr>
+          <w:noProof/>
+        </w:rPr>
+      </w:pPr>
+    </w:p>
+    <w:p>
+      <w:pPr>
+        <w:pStyle w:val="text"/>
+        <w:rPr>
+          <w:noProof/>
+        </w:rPr>
+      </w:pPr>
+    </w:p>
+    <w:p>
+      <w:pPr>
+        <w:pStyle w:val="text"/>
+        <w:rPr>
+          <w:noProof/>
+        </w:rPr>
+      </w:pPr>
+    </w:p>
+    <w:p>
+      <w:pPr>
+        <w:pStyle w:val="text"/>
+        <w:rPr>
+          <w:noProof/>
+        </w:rPr>
+      </w:pPr>
+    </w:p>
+    <w:p>
+      <w:pPr>
+        <w:pStyle w:val="text"/>
+        <w:rPr>
+          <w:noProof/>
+        </w:rPr>
+      </w:pPr>
+    </w:p>
+    <w:p>
+      <w:pPr>
+        <w:pStyle w:val="text"/>
+        <w:rPr>
+          <w:noProof/>
+        </w:rPr>
+      </w:pPr>
+    </w:p>
+    <w:p>
+      <w:pPr>
+        <w:pStyle w:val="text"/>
+        <w:rPr>
+          <w:noProof/>
+        </w:rPr>
+      </w:pPr>
+    </w:p>
+    <w:p>
+      <w:pPr>
+        <w:pStyle w:val="Kapitola"/>
+        <w:rPr>
+          <w:noProof/>
+        </w:rPr>
+      </w:pPr>
+      <w:bookmarkStart w:id="39" w:name="_Toc222813024"/>
+      <w:r>
+        <w:rPr>
+          <w:noProof/>
+        </w:rPr>
+        <w:t>Možnosti ďalšieho rozvoja aplikácie</w:t>
+      </w:r>
+      <w:bookmarkEnd w:id="39"/>
+    </w:p>
+    <w:p>
+      <w:pPr>
+        <w:pStyle w:val="Kapitola"/>
+        <w:numPr>
+          <w:ilvl w:val="1"/>
+          <w:numId w:val="8"/>
+        </w:numPr>
+        <w:rPr>
+          <w:noProof/>
+        </w:rPr>
+      </w:pPr>
+      <w:bookmarkStart w:id="40" w:name="_Toc222813025"/>
+      <w:r>
+        <w:rPr>
+          <w:noProof/>
+        </w:rPr>
+        <w:t>Rozšírenie funkcionality</w:t>
+      </w:r>
+      <w:bookmarkEnd w:id="40"/>
+    </w:p>
+    <w:p>
+      <w:pPr>
+        <w:pStyle w:val="text"/>
+      </w:pPr>
+      <w:r>
+        <w:t xml:space="preserve">Aplikácia </w:t>
+      </w:r>
+      <w:proofErr w:type="spellStart"/>
+      <w:r>
+        <w:t>EventZo</w:t>
+      </w:r>
+      <w:proofErr w:type="spellEnd"/>
+      <w:r>
+        <w:t xml:space="preserve"> je navrhnutá ako modulárny systém, ktorý umožňuje ďalšie rozširovanie. Medzi možné budúce vylepšenia patrí implementácia online platieb, automatická fakturácia a rozšírené štatistiky návštevnosti podujatí.</w:t>
+      </w:r>
+      <w:r>
+        <w:br/>
+        <w:t>Ďalším krokom môže byť integrácia mobilnej aplikácie, ktorá by umožnila skenovanie QR kódov priamo na mieste konania podujatia.</w:t>
+      </w:r>
+    </w:p>
+    <w:p>
+      <w:pPr>
+        <w:pStyle w:val="text"/>
+      </w:pPr>
+      <w:r>
+        <w:t>Rozšírenie funkcionality o platobné brány by umožnilo realizovať kompletný proces predaja vstupeniek priamo v rámci aplikácie. Používatelia by tak mohli nielen vytvárať podujatia, ale aj spravovať finančné toky spojené s ich organizáciou. Automatická fakturácia by zároveň znížila administratívnu záťaž organizátorov a zabezpečila prehľadnú evidenciu transakcií.</w:t>
+      </w:r>
+    </w:p>
+    <w:p>
+      <w:pPr>
+        <w:pStyle w:val="text"/>
+      </w:pPr>
+      <w:r>
+        <w:t>Rozšírené štatistiky by poskytovali cenné údaje o správaní účastníkov, ako je počet registrácií, miera účasti alebo časové rozloženie návštevnosti. Tieto informácie môžu organizátorom pomôcť pri plánovaní budúcich podujatí a optimalizácii marketingových kampaní. Analytické výstupy by mohli byť zobrazované prostredníctvom grafov a prehľadných tabuliek priamo v administračnom rozhraní aplikácie.</w:t>
+      </w:r>
+    </w:p>
+    <w:p>
+      <w:pPr>
+        <w:pStyle w:val="text"/>
+      </w:pPr>
+      <w:r>
+        <w:t>Integrácia mobilnej aplikácie predstavuje ďalší krok smerom k modernému a komplexnému riešeniu. Mobilná aplikácia by umožnila rýchle a efektívne odbavovanie účastníkov pomocou skenovania QR kódov, čím by sa minimalizovali čakacie doby pri vstupe na podujatie. Zároveň by poskytla organizátorom okamžitý prehľad o aktuálnom počte prítomných účastníkov.</w:t>
+      </w:r>
+    </w:p>
+    <w:p>
+      <w:pPr>
+        <w:pStyle w:val="text"/>
+      </w:pPr>
+      <w:r>
+        <w:t xml:space="preserve">Navrhované rozšírenia dokazujú, že aplikácia </w:t>
+      </w:r>
+      <w:proofErr w:type="spellStart"/>
+      <w:r>
+        <w:t>EventZo</w:t>
+      </w:r>
+      <w:proofErr w:type="spellEnd"/>
+      <w:r>
+        <w:t xml:space="preserve"> má potenciál ďalšieho rozvoja a jej architektúra je pripravená na implementáciu pokročilých funkcií. Vďaka modulárnemu návrhu je možné systém postupne rozširovať bez potreby zásadných zmien v existujúcej štruktúre aplikácie.</w:t>
+      </w:r>
+    </w:p>
+    <w:p>
+      <w:pPr>
+        <w:pStyle w:val="text"/>
+      </w:pPr>
+    </w:p>
+    <w:p>
+      <w:pPr>
+        <w:pStyle w:val="Kapitola"/>
+        <w:numPr>
+          <w:ilvl w:val="1"/>
+          <w:numId w:val="8"/>
+        </w:numPr>
+        <w:rPr>
+          <w:noProof/>
+        </w:rPr>
+      </w:pPr>
+      <w:bookmarkStart w:id="41" w:name="_Toc222813026"/>
+      <w:r>
+        <w:rPr>
+          <w:noProof/>
+        </w:rPr>
+        <w:t>Technologický rozvoj</w:t>
+      </w:r>
+      <w:bookmarkEnd w:id="41"/>
+    </w:p>
+    <w:p>
+      <w:pPr>
+        <w:pStyle w:val="text"/>
+      </w:pPr>
+      <w:r>
+        <w:rPr>
+          <w:noProof/>
+        </w:rPr>
+        <w:t>Z technologického hľadiska je možné aplikáciu rozšíriť o API rozhranie, ktoré by umožnilo prepojenie s externými systémami. Taktiež je možné implementovať pokročilé bezpečnostné mechanizmy, ako je dvojfaktorová autentifikácia.</w:t>
+      </w:r>
+    </w:p>
+    <w:p>
+      <w:pPr>
+        <w:pStyle w:val="text"/>
+      </w:pPr>
+      <w:r>
+        <w:rPr>
+          <w:rStyle w:val="textChar"/>
+          <w:b/>
+          <w:bCs/>
+          <w:noProof/>
+        </w:rPr>
+        <w:t>Tab. 6</w:t>
+      </w:r>
+      <w:r>
+        <w:rPr>
+          <w:noProof/>
+        </w:rPr>
+        <w:t xml:space="preserve"> Možnosti ďalšieho rozvoja aplikácie EventZo</w:t>
       </w:r>
     </w:p>
     <w:tbl>
@@ -12309,7 +12798,7 @@
                 <w:bCs/>
                 <w:noProof/>
               </w:rPr>
-              <w:t>Scenár</w:t>
+              <w:t>Oblasť</w:t>
             </w:r>
           </w:p>
         </w:tc>
@@ -12334,7 +12823,7 @@
                 <w:bCs/>
                 <w:noProof/>
               </w:rPr>
-              <w:t>Očakávany výsledok</w:t>
+              <w:t>Návrh</w:t>
             </w:r>
           </w:p>
         </w:tc>
@@ -12360,7 +12849,7 @@
               <w:rPr>
                 <w:noProof/>
               </w:rPr>
-              <w:t>Registrácia</w:t>
+              <w:t>Platby</w:t>
             </w:r>
           </w:p>
         </w:tc>
@@ -12381,7 +12870,7 @@
               <w:rPr>
                 <w:noProof/>
               </w:rPr>
-              <w:t>Úspešne vytvorenie účtu</w:t>
+              <w:t>Integrácia online platobných brán</w:t>
             </w:r>
           </w:p>
         </w:tc>
@@ -12398,7 +12887,6 @@
             <w:pPr>
               <w:pStyle w:val="text"/>
               <w:ind w:firstLine="0"/>
-              <w:jc w:val="left"/>
               <w:rPr>
                 <w:noProof/>
               </w:rPr>
@@ -12407,7 +12895,7 @@
               <w:rPr>
                 <w:noProof/>
               </w:rPr>
-              <w:t>Vytvorenie podujatia</w:t>
+              <w:t>Mobilná aplikácia</w:t>
             </w:r>
           </w:p>
         </w:tc>
@@ -12428,7 +12916,7 @@
               <w:rPr>
                 <w:noProof/>
               </w:rPr>
-              <w:t>Zobrazenie v zozname</w:t>
+              <w:t>Android/iOS</w:t>
             </w:r>
           </w:p>
         </w:tc>
@@ -12445,7 +12933,6 @@
             <w:pPr>
               <w:pStyle w:val="text"/>
               <w:ind w:firstLine="0"/>
-              <w:jc w:val="left"/>
               <w:rPr>
                 <w:noProof/>
               </w:rPr>
@@ -12454,7 +12941,7 @@
               <w:rPr>
                 <w:noProof/>
               </w:rPr>
-              <w:t>Registrovanie na podujatie</w:t>
+              <w:t>Bezpečnosť</w:t>
             </w:r>
           </w:p>
         </w:tc>
@@ -12475,499 +12962,6 @@
               <w:rPr>
                 <w:noProof/>
               </w:rPr>
-              <w:t>Vytvorenie QR kódu</w:t>
-            </w:r>
-          </w:p>
-        </w:tc>
-      </w:tr>
-    </w:tbl>
-    <w:p>
-      <w:pPr>
-        <w:pStyle w:val="text"/>
-        <w:ind w:firstLine="0"/>
-        <w:rPr>
-          <w:noProof/>
-        </w:rPr>
-      </w:pPr>
-    </w:p>
-    <w:p>
-      <w:pPr>
-        <w:pStyle w:val="Kapitola"/>
-        <w:numPr>
-          <w:ilvl w:val="1"/>
-          <w:numId w:val="8"/>
-        </w:numPr>
-        <w:spacing w:before="0" w:after="0"/>
-        <w:jc w:val="both"/>
-        <w:rPr>
-          <w:noProof/>
-        </w:rPr>
-      </w:pPr>
-      <w:bookmarkStart w:id="38" w:name="_Toc222559095"/>
-      <w:r>
-        <w:rPr>
-          <w:noProof/>
-        </w:rPr>
-        <w:t>Výsledky testovania</w:t>
-      </w:r>
-      <w:bookmarkEnd w:id="38"/>
-    </w:p>
-    <w:p>
-      <w:pPr>
-        <w:pStyle w:val="text"/>
-      </w:pPr>
-      <w:r>
-        <w:rPr>
-          <w:noProof/>
-        </w:rPr>
-        <w:t>Na základe vykonaného testovania možno konštatovať, že aplikácia EventZo funguje stabilne a spĺňa stanovené funkčné požiadavky. Neboli zaznamenané kritické chyby, ktoré by bránili bežnému používaniu systému. Identifikované drobné nedostatky sa týkali najmä používateľského rozhrania a boli odstránené v priebehu vývoja.</w:t>
-      </w:r>
-    </w:p>
-    <w:p>
-      <w:pPr>
-        <w:pStyle w:val="text"/>
-      </w:pPr>
-      <w:r>
-        <w:rPr>
-          <w:noProof/>
-        </w:rPr>
-        <w:t>Testovanie aplikácie nebolo zamerané len na overenie funkčnosti jednotlivých modulov, ale aj na hodnotenie celkového správania systému z pohľadu používateľa. Pri testovaní sa simulovali rôzne scenáre, ako je vytváranie viacerých podujatí, registrácia účastníkov alebo práca s neplatnými vstupmi. Tento prístup umožnil odhaliť slabé miesta v návrhu používateľského rozhrania a následne ich optimalizovať.</w:t>
-      </w:r>
-    </w:p>
-    <w:p>
-      <w:pPr>
-        <w:pStyle w:val="text"/>
-      </w:pPr>
-      <w:r>
-        <w:rPr>
-          <w:noProof/>
-        </w:rPr>
-        <w:t>Výsledky testovania poukazujú na to, že aplikácia spĺňa základné požiadavky kladené na systém pre správu podujatí. Systém je stabilný, prehľadný a pripravený na ďalšie rozširovanie. V budúcnosti by bolo možné implementovať automatizované testovanie, ktoré by ešte viac zvýšilo kvalitu a spoľahlivosť aplikácie, najmä pri jej dlhodobom vývoji.</w:t>
-      </w:r>
-    </w:p>
-    <w:p>
-      <w:pPr>
-        <w:pStyle w:val="text"/>
-        <w:rPr>
-          <w:noProof/>
-        </w:rPr>
-      </w:pPr>
-    </w:p>
-    <w:p>
-      <w:pPr>
-        <w:pStyle w:val="text"/>
-        <w:rPr>
-          <w:noProof/>
-        </w:rPr>
-      </w:pPr>
-    </w:p>
-    <w:p>
-      <w:pPr>
-        <w:pStyle w:val="text"/>
-        <w:rPr>
-          <w:noProof/>
-        </w:rPr>
-      </w:pPr>
-    </w:p>
-    <w:p>
-      <w:pPr>
-        <w:pStyle w:val="text"/>
-        <w:rPr>
-          <w:noProof/>
-        </w:rPr>
-      </w:pPr>
-    </w:p>
-    <w:p>
-      <w:pPr>
-        <w:pStyle w:val="text"/>
-        <w:rPr>
-          <w:noProof/>
-        </w:rPr>
-      </w:pPr>
-    </w:p>
-    <w:p>
-      <w:pPr>
-        <w:pStyle w:val="text"/>
-        <w:rPr>
-          <w:noProof/>
-        </w:rPr>
-      </w:pPr>
-    </w:p>
-    <w:p>
-      <w:pPr>
-        <w:pStyle w:val="text"/>
-        <w:rPr>
-          <w:noProof/>
-        </w:rPr>
-      </w:pPr>
-    </w:p>
-    <w:p>
-      <w:pPr>
-        <w:pStyle w:val="text"/>
-        <w:rPr>
-          <w:noProof/>
-        </w:rPr>
-      </w:pPr>
-    </w:p>
-    <w:p>
-      <w:pPr>
-        <w:pStyle w:val="text"/>
-        <w:rPr>
-          <w:noProof/>
-        </w:rPr>
-      </w:pPr>
-    </w:p>
-    <w:p>
-      <w:pPr>
-        <w:pStyle w:val="Kapitola"/>
-        <w:rPr>
-          <w:noProof/>
-        </w:rPr>
-      </w:pPr>
-      <w:bookmarkStart w:id="39" w:name="_Toc222559096"/>
-      <w:r>
-        <w:rPr>
-          <w:noProof/>
-        </w:rPr>
-        <w:t>Možnosti ďalšieho rozvoja aplikácie</w:t>
-      </w:r>
-      <w:bookmarkEnd w:id="39"/>
-    </w:p>
-    <w:p>
-      <w:pPr>
-        <w:pStyle w:val="Kapitola"/>
-        <w:numPr>
-          <w:ilvl w:val="1"/>
-          <w:numId w:val="8"/>
-        </w:numPr>
-        <w:rPr>
-          <w:noProof/>
-        </w:rPr>
-      </w:pPr>
-      <w:bookmarkStart w:id="40" w:name="_Toc222559097"/>
-      <w:r>
-        <w:rPr>
-          <w:noProof/>
-        </w:rPr>
-        <w:t>Rozšírenie funkcionality</w:t>
-      </w:r>
-      <w:bookmarkEnd w:id="40"/>
-    </w:p>
-    <w:p>
-      <w:pPr>
-        <w:pStyle w:val="text"/>
-      </w:pPr>
-      <w:r>
-        <w:t xml:space="preserve">Aplikácia </w:t>
-      </w:r>
-      <w:proofErr w:type="spellStart"/>
-      <w:r>
-        <w:t>EventZo</w:t>
-      </w:r>
-      <w:proofErr w:type="spellEnd"/>
-      <w:r>
-        <w:t xml:space="preserve"> je navrhnutá ako modulárny systém, ktorý umožňuje ďalšie rozširovanie. Medzi možné budúce vylepšenia patrí implementácia online platieb, automatická fakturácia a rozšírené štatistiky návštevnosti podujatí.</w:t>
-      </w:r>
-      <w:r>
-        <w:br/>
-        <w:t>Ďalším krokom môže byť integrácia mobilnej aplikácie, ktorá by umožnila skenovanie QR kódov priamo na mieste konania podujatia.</w:t>
-      </w:r>
-    </w:p>
-    <w:p>
-      <w:pPr>
-        <w:pStyle w:val="text"/>
-      </w:pPr>
-      <w:r>
-        <w:t>Rozšírenie funkcionality o platobné brány by umožnilo realizovať kompletný proces predaja vstupeniek priamo v rámci aplikácie. Používatelia by tak mohli nielen vytvárať podujatia, ale aj spravovať finančné toky spojené s ich organizáciou. Automatická fakturácia by zároveň znížila administratívnu záťaž organizátorov a zabezpečila prehľadnú evidenciu transakcií.</w:t>
-      </w:r>
-    </w:p>
-    <w:p>
-      <w:pPr>
-        <w:pStyle w:val="text"/>
-      </w:pPr>
-      <w:r>
-        <w:t>Rozšírené štatistiky by poskytovali cenné údaje o správaní účastníkov, ako je počet registrácií, miera účasti alebo časové rozloženie návštevnosti. Tieto informácie môžu organizátorom pomôcť pri plánovaní budúcich podujatí a optimalizácii marketingových kampaní. Analytické výstupy by mohli byť zobrazované prostredníctvom grafov a prehľadných tabuliek priamo v administračnom rozhraní aplikácie.</w:t>
-      </w:r>
-    </w:p>
-    <w:p>
-      <w:pPr>
-        <w:pStyle w:val="text"/>
-      </w:pPr>
-      <w:r>
-        <w:t>Integrácia mobilnej aplikácie predstavuje ďalší krok smerom k modernému a komplexnému riešeniu. Mobilná aplikácia by umožnila rýchle a efektívne odbavovanie účastníkov pomocou skenovania QR kódov, čím by sa minimalizovali čakacie doby pri vstupe na podujatie. Zároveň by poskytla organizátorom okamžitý prehľad o aktuálnom počte prítomných účastníkov.</w:t>
-      </w:r>
-    </w:p>
-    <w:p>
-      <w:pPr>
-        <w:pStyle w:val="text"/>
-      </w:pPr>
-      <w:r>
-        <w:t xml:space="preserve">Navrhované rozšírenia dokazujú, že aplikácia </w:t>
-      </w:r>
-      <w:proofErr w:type="spellStart"/>
-      <w:r>
-        <w:t>EventZo</w:t>
-      </w:r>
-      <w:proofErr w:type="spellEnd"/>
-      <w:r>
-        <w:t xml:space="preserve"> má potenciál ďalšieho rozvoja a jej architektúra je pripravená na implementáciu pokročilých funkcií. Vďaka modulárnemu návrhu je možné systém postupne rozširovať bez potreby zásadných zmien v existujúcej štruktúre aplikácie.</w:t>
-      </w:r>
-    </w:p>
-    <w:p>
-      <w:pPr>
-        <w:pStyle w:val="text"/>
-      </w:pPr>
-    </w:p>
-    <w:p>
-      <w:pPr>
-        <w:pStyle w:val="Kapitola"/>
-        <w:numPr>
-          <w:ilvl w:val="1"/>
-          <w:numId w:val="8"/>
-        </w:numPr>
-        <w:rPr>
-          <w:noProof/>
-        </w:rPr>
-      </w:pPr>
-      <w:bookmarkStart w:id="41" w:name="_Toc222559098"/>
-      <w:r>
-        <w:rPr>
-          <w:noProof/>
-        </w:rPr>
-        <w:t>Technologický rozvoj</w:t>
-      </w:r>
-      <w:bookmarkEnd w:id="41"/>
-    </w:p>
-    <w:p>
-      <w:pPr>
-        <w:pStyle w:val="text"/>
-      </w:pPr>
-      <w:r>
-        <w:rPr>
-          <w:noProof/>
-        </w:rPr>
-        <w:t>Z technologického hľadiska je možné aplikáciu rozšíriť o API rozhranie, ktoré by umožnilo prepojenie s externými systémami. Taktiež je možné implementovať pokročilé bezpečnostné mechanizmy, ako je dvojfaktorová autentifikácia.</w:t>
-      </w:r>
-    </w:p>
-    <w:p>
-      <w:pPr>
-        <w:pStyle w:val="text"/>
-      </w:pPr>
-      <w:r>
-        <w:rPr>
-          <w:rStyle w:val="textChar"/>
-          <w:b/>
-          <w:bCs/>
-          <w:noProof/>
-        </w:rPr>
-        <w:t>Tab. 6</w:t>
-      </w:r>
-      <w:r>
-        <w:rPr>
-          <w:noProof/>
-        </w:rPr>
-        <w:t xml:space="preserve"> Možnosti ďalšieho rozvoja aplikácie EventZo</w:t>
-      </w:r>
-    </w:p>
-    <w:tbl>
-      <w:tblPr>
-        <w:tblStyle w:val="Mriekatabuky"/>
-        <w:tblW w:w="0" w:type="auto"/>
-        <w:tblLook w:val="06A0" w:firstRow="1" w:lastRow="0" w:firstColumn="1" w:lastColumn="0" w:noHBand="1" w:noVBand="1"/>
-      </w:tblPr>
-      <w:tblGrid>
-        <w:gridCol w:w="4245"/>
-        <w:gridCol w:w="4245"/>
-      </w:tblGrid>
-      <w:tr>
-        <w:trPr>
-          <w:trHeight w:val="300"/>
-        </w:trPr>
-        <w:tc>
-          <w:tcPr>
-            <w:tcW w:w="4245" w:type="dxa"/>
-          </w:tcPr>
-          <w:p>
-            <w:pPr>
-              <w:pStyle w:val="text"/>
-              <w:ind w:firstLine="0"/>
-              <w:jc w:val="center"/>
-              <w:rPr>
-                <w:b/>
-                <w:bCs/>
-                <w:noProof/>
-              </w:rPr>
-            </w:pPr>
-            <w:r>
-              <w:rPr>
-                <w:b/>
-                <w:bCs/>
-                <w:noProof/>
-              </w:rPr>
-              <w:t>Oblasť</w:t>
-            </w:r>
-          </w:p>
-        </w:tc>
-        <w:tc>
-          <w:tcPr>
-            <w:tcW w:w="4245" w:type="dxa"/>
-          </w:tcPr>
-          <w:p>
-            <w:pPr>
-              <w:pStyle w:val="text"/>
-              <w:ind w:firstLine="0"/>
-              <w:jc w:val="center"/>
-              <w:rPr>
-                <w:b/>
-                <w:bCs/>
-                <w:noProof/>
-              </w:rPr>
-            </w:pPr>
-            <w:r>
-              <w:rPr>
-                <w:b/>
-                <w:bCs/>
-                <w:noProof/>
-              </w:rPr>
-              <w:t>Návrh</w:t>
-            </w:r>
-          </w:p>
-        </w:tc>
-      </w:tr>
-      <w:tr>
-        <w:trPr>
-          <w:trHeight w:val="300"/>
-        </w:trPr>
-        <w:tc>
-          <w:tcPr>
-            <w:tcW w:w="4245" w:type="dxa"/>
-          </w:tcPr>
-          <w:p>
-            <w:pPr>
-              <w:pStyle w:val="text"/>
-              <w:ind w:firstLine="0"/>
-              <w:jc w:val="left"/>
-              <w:rPr>
-                <w:noProof/>
-              </w:rPr>
-            </w:pPr>
-            <w:r>
-              <w:rPr>
-                <w:noProof/>
-              </w:rPr>
-              <w:t>Platby</w:t>
-            </w:r>
-          </w:p>
-        </w:tc>
-        <w:tc>
-          <w:tcPr>
-            <w:tcW w:w="4245" w:type="dxa"/>
-          </w:tcPr>
-          <w:p>
-            <w:pPr>
-              <w:pStyle w:val="text"/>
-              <w:ind w:firstLine="0"/>
-              <w:jc w:val="center"/>
-              <w:rPr>
-                <w:noProof/>
-              </w:rPr>
-            </w:pPr>
-            <w:r>
-              <w:rPr>
-                <w:noProof/>
-              </w:rPr>
-              <w:t>Integrácia online platobných brán</w:t>
-            </w:r>
-          </w:p>
-        </w:tc>
-      </w:tr>
-      <w:tr>
-        <w:trPr>
-          <w:trHeight w:val="300"/>
-        </w:trPr>
-        <w:tc>
-          <w:tcPr>
-            <w:tcW w:w="4245" w:type="dxa"/>
-          </w:tcPr>
-          <w:p>
-            <w:pPr>
-              <w:pStyle w:val="text"/>
-              <w:ind w:firstLine="0"/>
-              <w:rPr>
-                <w:noProof/>
-              </w:rPr>
-            </w:pPr>
-            <w:r>
-              <w:rPr>
-                <w:noProof/>
-              </w:rPr>
-              <w:t>Mobilná aplikácia</w:t>
-            </w:r>
-          </w:p>
-        </w:tc>
-        <w:tc>
-          <w:tcPr>
-            <w:tcW w:w="4245" w:type="dxa"/>
-          </w:tcPr>
-          <w:p>
-            <w:pPr>
-              <w:pStyle w:val="text"/>
-              <w:ind w:firstLine="0"/>
-              <w:jc w:val="center"/>
-              <w:rPr>
-                <w:noProof/>
-              </w:rPr>
-            </w:pPr>
-            <w:r>
-              <w:rPr>
-                <w:noProof/>
-              </w:rPr>
-              <w:t>Android/iOS</w:t>
-            </w:r>
-          </w:p>
-        </w:tc>
-      </w:tr>
-      <w:tr>
-        <w:trPr>
-          <w:trHeight w:val="300"/>
-        </w:trPr>
-        <w:tc>
-          <w:tcPr>
-            <w:tcW w:w="4245" w:type="dxa"/>
-          </w:tcPr>
-          <w:p>
-            <w:pPr>
-              <w:pStyle w:val="text"/>
-              <w:ind w:firstLine="0"/>
-              <w:rPr>
-                <w:noProof/>
-              </w:rPr>
-            </w:pPr>
-            <w:r>
-              <w:rPr>
-                <w:noProof/>
-              </w:rPr>
-              <w:t>Bezpečnosť</w:t>
-            </w:r>
-          </w:p>
-        </w:tc>
-        <w:tc>
-          <w:tcPr>
-            <w:tcW w:w="4245" w:type="dxa"/>
-          </w:tcPr>
-          <w:p>
-            <w:pPr>
-              <w:pStyle w:val="text"/>
-              <w:ind w:firstLine="0"/>
-              <w:jc w:val="center"/>
-              <w:rPr>
-                <w:noProof/>
-              </w:rPr>
-            </w:pPr>
-            <w:r>
-              <w:rPr>
-                <w:noProof/>
-              </w:rPr>
               <w:t>Dvojfaktorové overenie</w:t>
             </w:r>
           </w:p>
@@ -13150,7 +13144,7 @@
       <w:pPr>
         <w:pStyle w:val="Kapitola"/>
       </w:pPr>
-      <w:bookmarkStart w:id="42" w:name="_Toc222559099"/>
+      <w:bookmarkStart w:id="42" w:name="_Toc222813027"/>
       <w:r>
         <w:t>Prínos práce a zhodnotenie riešenia</w:t>
       </w:r>
@@ -13454,7 +13448,7 @@
           <w:noProof/>
         </w:rPr>
       </w:pPr>
-      <w:bookmarkStart w:id="43" w:name="_Toc222559100"/>
+      <w:bookmarkStart w:id="43" w:name="_Toc222813028"/>
       <w:r>
         <w:rPr>
           <w:noProof/>
@@ -13467,23 +13461,17 @@
       <w:pPr>
         <w:pStyle w:val="text"/>
         <w:rPr>
-          <w:b/>
-          <w:bCs/>
-          <w:noProof/>
-        </w:rPr>
-      </w:pPr>
-      <w:r>
-        <w:rPr>
-          <w:b/>
-          <w:bCs/>
+          <w:noProof/>
+        </w:rPr>
+      </w:pPr>
+      <w:r>
+        <w:rPr>
           <w:noProof/>
         </w:rPr>
         <w:t xml:space="preserve">[1] OTWELL, Taylor. </w:t>
       </w:r>
       <w:r>
         <w:rPr>
-          <w:b/>
-          <w:bCs/>
           <w:i/>
           <w:iCs/>
           <w:noProof/>
@@ -13492,16 +13480,12 @@
       </w:r>
       <w:r>
         <w:rPr>
-          <w:b/>
-          <w:bCs/>
           <w:noProof/>
         </w:rPr>
         <w:t xml:space="preserve"> [online]. Laravel, 2024 [cit. 2026-01-07].</w:t>
       </w:r>
       <w:r>
         <w:rPr>
-          <w:b/>
-          <w:bCs/>
           <w:noProof/>
         </w:rPr>
         <w:br/>
@@ -13511,8 +13495,6 @@
         <w:r>
           <w:rPr>
             <w:rStyle w:val="Hypertextovprepojenie"/>
-            <w:b/>
-            <w:bCs/>
             <w:noProof/>
           </w:rPr>
           <w:t>https://laravel.com/docs</w:t>
@@ -13523,23 +13505,17 @@
       <w:pPr>
         <w:pStyle w:val="text"/>
         <w:rPr>
-          <w:b/>
-          <w:bCs/>
-          <w:noProof/>
-        </w:rPr>
-      </w:pPr>
-      <w:r>
-        <w:rPr>
-          <w:b/>
-          <w:bCs/>
+          <w:noProof/>
+        </w:rPr>
+      </w:pPr>
+      <w:r>
+        <w:rPr>
           <w:noProof/>
         </w:rPr>
         <w:t xml:space="preserve">[2] W3SCHOOLS. </w:t>
       </w:r>
       <w:r>
         <w:rPr>
-          <w:b/>
-          <w:bCs/>
           <w:i/>
           <w:iCs/>
           <w:noProof/>
@@ -13548,16 +13524,12 @@
       </w:r>
       <w:r>
         <w:rPr>
-          <w:b/>
-          <w:bCs/>
           <w:noProof/>
         </w:rPr>
         <w:t xml:space="preserve"> [online]. W3Schools, 2024 [cit. 2026-01-07].</w:t>
       </w:r>
       <w:r>
         <w:rPr>
-          <w:b/>
-          <w:bCs/>
           <w:noProof/>
         </w:rPr>
         <w:br/>
@@ -13567,8 +13539,6 @@
         <w:r>
           <w:rPr>
             <w:rStyle w:val="Hypertextovprepojenie"/>
-            <w:b/>
-            <w:bCs/>
             <w:noProof/>
           </w:rPr>
           <w:t>https://www.w3schools.com/php/</w:t>
@@ -13579,23 +13549,17 @@
       <w:pPr>
         <w:pStyle w:val="text"/>
         <w:rPr>
-          <w:b/>
-          <w:bCs/>
-          <w:noProof/>
-        </w:rPr>
-      </w:pPr>
-      <w:r>
-        <w:rPr>
-          <w:b/>
-          <w:bCs/>
+          <w:noProof/>
+        </w:rPr>
+      </w:pPr>
+      <w:r>
+        <w:rPr>
           <w:noProof/>
         </w:rPr>
         <w:t xml:space="preserve">[3] BOOTSTRAP. </w:t>
       </w:r>
       <w:r>
         <w:rPr>
-          <w:b/>
-          <w:bCs/>
           <w:i/>
           <w:iCs/>
           <w:noProof/>
@@ -13604,16 +13568,12 @@
       </w:r>
       <w:r>
         <w:rPr>
-          <w:b/>
-          <w:bCs/>
           <w:noProof/>
         </w:rPr>
         <w:t xml:space="preserve"> [online]. Bootstrap, 2024 [cit. 2026-01-07].</w:t>
       </w:r>
       <w:r>
         <w:rPr>
-          <w:b/>
-          <w:bCs/>
           <w:noProof/>
         </w:rPr>
         <w:br/>
@@ -13623,8 +13583,6 @@
         <w:r>
           <w:rPr>
             <w:rStyle w:val="Hypertextovprepojenie"/>
-            <w:b/>
-            <w:bCs/>
             <w:noProof/>
           </w:rPr>
           <w:t>https://getbootstrap.com/docs/5.0/</w:t>
@@ -13635,23 +13593,17 @@
       <w:pPr>
         <w:pStyle w:val="text"/>
         <w:rPr>
-          <w:b/>
-          <w:bCs/>
-          <w:noProof/>
-        </w:rPr>
-      </w:pPr>
-      <w:r>
-        <w:rPr>
-          <w:b/>
-          <w:bCs/>
+          <w:noProof/>
+        </w:rPr>
+      </w:pPr>
+      <w:r>
+        <w:rPr>
           <w:noProof/>
         </w:rPr>
         <w:t xml:space="preserve">[4] MOZILLA. </w:t>
       </w:r>
       <w:r>
         <w:rPr>
-          <w:b/>
-          <w:bCs/>
           <w:i/>
           <w:iCs/>
           <w:noProof/>
@@ -13660,16 +13612,12 @@
       </w:r>
       <w:r>
         <w:rPr>
-          <w:b/>
-          <w:bCs/>
           <w:noProof/>
         </w:rPr>
         <w:t xml:space="preserve"> [online]. MDN Web Docs, 2024 [cit. 2026-01-07].</w:t>
       </w:r>
       <w:r>
         <w:rPr>
-          <w:b/>
-          <w:bCs/>
           <w:noProof/>
         </w:rPr>
         <w:br/>
@@ -13679,8 +13627,6 @@
         <w:r>
           <w:rPr>
             <w:rStyle w:val="Hypertextovprepojenie"/>
-            <w:b/>
-            <w:bCs/>
             <w:noProof/>
           </w:rPr>
           <w:t>https://developer.mozilla.org/en-US/docs/Web/HTML</w:t>
@@ -13691,23 +13637,17 @@
       <w:pPr>
         <w:pStyle w:val="text"/>
         <w:rPr>
-          <w:b/>
-          <w:bCs/>
-          <w:noProof/>
-        </w:rPr>
-      </w:pPr>
-      <w:r>
-        <w:rPr>
-          <w:b/>
-          <w:bCs/>
+          <w:noProof/>
+        </w:rPr>
+      </w:pPr>
+      <w:r>
+        <w:rPr>
           <w:noProof/>
         </w:rPr>
         <w:t xml:space="preserve">[5] MOZILLA. </w:t>
       </w:r>
       <w:r>
         <w:rPr>
-          <w:b/>
-          <w:bCs/>
           <w:i/>
           <w:iCs/>
           <w:noProof/>
@@ -13716,16 +13656,12 @@
       </w:r>
       <w:r>
         <w:rPr>
-          <w:b/>
-          <w:bCs/>
           <w:noProof/>
         </w:rPr>
         <w:t xml:space="preserve"> [online]. MDN Web Docs, 2024 [cit. 2026-01-07].</w:t>
       </w:r>
       <w:r>
         <w:rPr>
-          <w:b/>
-          <w:bCs/>
           <w:noProof/>
         </w:rPr>
         <w:br/>
@@ -13735,8 +13671,6 @@
         <w:r>
           <w:rPr>
             <w:rStyle w:val="Hypertextovprepojenie"/>
-            <w:b/>
-            <w:bCs/>
             <w:noProof/>
           </w:rPr>
           <w:t>https://developer.mozilla.org/en-US/docs/Web/CSS</w:t>
@@ -13747,23 +13681,17 @@
       <w:pPr>
         <w:pStyle w:val="text"/>
         <w:rPr>
-          <w:b/>
-          <w:bCs/>
-          <w:noProof/>
-        </w:rPr>
-      </w:pPr>
-      <w:r>
-        <w:rPr>
-          <w:b/>
-          <w:bCs/>
+          <w:noProof/>
+        </w:rPr>
+      </w:pPr>
+      <w:r>
+        <w:rPr>
           <w:noProof/>
         </w:rPr>
         <w:t xml:space="preserve">[6] KOTEROVÁ, Jana. </w:t>
       </w:r>
       <w:r>
         <w:rPr>
-          <w:b/>
-          <w:bCs/>
           <w:i/>
           <w:iCs/>
           <w:noProof/>
@@ -13772,8 +13700,6 @@
       </w:r>
       <w:r>
         <w:rPr>
-          <w:b/>
-          <w:bCs/>
           <w:noProof/>
         </w:rPr>
         <w:t>. Bratislava: Slovenská technická univerzita, 2019. ISBN 978-80-227-4952-3.</w:t>
@@ -13783,23 +13709,17 @@
       <w:pPr>
         <w:pStyle w:val="text"/>
         <w:rPr>
-          <w:b/>
-          <w:bCs/>
-          <w:noProof/>
-        </w:rPr>
-      </w:pPr>
-      <w:r>
-        <w:rPr>
-          <w:b/>
-          <w:bCs/>
+          <w:noProof/>
+        </w:rPr>
+      </w:pPr>
+      <w:r>
+        <w:rPr>
           <w:noProof/>
         </w:rPr>
         <w:t xml:space="preserve">[7] STALLINGS, William. </w:t>
       </w:r>
       <w:r>
         <w:rPr>
-          <w:b/>
-          <w:bCs/>
           <w:i/>
           <w:iCs/>
           <w:noProof/>
@@ -13808,8 +13728,6 @@
       </w:r>
       <w:r>
         <w:rPr>
-          <w:b/>
-          <w:bCs/>
           <w:noProof/>
         </w:rPr>
         <w:t>. Praha: Pearson Education, 2018. ISBN 978-80-251-4917-6.</w:t>
@@ -13819,23 +13737,17 @@
       <w:pPr>
         <w:pStyle w:val="text"/>
         <w:rPr>
-          <w:b/>
-          <w:bCs/>
-          <w:noProof/>
-        </w:rPr>
-      </w:pPr>
-      <w:r>
-        <w:rPr>
-          <w:b/>
-          <w:bCs/>
+          <w:noProof/>
+        </w:rPr>
+      </w:pPr>
+      <w:r>
+        <w:rPr>
           <w:noProof/>
         </w:rPr>
         <w:t>[8] LARAVEL Tutorial for Beginners [online]. YouTube playlist, 2023 [cit. 2026-01-07].</w:t>
       </w:r>
       <w:r>
         <w:rPr>
-          <w:b/>
-          <w:bCs/>
           <w:noProof/>
         </w:rPr>
         <w:br/>
@@ -13845,8 +13757,6 @@
         <w:r>
           <w:rPr>
             <w:rStyle w:val="Hypertextovprepojenie"/>
-            <w:b/>
-            <w:bCs/>
             <w:noProof/>
           </w:rPr>
           <w:t>https://www.youtube.com/playlist?list=PLS1QulWo1RIbRHq1qqw3Jc7e8qlB6cWfi</w:t>
@@ -14035,7 +13945,7 @@
           <w:noProof/>
         </w:rPr>
       </w:pPr>
-      <w:bookmarkStart w:id="44" w:name="_Toc222559101"/>
+      <w:bookmarkStart w:id="44" w:name="_Toc222813029"/>
       <w:r>
         <w:rPr>
           <w:noProof/>
@@ -16205,6 +16115,7 @@
   <w:style w:type="character" w:default="1" w:styleId="Predvolenpsmoodseku">
     <w:name w:val="Default Paragraph Font"/>
     <w:uiPriority w:val="1"/>
+    <w:semiHidden/>
     <w:unhideWhenUsed/>
   </w:style>
   <w:style w:type="table" w:default="1" w:styleId="Normlnatabuka">
@@ -16732,6 +16643,25 @@
       <w:shd w:val="clear" w:color="auto" w:fill="E1DFDD"/>
     </w:rPr>
   </w:style>
+  <w:style w:type="paragraph" w:styleId="Popis">
+    <w:name w:val="caption"/>
+    <w:basedOn w:val="Normlny"/>
+    <w:next w:val="Normlny"/>
+    <w:uiPriority w:val="35"/>
+    <w:unhideWhenUsed/>
+    <w:qFormat/>
+    <w:rsid w:val="00B26DEE"/>
+    <w:pPr>
+      <w:spacing w:after="200" w:line="240" w:lineRule="auto"/>
+    </w:pPr>
+    <w:rPr>
+      <w:i/>
+      <w:iCs/>
+      <w:color w:val="0E2841" w:themeColor="text2"/>
+      <w:sz w:val="18"/>
+      <w:szCs w:val="18"/>
+    </w:rPr>
+  </w:style>
 </w:styles>
 </file>
 
@@ -17040,6 +16970,18 @@
 </file>
 
 <file path=customXml/item2.xml><?xml version="1.0" encoding="utf-8"?>
+<p:properties xmlns:p="http://schemas.microsoft.com/office/2006/metadata/properties" xmlns:xsi="http://www.w3.org/2001/XMLSchema-instance" xmlns:pc="http://schemas.microsoft.com/office/infopath/2007/PartnerControls">
+  <documentManagement>
+    <_activity xmlns="a94799e5-846a-4ad9-b31d-5ba5d0428847" xsi:nil="true"/>
+  </documentManagement>
+</p:properties>
+</file>
+
+<file path=customXml/item3.xml><?xml version="1.0" encoding="utf-8"?>
+<b:Sources xmlns:b="http://schemas.openxmlformats.org/officeDocument/2006/bibliography" xmlns="http://schemas.openxmlformats.org/officeDocument/2006/bibliography" SelectedStyle="\APASixthEditionOfficeOnline.xsl" StyleName="APA" Version="6"/>
+</file>
+
+<file path=customXml/item4.xml><?xml version="1.0" encoding="utf-8"?>
 <ct:contentTypeSchema xmlns:ct="http://schemas.microsoft.com/office/2006/metadata/contentType" xmlns:ma="http://schemas.microsoft.com/office/2006/metadata/properties/metaAttributes" ct:_="" ma:_="" ma:contentTypeName="Dokument" ma:contentTypeID="0x010100FF914F332154174D803A7B644D03395C" ma:contentTypeVersion="16" ma:contentTypeDescription="Umožňuje vytvoriť nový dokument." ma:contentTypeScope="" ma:versionID="fd77751d24e8168fda22eab337079d00">
   <xsd:schema xmlns:xsd="http://www.w3.org/2001/XMLSchema" xmlns:xs="http://www.w3.org/2001/XMLSchema" xmlns:p="http://schemas.microsoft.com/office/2006/metadata/properties" xmlns:ns3="a94799e5-846a-4ad9-b31d-5ba5d0428847" xmlns:ns4="b0f22963-9bb8-4dce-be88-550968040c8c" targetNamespace="http://schemas.microsoft.com/office/2006/metadata/properties" ma:root="true" ma:fieldsID="b71646f853d82629af3ee6a4474bd060" ns3:_="" ns4:_="">
     <xsd:import namespace="a94799e5-846a-4ad9-b31d-5ba5d0428847"/>
@@ -17278,18 +17220,6 @@
 </ct:contentTypeSchema>
 </file>
 
-<file path=customXml/item3.xml><?xml version="1.0" encoding="utf-8"?>
-<b:Sources xmlns:b="http://schemas.openxmlformats.org/officeDocument/2006/bibliography" xmlns="http://schemas.openxmlformats.org/officeDocument/2006/bibliography" SelectedStyle="\APASixthEditionOfficeOnline.xsl" StyleName="APA" Version="6"/>
-</file>
-
-<file path=customXml/item4.xml><?xml version="1.0" encoding="utf-8"?>
-<p:properties xmlns:p="http://schemas.microsoft.com/office/2006/metadata/properties" xmlns:xsi="http://www.w3.org/2001/XMLSchema-instance" xmlns:pc="http://schemas.microsoft.com/office/infopath/2007/PartnerControls">
-  <documentManagement>
-    <_activity xmlns="a94799e5-846a-4ad9-b31d-5ba5d0428847" xsi:nil="true"/>
-  </documentManagement>
-</p:properties>
-</file>
-
 <file path=customXml/itemProps1.xml><?xml version="1.0" encoding="utf-8"?>
 <ds:datastoreItem xmlns:ds="http://schemas.openxmlformats.org/officeDocument/2006/customXml" ds:itemID="{1F4F2074-9665-40AE-AC4D-38B5428FDE6E}">
   <ds:schemaRefs>
@@ -17299,6 +17229,24 @@
 </file>
 
 <file path=customXml/itemProps2.xml><?xml version="1.0" encoding="utf-8"?>
+<ds:datastoreItem xmlns:ds="http://schemas.openxmlformats.org/officeDocument/2006/customXml" ds:itemID="{8A7D4A20-64F2-4259-949F-7A93E612CEDE}">
+  <ds:schemaRefs>
+    <ds:schemaRef ds:uri="http://schemas.microsoft.com/office/2006/metadata/properties"/>
+    <ds:schemaRef ds:uri="http://schemas.microsoft.com/office/infopath/2007/PartnerControls"/>
+    <ds:schemaRef ds:uri="a94799e5-846a-4ad9-b31d-5ba5d0428847"/>
+  </ds:schemaRefs>
+</ds:datastoreItem>
+</file>
+
+<file path=customXml/itemProps3.xml><?xml version="1.0" encoding="utf-8"?>
+<ds:datastoreItem xmlns:ds="http://schemas.openxmlformats.org/officeDocument/2006/customXml" ds:itemID="{33B51BA0-60DC-4A69-874E-22CBA927F23E}">
+  <ds:schemaRefs>
+    <ds:schemaRef ds:uri="http://schemas.openxmlformats.org/officeDocument/2006/bibliography"/>
+  </ds:schemaRefs>
+</ds:datastoreItem>
+</file>
+
+<file path=customXml/itemProps4.xml><?xml version="1.0" encoding="utf-8"?>
 <ds:datastoreItem xmlns:ds="http://schemas.openxmlformats.org/officeDocument/2006/customXml" ds:itemID="{C3329A49-AD3D-4BA1-96E5-F249191C1F65}">
   <ds:schemaRefs>
     <ds:schemaRef ds:uri="http://schemas.microsoft.com/office/2006/metadata/contentType"/>
@@ -17315,22 +17263,4 @@
     <ds:schemaRef ds:uri="http://schemas.microsoft.com/internal/obd"/>
   </ds:schemaRefs>
 </ds:datastoreItem>
-</file>
-
-<file path=customXml/itemProps3.xml><?xml version="1.0" encoding="utf-8"?>
-<ds:datastoreItem xmlns:ds="http://schemas.openxmlformats.org/officeDocument/2006/customXml" ds:itemID="{33B51BA0-60DC-4A69-874E-22CBA927F23E}">
-  <ds:schemaRefs>
-    <ds:schemaRef ds:uri="http://schemas.openxmlformats.org/officeDocument/2006/bibliography"/>
-  </ds:schemaRefs>
-</ds:datastoreItem>
-</file>
-
-<file path=customXml/itemProps4.xml><?xml version="1.0" encoding="utf-8"?>
-<ds:datastoreItem xmlns:ds="http://schemas.openxmlformats.org/officeDocument/2006/customXml" ds:itemID="{8A7D4A20-64F2-4259-949F-7A93E612CEDE}">
-  <ds:schemaRefs>
-    <ds:schemaRef ds:uri="http://schemas.microsoft.com/office/2006/metadata/properties"/>
-    <ds:schemaRef ds:uri="http://schemas.microsoft.com/office/infopath/2007/PartnerControls"/>
-    <ds:schemaRef ds:uri="a94799e5-846a-4ad9-b31d-5ba5d0428847"/>
-  </ds:schemaRefs>
-</ds:datastoreItem>
 </file>
</xml_diff>